<commit_message>
Updated reports with task descriptions
</commit_message>
<xml_diff>
--- a/AutoEncoder/report/autoencoder_report.docx
+++ b/AutoEncoder/report/autoencoder_report.docx
@@ -293,21 +293,11 @@
         <w:rPr>
           <w:rFonts w:ascii="Times New Roman" w:hAnsi="Times New Roman"/>
           <w:b/>
-          <w:sz w:val="28"/>
-          <w:szCs w:val="28"/>
-          <w:lang w:val="ru-RU"/>
-        </w:rPr>
-      </w:pPr>
-      <w:r>
-        <w:rPr>
-          <w:rFonts w:ascii="Times New Roman" w:hAnsi="Times New Roman"/>
-          <w:b/>
           <w:sz w:val="32"/>
           <w:szCs w:val="24"/>
           <w:lang w:val="ru-RU"/>
         </w:rPr>
-        <w:t>«</w:t>
-      </w:r>
+      </w:pPr>
       <w:r>
         <w:rPr>
           <w:rFonts w:ascii="Times New Roman" w:hAnsi="Times New Roman"/>
@@ -316,21 +306,8 @@
           <w:szCs w:val="28"/>
           <w:lang w:val="ru-RU"/>
         </w:rPr>
-        <w:t xml:space="preserve">Начальная настройка весов нейронных сетей с </w:t>
-      </w:r>
-    </w:p>
-    <w:p>
-      <w:pPr>
-        <w:spacing w:after="0"/>
-        <w:jc w:val="center"/>
-        <w:rPr>
-          <w:rFonts w:ascii="Times New Roman" w:hAnsi="Times New Roman"/>
-          <w:b/>
-          <w:sz w:val="32"/>
-          <w:szCs w:val="24"/>
-          <w:lang w:val="ru-RU"/>
-        </w:rPr>
-      </w:pPr>
+        <w:t>«</w:t>
+      </w:r>
       <w:r>
         <w:rPr>
           <w:rFonts w:ascii="Times New Roman" w:hAnsi="Times New Roman"/>
@@ -339,7 +316,7 @@
           <w:szCs w:val="28"/>
           <w:lang w:val="ru-RU"/>
         </w:rPr>
-        <w:t xml:space="preserve">применением </w:t>
+        <w:t xml:space="preserve">Применение </w:t>
       </w:r>
       <w:proofErr w:type="spellStart"/>
       <w:r>
@@ -357,8 +334,58 @@
         <w:rPr>
           <w:rFonts w:ascii="Times New Roman" w:hAnsi="Times New Roman"/>
           <w:b/>
-          <w:sz w:val="32"/>
-          <w:szCs w:val="24"/>
+          <w:sz w:val="28"/>
+          <w:szCs w:val="28"/>
+          <w:lang w:val="ru-RU"/>
+        </w:rPr>
+        <w:t xml:space="preserve"> для н</w:t>
+      </w:r>
+      <w:r>
+        <w:rPr>
+          <w:rFonts w:ascii="Times New Roman" w:hAnsi="Times New Roman"/>
+          <w:b/>
+          <w:sz w:val="28"/>
+          <w:szCs w:val="28"/>
+          <w:lang w:val="ru-RU"/>
+        </w:rPr>
+        <w:t>ачальн</w:t>
+      </w:r>
+      <w:r>
+        <w:rPr>
+          <w:rFonts w:ascii="Times New Roman" w:hAnsi="Times New Roman"/>
+          <w:b/>
+          <w:sz w:val="28"/>
+          <w:szCs w:val="28"/>
+          <w:lang w:val="ru-RU"/>
+        </w:rPr>
+        <w:t>ой</w:t>
+      </w:r>
+      <w:r>
+        <w:rPr>
+          <w:rFonts w:ascii="Times New Roman" w:hAnsi="Times New Roman"/>
+          <w:b/>
+          <w:sz w:val="28"/>
+          <w:szCs w:val="28"/>
+          <w:lang w:val="ru-RU"/>
+        </w:rPr>
+        <w:t xml:space="preserve"> настройка весов нейронных сетей с</w:t>
+      </w:r>
+      <w:r>
+        <w:rPr>
+          <w:rFonts w:ascii="Times New Roman" w:hAnsi="Times New Roman"/>
+          <w:b/>
+          <w:sz w:val="28"/>
+          <w:szCs w:val="28"/>
+          <w:lang w:val="ru-RU"/>
+        </w:rPr>
+        <w:t xml:space="preserve"> для определения пола человека по фотографии лица</w:t>
+      </w:r>
+      <w:r>
+        <w:rPr>
+          <w:rFonts w:ascii="Times New Roman" w:hAnsi="Times New Roman"/>
+          <w:b/>
+          <w:sz w:val="28"/>
+          <w:szCs w:val="28"/>
           <w:lang w:val="ru-RU"/>
         </w:rPr>
         <w:t>»</w:t>
@@ -796,7 +823,7 @@
       <w:sdtContent>
         <w:p>
           <w:pPr>
-            <w:pStyle w:val="14"/>
+            <w:pStyle w:val="TOC1"/>
             <w:rPr>
               <w:rFonts w:asciiTheme="minorHAnsi" w:eastAsiaTheme="minorEastAsia" w:hAnsiTheme="minorHAnsi" w:cstheme="minorBidi"/>
               <w:b w:val="0"/>
@@ -815,10 +842,10 @@
           <w:r>
             <w:fldChar w:fldCharType="separate"/>
           </w:r>
-          <w:hyperlink w:anchor="_Toc501489234" w:history="1">
+          <w:hyperlink w:anchor="_Toc501716398" w:history="1">
             <w:r>
               <w:rPr>
-                <w:rStyle w:val="a7"/>
+                <w:rStyle w:val="Hyperlink"/>
               </w:rPr>
               <w:t>1</w:t>
             </w:r>
@@ -835,9 +862,9 @@
             </w:r>
             <w:r>
               <w:rPr>
-                <w:rStyle w:val="a7"/>
+                <w:rStyle w:val="Hyperlink"/>
               </w:rPr>
-              <w:t>Описание автокодировщиков</w:t>
+              <w:t>Постановка задачи</w:t>
             </w:r>
             <w:r>
               <w:rPr>
@@ -855,7 +882,7 @@
               <w:rPr>
                 <w:webHidden/>
               </w:rPr>
-              <w:instrText xml:space="preserve"> PAGEREF _Toc501489234 \h </w:instrText>
+              <w:instrText xml:space="preserve"> PAGEREF _Toc501716398 \h </w:instrText>
             </w:r>
             <w:r>
               <w:rPr>
@@ -884,7 +911,7 @@
         </w:p>
         <w:p>
           <w:pPr>
-            <w:pStyle w:val="14"/>
+            <w:pStyle w:val="TOC1"/>
             <w:rPr>
               <w:rFonts w:asciiTheme="minorHAnsi" w:eastAsiaTheme="minorEastAsia" w:hAnsiTheme="minorHAnsi" w:cstheme="minorBidi"/>
               <w:b w:val="0"/>
@@ -894,10 +921,10 @@
               <w:lang w:eastAsia="ru-RU" w:bidi="ar-SA"/>
             </w:rPr>
           </w:pPr>
-          <w:hyperlink w:anchor="_Toc501489235" w:history="1">
+          <w:hyperlink w:anchor="_Toc501716399" w:history="1">
             <w:r>
               <w:rPr>
-                <w:rStyle w:val="a7"/>
+                <w:rStyle w:val="Hyperlink"/>
               </w:rPr>
               <w:t>2</w:t>
             </w:r>
@@ -914,9 +941,9 @@
             </w:r>
             <w:r>
               <w:rPr>
-                <w:rStyle w:val="a7"/>
+                <w:rStyle w:val="Hyperlink"/>
               </w:rPr>
-              <w:t>Проведенные эксперименты</w:t>
+              <w:t>Описание автокодировщиков</w:t>
             </w:r>
             <w:r>
               <w:rPr>
@@ -934,7 +961,7 @@
               <w:rPr>
                 <w:webHidden/>
               </w:rPr>
-              <w:instrText xml:space="preserve"> PAGEREF _Toc501489235 \h </w:instrText>
+              <w:instrText xml:space="preserve"> PAGEREF _Toc501716399 \h </w:instrText>
             </w:r>
             <w:r>
               <w:rPr>
@@ -963,7 +990,86 @@
         </w:p>
         <w:p>
           <w:pPr>
-            <w:pStyle w:val="22"/>
+            <w:pStyle w:val="TOC1"/>
+            <w:rPr>
+              <w:rFonts w:asciiTheme="minorHAnsi" w:eastAsiaTheme="minorEastAsia" w:hAnsiTheme="minorHAnsi" w:cstheme="minorBidi"/>
+              <w:b w:val="0"/>
+              <w:bCs w:val="0"/>
+              <w:caps w:val="0"/>
+              <w:szCs w:val="22"/>
+              <w:lang w:eastAsia="ru-RU" w:bidi="ar-SA"/>
+            </w:rPr>
+          </w:pPr>
+          <w:hyperlink w:anchor="_Toc501716400" w:history="1">
+            <w:r>
+              <w:rPr>
+                <w:rStyle w:val="Hyperlink"/>
+              </w:rPr>
+              <w:t>3</w:t>
+            </w:r>
+            <w:r>
+              <w:rPr>
+                <w:rFonts w:asciiTheme="minorHAnsi" w:eastAsiaTheme="minorEastAsia" w:hAnsiTheme="minorHAnsi" w:cstheme="minorBidi"/>
+                <w:b w:val="0"/>
+                <w:bCs w:val="0"/>
+                <w:caps w:val="0"/>
+                <w:szCs w:val="22"/>
+                <w:lang w:eastAsia="ru-RU" w:bidi="ar-SA"/>
+              </w:rPr>
+              <w:tab/>
+            </w:r>
+            <w:r>
+              <w:rPr>
+                <w:rStyle w:val="Hyperlink"/>
+              </w:rPr>
+              <w:t>Проведенные эксперименты</w:t>
+            </w:r>
+            <w:r>
+              <w:rPr>
+                <w:webHidden/>
+              </w:rPr>
+              <w:tab/>
+            </w:r>
+            <w:r>
+              <w:rPr>
+                <w:webHidden/>
+              </w:rPr>
+              <w:fldChar w:fldCharType="begin"/>
+            </w:r>
+            <w:r>
+              <w:rPr>
+                <w:webHidden/>
+              </w:rPr>
+              <w:instrText xml:space="preserve"> PAGEREF _Toc501716400 \h </w:instrText>
+            </w:r>
+            <w:r>
+              <w:rPr>
+                <w:webHidden/>
+              </w:rPr>
+            </w:r>
+            <w:r>
+              <w:rPr>
+                <w:webHidden/>
+              </w:rPr>
+              <w:fldChar w:fldCharType="separate"/>
+            </w:r>
+            <w:r>
+              <w:rPr>
+                <w:webHidden/>
+              </w:rPr>
+              <w:t>5</w:t>
+            </w:r>
+            <w:r>
+              <w:rPr>
+                <w:webHidden/>
+              </w:rPr>
+              <w:fldChar w:fldCharType="end"/>
+            </w:r>
+          </w:hyperlink>
+        </w:p>
+        <w:p>
+          <w:pPr>
+            <w:pStyle w:val="TOC2"/>
             <w:tabs>
               <w:tab w:val="left" w:pos="600"/>
               <w:tab w:val="right" w:pos="9627"/>
@@ -978,14 +1084,14 @@
               <w:lang w:val="ru-RU" w:eastAsia="ru-RU" w:bidi="ar-SA"/>
             </w:rPr>
           </w:pPr>
-          <w:hyperlink w:anchor="_Toc501489236" w:history="1">
+          <w:hyperlink w:anchor="_Toc501716401" w:history="1">
             <w:r>
               <w:rPr>
-                <w:rStyle w:val="a7"/>
+                <w:rStyle w:val="Hyperlink"/>
                 <w:noProof/>
                 <w:lang w:val="ru-RU"/>
               </w:rPr>
-              <w:t>2.1</w:t>
+              <w:t>3.1</w:t>
             </w:r>
             <w:r>
               <w:rPr>
@@ -1001,7 +1107,7 @@
             </w:r>
             <w:r>
               <w:rPr>
-                <w:rStyle w:val="a7"/>
+                <w:rStyle w:val="Hyperlink"/>
                 <w:noProof/>
                 <w:lang w:val="ru-RU"/>
               </w:rPr>
@@ -1026,103 +1132,7 @@
                 <w:noProof/>
                 <w:webHidden/>
               </w:rPr>
-              <w:instrText xml:space="preserve"> PAGEREF _Toc501489236 \h </w:instrText>
-            </w:r>
-            <w:r>
-              <w:rPr>
-                <w:noProof/>
-                <w:webHidden/>
-              </w:rPr>
-            </w:r>
-            <w:r>
-              <w:rPr>
-                <w:noProof/>
-                <w:webHidden/>
-              </w:rPr>
-              <w:fldChar w:fldCharType="separate"/>
-            </w:r>
-            <w:r>
-              <w:rPr>
-                <w:noProof/>
-                <w:webHidden/>
-              </w:rPr>
-              <w:t>4</w:t>
-            </w:r>
-            <w:r>
-              <w:rPr>
-                <w:noProof/>
-                <w:webHidden/>
-              </w:rPr>
-              <w:fldChar w:fldCharType="end"/>
-            </w:r>
-          </w:hyperlink>
-        </w:p>
-        <w:p>
-          <w:pPr>
-            <w:pStyle w:val="22"/>
-            <w:tabs>
-              <w:tab w:val="left" w:pos="600"/>
-              <w:tab w:val="right" w:pos="9627"/>
-            </w:tabs>
-            <w:rPr>
-              <w:rFonts w:asciiTheme="minorHAnsi" w:eastAsiaTheme="minorEastAsia" w:hAnsiTheme="minorHAnsi" w:cstheme="minorBidi"/>
-              <w:b w:val="0"/>
-              <w:bCs w:val="0"/>
-              <w:noProof/>
-              <w:sz w:val="22"/>
-              <w:szCs w:val="22"/>
-              <w:lang w:val="ru-RU" w:eastAsia="ru-RU" w:bidi="ar-SA"/>
-            </w:rPr>
-          </w:pPr>
-          <w:hyperlink w:anchor="_Toc501489237" w:history="1">
-            <w:r>
-              <w:rPr>
-                <w:rStyle w:val="a7"/>
-                <w:noProof/>
-                <w:lang w:val="ru-RU"/>
-              </w:rPr>
-              <w:t>2.2</w:t>
-            </w:r>
-            <w:r>
-              <w:rPr>
-                <w:rFonts w:asciiTheme="minorHAnsi" w:eastAsiaTheme="minorEastAsia" w:hAnsiTheme="minorHAnsi" w:cstheme="minorBidi"/>
-                <w:b w:val="0"/>
-                <w:bCs w:val="0"/>
-                <w:noProof/>
-                <w:sz w:val="22"/>
-                <w:szCs w:val="22"/>
-                <w:lang w:val="ru-RU" w:eastAsia="ru-RU" w:bidi="ar-SA"/>
-              </w:rPr>
-              <w:tab/>
-            </w:r>
-            <w:r>
-              <w:rPr>
-                <w:rStyle w:val="a7"/>
-                <w:noProof/>
-                <w:lang w:val="ru-RU"/>
-              </w:rPr>
-              <w:t>Автокодировщик для сверточной сети</w:t>
-            </w:r>
-            <w:r>
-              <w:rPr>
-                <w:noProof/>
-                <w:webHidden/>
-              </w:rPr>
-              <w:tab/>
-            </w:r>
-            <w:r>
-              <w:rPr>
-                <w:noProof/>
-                <w:webHidden/>
-              </w:rPr>
-              <w:fldChar w:fldCharType="begin"/>
-            </w:r>
-            <w:r>
-              <w:rPr>
-                <w:noProof/>
-                <w:webHidden/>
-              </w:rPr>
-              <w:instrText xml:space="preserve"> PAGEREF _Toc501489237 \h </w:instrText>
+              <w:instrText xml:space="preserve"> PAGEREF _Toc501716401 \h </w:instrText>
             </w:r>
             <w:r>
               <w:rPr>
@@ -1155,7 +1165,103 @@
         </w:p>
         <w:p>
           <w:pPr>
-            <w:pStyle w:val="14"/>
+            <w:pStyle w:val="TOC2"/>
+            <w:tabs>
+              <w:tab w:val="left" w:pos="600"/>
+              <w:tab w:val="right" w:pos="9627"/>
+            </w:tabs>
+            <w:rPr>
+              <w:rFonts w:asciiTheme="minorHAnsi" w:eastAsiaTheme="minorEastAsia" w:hAnsiTheme="minorHAnsi" w:cstheme="minorBidi"/>
+              <w:b w:val="0"/>
+              <w:bCs w:val="0"/>
+              <w:noProof/>
+              <w:sz w:val="22"/>
+              <w:szCs w:val="22"/>
+              <w:lang w:val="ru-RU" w:eastAsia="ru-RU" w:bidi="ar-SA"/>
+            </w:rPr>
+          </w:pPr>
+          <w:hyperlink w:anchor="_Toc501716402" w:history="1">
+            <w:r>
+              <w:rPr>
+                <w:rStyle w:val="Hyperlink"/>
+                <w:noProof/>
+                <w:lang w:val="ru-RU"/>
+              </w:rPr>
+              <w:t>3.2</w:t>
+            </w:r>
+            <w:r>
+              <w:rPr>
+                <w:rFonts w:asciiTheme="minorHAnsi" w:eastAsiaTheme="minorEastAsia" w:hAnsiTheme="minorHAnsi" w:cstheme="minorBidi"/>
+                <w:b w:val="0"/>
+                <w:bCs w:val="0"/>
+                <w:noProof/>
+                <w:sz w:val="22"/>
+                <w:szCs w:val="22"/>
+                <w:lang w:val="ru-RU" w:eastAsia="ru-RU" w:bidi="ar-SA"/>
+              </w:rPr>
+              <w:tab/>
+            </w:r>
+            <w:r>
+              <w:rPr>
+                <w:rStyle w:val="Hyperlink"/>
+                <w:noProof/>
+                <w:lang w:val="ru-RU"/>
+              </w:rPr>
+              <w:t>Автокодировщик для сверточной сети</w:t>
+            </w:r>
+            <w:r>
+              <w:rPr>
+                <w:noProof/>
+                <w:webHidden/>
+              </w:rPr>
+              <w:tab/>
+            </w:r>
+            <w:r>
+              <w:rPr>
+                <w:noProof/>
+                <w:webHidden/>
+              </w:rPr>
+              <w:fldChar w:fldCharType="begin"/>
+            </w:r>
+            <w:r>
+              <w:rPr>
+                <w:noProof/>
+                <w:webHidden/>
+              </w:rPr>
+              <w:instrText xml:space="preserve"> PAGEREF _Toc501716402 \h </w:instrText>
+            </w:r>
+            <w:r>
+              <w:rPr>
+                <w:noProof/>
+                <w:webHidden/>
+              </w:rPr>
+            </w:r>
+            <w:r>
+              <w:rPr>
+                <w:noProof/>
+                <w:webHidden/>
+              </w:rPr>
+              <w:fldChar w:fldCharType="separate"/>
+            </w:r>
+            <w:r>
+              <w:rPr>
+                <w:noProof/>
+                <w:webHidden/>
+              </w:rPr>
+              <w:t>6</w:t>
+            </w:r>
+            <w:r>
+              <w:rPr>
+                <w:noProof/>
+                <w:webHidden/>
+              </w:rPr>
+              <w:fldChar w:fldCharType="end"/>
+            </w:r>
+          </w:hyperlink>
+        </w:p>
+        <w:p>
+          <w:pPr>
+            <w:pStyle w:val="TOC1"/>
             <w:rPr>
               <w:rFonts w:asciiTheme="minorHAnsi" w:eastAsiaTheme="minorEastAsia" w:hAnsiTheme="minorHAnsi" w:cstheme="minorBidi"/>
               <w:b w:val="0"/>
@@ -1165,12 +1271,12 @@
               <w:lang w:eastAsia="ru-RU" w:bidi="ar-SA"/>
             </w:rPr>
           </w:pPr>
-          <w:hyperlink w:anchor="_Toc501489238" w:history="1">
+          <w:hyperlink w:anchor="_Toc501716403" w:history="1">
             <w:r>
               <w:rPr>
-                <w:rStyle w:val="a7"/>
+                <w:rStyle w:val="Hyperlink"/>
               </w:rPr>
-              <w:t>3</w:t>
+              <w:t>4</w:t>
             </w:r>
             <w:r>
               <w:rPr>
@@ -1185,7 +1291,7 @@
             </w:r>
             <w:r>
               <w:rPr>
-                <w:rStyle w:val="a7"/>
+                <w:rStyle w:val="Hyperlink"/>
               </w:rPr>
               <w:t>Результаты экспериментов</w:t>
             </w:r>
@@ -1205,86 +1311,7 @@
               <w:rPr>
                 <w:webHidden/>
               </w:rPr>
-              <w:instrText xml:space="preserve"> PAGEREF _Toc501489238 \h </w:instrText>
-            </w:r>
-            <w:r>
-              <w:rPr>
-                <w:webHidden/>
-              </w:rPr>
-            </w:r>
-            <w:r>
-              <w:rPr>
-                <w:webHidden/>
-              </w:rPr>
-              <w:fldChar w:fldCharType="separate"/>
-            </w:r>
-            <w:r>
-              <w:rPr>
-                <w:webHidden/>
-              </w:rPr>
-              <w:t>6</w:t>
-            </w:r>
-            <w:r>
-              <w:rPr>
-                <w:webHidden/>
-              </w:rPr>
-              <w:fldChar w:fldCharType="end"/>
-            </w:r>
-          </w:hyperlink>
-        </w:p>
-        <w:p>
-          <w:pPr>
-            <w:pStyle w:val="14"/>
-            <w:rPr>
-              <w:rFonts w:asciiTheme="minorHAnsi" w:eastAsiaTheme="minorEastAsia" w:hAnsiTheme="minorHAnsi" w:cstheme="minorBidi"/>
-              <w:b w:val="0"/>
-              <w:bCs w:val="0"/>
-              <w:caps w:val="0"/>
-              <w:szCs w:val="22"/>
-              <w:lang w:eastAsia="ru-RU" w:bidi="ar-SA"/>
-            </w:rPr>
-          </w:pPr>
-          <w:hyperlink w:anchor="_Toc501489239" w:history="1">
-            <w:r>
-              <w:rPr>
-                <w:rStyle w:val="a7"/>
-              </w:rPr>
-              <w:t>4</w:t>
-            </w:r>
-            <w:r>
-              <w:rPr>
-                <w:rFonts w:asciiTheme="minorHAnsi" w:eastAsiaTheme="minorEastAsia" w:hAnsiTheme="minorHAnsi" w:cstheme="minorBidi"/>
-                <w:b w:val="0"/>
-                <w:bCs w:val="0"/>
-                <w:caps w:val="0"/>
-                <w:szCs w:val="22"/>
-                <w:lang w:eastAsia="ru-RU" w:bidi="ar-SA"/>
-              </w:rPr>
-              <w:tab/>
-            </w:r>
-            <w:r>
-              <w:rPr>
-                <w:rStyle w:val="a7"/>
-              </w:rPr>
-              <w:t>Итоги</w:t>
-            </w:r>
-            <w:r>
-              <w:rPr>
-                <w:webHidden/>
-              </w:rPr>
-              <w:tab/>
-            </w:r>
-            <w:r>
-              <w:rPr>
-                <w:webHidden/>
-              </w:rPr>
-              <w:fldChar w:fldCharType="begin"/>
-            </w:r>
-            <w:r>
-              <w:rPr>
-                <w:webHidden/>
-              </w:rPr>
-              <w:instrText xml:space="preserve"> PAGEREF _Toc501489239 \h </w:instrText>
+              <w:instrText xml:space="preserve"> PAGEREF _Toc501716403 \h </w:instrText>
             </w:r>
             <w:r>
               <w:rPr>
@@ -1313,6 +1340,85 @@
         </w:p>
         <w:p>
           <w:pPr>
+            <w:pStyle w:val="TOC1"/>
+            <w:rPr>
+              <w:rFonts w:asciiTheme="minorHAnsi" w:eastAsiaTheme="minorEastAsia" w:hAnsiTheme="minorHAnsi" w:cstheme="minorBidi"/>
+              <w:b w:val="0"/>
+              <w:bCs w:val="0"/>
+              <w:caps w:val="0"/>
+              <w:szCs w:val="22"/>
+              <w:lang w:eastAsia="ru-RU" w:bidi="ar-SA"/>
+            </w:rPr>
+          </w:pPr>
+          <w:hyperlink w:anchor="_Toc501716404" w:history="1">
+            <w:r>
+              <w:rPr>
+                <w:rStyle w:val="Hyperlink"/>
+              </w:rPr>
+              <w:t>5</w:t>
+            </w:r>
+            <w:r>
+              <w:rPr>
+                <w:rFonts w:asciiTheme="minorHAnsi" w:eastAsiaTheme="minorEastAsia" w:hAnsiTheme="minorHAnsi" w:cstheme="minorBidi"/>
+                <w:b w:val="0"/>
+                <w:bCs w:val="0"/>
+                <w:caps w:val="0"/>
+                <w:szCs w:val="22"/>
+                <w:lang w:eastAsia="ru-RU" w:bidi="ar-SA"/>
+              </w:rPr>
+              <w:tab/>
+            </w:r>
+            <w:r>
+              <w:rPr>
+                <w:rStyle w:val="Hyperlink"/>
+              </w:rPr>
+              <w:t>Итоги</w:t>
+            </w:r>
+            <w:r>
+              <w:rPr>
+                <w:webHidden/>
+              </w:rPr>
+              <w:tab/>
+            </w:r>
+            <w:r>
+              <w:rPr>
+                <w:webHidden/>
+              </w:rPr>
+              <w:fldChar w:fldCharType="begin"/>
+            </w:r>
+            <w:r>
+              <w:rPr>
+                <w:webHidden/>
+              </w:rPr>
+              <w:instrText xml:space="preserve"> PAGEREF _Toc501716404 \h </w:instrText>
+            </w:r>
+            <w:r>
+              <w:rPr>
+                <w:webHidden/>
+              </w:rPr>
+            </w:r>
+            <w:r>
+              <w:rPr>
+                <w:webHidden/>
+              </w:rPr>
+              <w:fldChar w:fldCharType="separate"/>
+            </w:r>
+            <w:r>
+              <w:rPr>
+                <w:webHidden/>
+              </w:rPr>
+              <w:t>8</w:t>
+            </w:r>
+            <w:r>
+              <w:rPr>
+                <w:webHidden/>
+              </w:rPr>
+              <w:fldChar w:fldCharType="end"/>
+            </w:r>
+          </w:hyperlink>
+        </w:p>
+        <w:p>
+          <w:pPr>
             <w:tabs>
               <w:tab w:val="left" w:pos="600"/>
               <w:tab w:val="right" w:pos="9627"/>
@@ -1331,11 +1437,6 @@
     </w:sdt>
     <w:p>
       <w:pPr>
-        <w:spacing w:line="240" w:lineRule="auto"/>
-      </w:pPr>
-    </w:p>
-    <w:p>
-      <w:pPr>
         <w:rPr>
           <w:rFonts w:ascii="Times New Roman" w:hAnsi="Times New Roman"/>
           <w:sz w:val="24"/>
@@ -1352,38 +1453,295 @@
           <w:szCs w:val="24"/>
           <w:lang w:val="ru-RU"/>
         </w:rPr>
-        <w:t>.</w:t>
-      </w:r>
+        <w:br w:type="page"/>
+      </w:r>
+      <w:bookmarkStart w:id="1" w:name="_GoBack"/>
+      <w:bookmarkEnd w:id="1"/>
     </w:p>
     <w:p>
       <w:pPr>
-        <w:spacing w:before="0" w:after="0" w:line="240" w:lineRule="auto"/>
-        <w:rPr>
-          <w:rFonts w:ascii="Times New Roman" w:hAnsi="Times New Roman"/>
-          <w:sz w:val="24"/>
-          <w:szCs w:val="24"/>
+        <w:pStyle w:val="Heading1"/>
+        <w:rPr>
+          <w:rFonts w:eastAsiaTheme="minorEastAsia"/>
           <w:lang w:val="ru-RU"/>
         </w:rPr>
       </w:pPr>
-      <w:r>
-        <w:rPr>
-          <w:rFonts w:ascii="Times New Roman" w:hAnsi="Times New Roman"/>
-          <w:sz w:val="24"/>
-          <w:szCs w:val="24"/>
+      <w:bookmarkStart w:id="2" w:name="_Toc501716398"/>
+      <w:r>
+        <w:rPr>
+          <w:rFonts w:eastAsiaTheme="minorEastAsia"/>
           <w:lang w:val="ru-RU"/>
         </w:rPr>
-        <w:br w:type="page"/>
-      </w:r>
+        <w:lastRenderedPageBreak/>
+        <w:t>Постановка задачи</w:t>
+      </w:r>
+      <w:bookmarkEnd w:id="2"/>
     </w:p>
     <w:p>
       <w:pPr>
-        <w:pStyle w:val="1"/>
-        <w:rPr>
-          <w:rFonts w:eastAsiaTheme="minorEastAsia"/>
+        <w:pStyle w:val="NormalText"/>
+        <w:rPr>
+          <w:rFonts w:eastAsiaTheme="minorEastAsia"/>
+        </w:rPr>
+      </w:pPr>
+      <w:r>
+        <w:rPr>
+          <w:rFonts w:eastAsiaTheme="minorEastAsia"/>
+        </w:rPr>
+        <w:t>Целью данной лабораторной работы является изучение применения методов обучения без учителя для настройки начальных весов нейронных сетей, показавших наилучший результат в предшествующих лабораторных работах.</w:t>
+      </w:r>
+      <w:r>
+        <w:rPr>
+          <w:rFonts w:eastAsiaTheme="minorEastAsia"/>
+        </w:rPr>
+        <w:t xml:space="preserve"> В качестве метода обучения без учителя предполагается использовать </w:t>
+      </w:r>
+      <w:proofErr w:type="spellStart"/>
+      <w:r>
+        <w:rPr>
+          <w:rFonts w:eastAsiaTheme="minorEastAsia"/>
+        </w:rPr>
+        <w:t>автокодировщик</w:t>
+      </w:r>
+      <w:proofErr w:type="spellEnd"/>
+      <w:r>
+        <w:rPr>
+          <w:rFonts w:eastAsiaTheme="minorEastAsia"/>
+        </w:rPr>
+        <w:t xml:space="preserve"> для </w:t>
+      </w:r>
+      <w:proofErr w:type="spellStart"/>
+      <w:r>
+        <w:rPr>
+          <w:rFonts w:eastAsiaTheme="minorEastAsia"/>
+        </w:rPr>
+        <w:t>полносвязанной</w:t>
+      </w:r>
+      <w:proofErr w:type="spellEnd"/>
+      <w:r>
+        <w:rPr>
+          <w:rFonts w:eastAsiaTheme="minorEastAsia"/>
+        </w:rPr>
+        <w:t xml:space="preserve"> нейронной сети и стек </w:t>
+      </w:r>
+      <w:proofErr w:type="spellStart"/>
+      <w:r>
+        <w:rPr>
+          <w:rFonts w:eastAsiaTheme="minorEastAsia"/>
+        </w:rPr>
+        <w:t>автокодировщиков</w:t>
+      </w:r>
+      <w:proofErr w:type="spellEnd"/>
+      <w:r>
+        <w:rPr>
+          <w:rFonts w:eastAsiaTheme="minorEastAsia"/>
+        </w:rPr>
+        <w:t xml:space="preserve"> для </w:t>
+      </w:r>
+      <w:proofErr w:type="spellStart"/>
+      <w:r>
+        <w:rPr>
+          <w:rFonts w:eastAsiaTheme="minorEastAsia"/>
+        </w:rPr>
+        <w:t>свёрточной</w:t>
+      </w:r>
+      <w:proofErr w:type="spellEnd"/>
+      <w:r>
+        <w:rPr>
+          <w:rFonts w:eastAsiaTheme="minorEastAsia"/>
+        </w:rPr>
+        <w:t xml:space="preserve"> нейронной сети. </w:t>
+      </w:r>
+    </w:p>
+    <w:p>
+      <w:pPr>
+        <w:pStyle w:val="NormalText"/>
+        <w:rPr>
+          <w:rFonts w:eastAsiaTheme="minorEastAsia"/>
+        </w:rPr>
+      </w:pPr>
+      <w:r>
+        <w:rPr>
+          <w:rFonts w:eastAsiaTheme="minorEastAsia"/>
+        </w:rPr>
+        <w:t>В ходе данной лабораторной работы будут решены следующие задачи:</w:t>
+      </w:r>
+    </w:p>
+    <w:p>
+      <w:pPr>
+        <w:pStyle w:val="NormalText"/>
+        <w:numPr>
+          <w:ilvl w:val="0"/>
+          <w:numId w:val="47"/>
+        </w:numPr>
+        <w:rPr>
+          <w:rFonts w:eastAsiaTheme="minorEastAsia"/>
+        </w:rPr>
+      </w:pPr>
+      <w:r>
+        <w:rPr>
+          <w:rFonts w:eastAsiaTheme="minorEastAsia"/>
+        </w:rPr>
+        <w:t>Отобраны наилучшие архитектуры нейронных сетей из предыдущих лабораторных работ</w:t>
+      </w:r>
+    </w:p>
+    <w:p>
+      <w:pPr>
+        <w:pStyle w:val="NormalText"/>
+        <w:numPr>
+          <w:ilvl w:val="0"/>
+          <w:numId w:val="47"/>
+        </w:numPr>
+        <w:rPr>
+          <w:rFonts w:eastAsiaTheme="minorEastAsia"/>
+        </w:rPr>
+      </w:pPr>
+      <w:r>
+        <w:rPr>
+          <w:rFonts w:eastAsiaTheme="minorEastAsia"/>
+        </w:rPr>
+        <w:t xml:space="preserve">Построен </w:t>
+      </w:r>
+      <w:proofErr w:type="spellStart"/>
+      <w:r>
+        <w:rPr>
+          <w:rFonts w:eastAsiaTheme="minorEastAsia"/>
+        </w:rPr>
+        <w:t>автокодировщик</w:t>
+      </w:r>
+      <w:proofErr w:type="spellEnd"/>
+      <w:r>
+        <w:rPr>
+          <w:rFonts w:eastAsiaTheme="minorEastAsia"/>
+        </w:rPr>
+        <w:t xml:space="preserve"> и получены начальные значения весов</w:t>
+      </w:r>
+      <w:r>
+        <w:rPr>
+          <w:rFonts w:eastAsiaTheme="minorEastAsia"/>
+        </w:rPr>
+        <w:t xml:space="preserve"> для полностью связанной нейронной сети</w:t>
+      </w:r>
+    </w:p>
+    <w:p>
+      <w:pPr>
+        <w:pStyle w:val="NormalText"/>
+        <w:numPr>
+          <w:ilvl w:val="0"/>
+          <w:numId w:val="47"/>
+        </w:numPr>
+        <w:rPr>
+          <w:rFonts w:eastAsiaTheme="minorEastAsia"/>
+        </w:rPr>
+      </w:pPr>
+      <w:r>
+        <w:rPr>
+          <w:rFonts w:eastAsiaTheme="minorEastAsia"/>
+        </w:rPr>
+        <w:t xml:space="preserve">Построен стек </w:t>
+      </w:r>
+      <w:proofErr w:type="spellStart"/>
+      <w:r>
+        <w:rPr>
+          <w:rFonts w:eastAsiaTheme="minorEastAsia"/>
+        </w:rPr>
+        <w:t>автокодировщиков</w:t>
+      </w:r>
+      <w:proofErr w:type="spellEnd"/>
+      <w:r>
+        <w:rPr>
+          <w:rFonts w:eastAsiaTheme="minorEastAsia"/>
+        </w:rPr>
+        <w:t xml:space="preserve"> и получены начальные значения весов</w:t>
+      </w:r>
+      <w:r>
+        <w:rPr>
+          <w:rFonts w:eastAsiaTheme="minorEastAsia"/>
+        </w:rPr>
+        <w:t xml:space="preserve"> для </w:t>
+      </w:r>
+      <w:proofErr w:type="spellStart"/>
+      <w:r>
+        <w:rPr>
+          <w:rFonts w:eastAsiaTheme="minorEastAsia"/>
+        </w:rPr>
+        <w:t>свёрточной</w:t>
+      </w:r>
+      <w:proofErr w:type="spellEnd"/>
+      <w:r>
+        <w:rPr>
+          <w:rFonts w:eastAsiaTheme="minorEastAsia"/>
+        </w:rPr>
+        <w:t xml:space="preserve"> нейронной сети</w:t>
+      </w:r>
+    </w:p>
+    <w:p>
+      <w:pPr>
+        <w:pStyle w:val="NormalText"/>
+        <w:numPr>
+          <w:ilvl w:val="0"/>
+          <w:numId w:val="47"/>
+        </w:numPr>
+        <w:rPr>
+          <w:rFonts w:eastAsiaTheme="minorEastAsia"/>
+        </w:rPr>
+      </w:pPr>
+      <w:r>
+        <w:rPr>
+          <w:rFonts w:eastAsiaTheme="minorEastAsia"/>
+        </w:rPr>
+        <w:t>П</w:t>
+      </w:r>
+      <w:r>
+        <w:rPr>
+          <w:rFonts w:eastAsiaTheme="minorEastAsia"/>
+        </w:rPr>
+        <w:t xml:space="preserve">роведено обучение полностью связанной и </w:t>
+      </w:r>
+      <w:proofErr w:type="spellStart"/>
+      <w:r>
+        <w:rPr>
+          <w:rFonts w:eastAsiaTheme="minorEastAsia"/>
+        </w:rPr>
+        <w:t>свёрточной</w:t>
+      </w:r>
+      <w:proofErr w:type="spellEnd"/>
+      <w:r>
+        <w:rPr>
+          <w:rFonts w:eastAsiaTheme="minorEastAsia"/>
+        </w:rPr>
+        <w:t xml:space="preserve"> нейронной сети из полученных начальных значений весов</w:t>
+      </w:r>
+    </w:p>
+    <w:p>
+      <w:pPr>
+        <w:spacing w:before="0" w:after="0" w:line="240" w:lineRule="auto"/>
+        <w:rPr>
+          <w:rFonts w:ascii="Times New Roman" w:eastAsiaTheme="minorEastAsia" w:hAnsi="Times New Roman" w:cstheme="majorBidi"/>
+          <w:b/>
+          <w:bCs/>
+          <w:sz w:val="32"/>
+          <w:szCs w:val="28"/>
           <w:lang w:val="ru-RU"/>
         </w:rPr>
       </w:pPr>
-      <w:bookmarkStart w:id="1" w:name="_Toc501489234"/>
+      <w:r>
+        <w:rPr>
+          <w:rFonts w:eastAsiaTheme="minorEastAsia"/>
+          <w:lang w:val="ru-RU"/>
+        </w:rPr>
+        <w:br w:type="page"/>
+      </w:r>
+    </w:p>
+    <w:p>
+      <w:pPr>
+        <w:pStyle w:val="Heading1"/>
+        <w:rPr>
+          <w:rFonts w:eastAsiaTheme="minorEastAsia"/>
+          <w:lang w:val="ru-RU"/>
+        </w:rPr>
+      </w:pPr>
+      <w:bookmarkStart w:id="3" w:name="_Toc501716399"/>
       <w:r>
         <w:rPr>
           <w:rFonts w:eastAsiaTheme="minorEastAsia"/>
@@ -1400,7 +1758,7 @@
         </w:rPr>
         <w:t>автокодировщиков</w:t>
       </w:r>
-      <w:bookmarkEnd w:id="1"/>
+      <w:bookmarkEnd w:id="3"/>
       <w:proofErr w:type="spellEnd"/>
     </w:p>
     <w:p>
@@ -1617,13 +1975,13 @@
     </w:p>
     <w:p>
       <w:pPr>
-        <w:pStyle w:val="1"/>
+        <w:pStyle w:val="Heading1"/>
         <w:rPr>
           <w:rFonts w:eastAsiaTheme="minorEastAsia"/>
           <w:lang w:val="ru-RU"/>
         </w:rPr>
       </w:pPr>
-      <w:bookmarkStart w:id="2" w:name="_Toc501489235"/>
+      <w:bookmarkStart w:id="4" w:name="_Toc501716400"/>
       <w:r>
         <w:rPr>
           <w:rFonts w:eastAsiaTheme="minorEastAsia"/>
@@ -1632,7 +1990,7 @@
         <w:lastRenderedPageBreak/>
         <w:t>Проведенные эксперименты</w:t>
       </w:r>
-      <w:bookmarkEnd w:id="2"/>
+      <w:bookmarkEnd w:id="4"/>
     </w:p>
     <w:p>
       <w:pPr>
@@ -1761,13 +2119,13 @@
     </w:p>
     <w:p>
       <w:pPr>
-        <w:pStyle w:val="2"/>
+        <w:pStyle w:val="Heading2"/>
         <w:rPr>
           <w:rFonts w:eastAsiaTheme="minorEastAsia"/>
           <w:lang w:val="ru-RU"/>
         </w:rPr>
       </w:pPr>
-      <w:bookmarkStart w:id="3" w:name="_Toc501489236"/>
+      <w:bookmarkStart w:id="5" w:name="_Toc501716401"/>
       <w:proofErr w:type="spellStart"/>
       <w:r>
         <w:rPr>
@@ -1784,7 +2142,7 @@
         </w:rPr>
         <w:t xml:space="preserve"> для полностью связанной сети</w:t>
       </w:r>
-      <w:bookmarkEnd w:id="3"/>
+      <w:bookmarkEnd w:id="5"/>
     </w:p>
     <w:p>
       <w:pPr>
@@ -1848,8 +2206,6 @@
           </wp:inline>
         </w:drawing>
       </w:r>
-      <w:bookmarkStart w:id="4" w:name="_GoBack"/>
-      <w:bookmarkEnd w:id="4"/>
     </w:p>
     <w:p>
       <w:pPr>
@@ -1956,13 +2312,13 @@
     </w:p>
     <w:p>
       <w:pPr>
-        <w:pStyle w:val="2"/>
+        <w:pStyle w:val="Heading2"/>
         <w:rPr>
           <w:rFonts w:eastAsiaTheme="minorEastAsia"/>
           <w:lang w:val="ru-RU"/>
         </w:rPr>
       </w:pPr>
-      <w:bookmarkStart w:id="5" w:name="_Toc501489237"/>
+      <w:bookmarkStart w:id="6" w:name="_Toc501716402"/>
       <w:proofErr w:type="spellStart"/>
       <w:r>
         <w:rPr>
@@ -1996,7 +2352,7 @@
         </w:rPr>
         <w:t xml:space="preserve"> сети</w:t>
       </w:r>
-      <w:bookmarkEnd w:id="5"/>
+      <w:bookmarkEnd w:id="6"/>
     </w:p>
     <w:p>
       <w:pPr>
@@ -2230,13 +2586,13 @@
     </w:p>
     <w:p>
       <w:pPr>
-        <w:pStyle w:val="1"/>
+        <w:pStyle w:val="Heading1"/>
         <w:rPr>
           <w:rFonts w:eastAsiaTheme="minorEastAsia"/>
           <w:lang w:val="ru-RU"/>
         </w:rPr>
       </w:pPr>
-      <w:bookmarkStart w:id="6" w:name="_Toc501489238"/>
+      <w:bookmarkStart w:id="7" w:name="_Toc501716403"/>
       <w:r>
         <w:rPr>
           <w:rFonts w:eastAsiaTheme="minorEastAsia"/>
@@ -2245,7 +2601,7 @@
         <w:lastRenderedPageBreak/>
         <w:t>Результаты экспериментов</w:t>
       </w:r>
-      <w:bookmarkEnd w:id="6"/>
+      <w:bookmarkEnd w:id="7"/>
     </w:p>
     <w:p>
       <w:pPr>
@@ -2255,7 +2611,7 @@
     </w:p>
     <w:tbl>
       <w:tblPr>
-        <w:tblStyle w:val="ad"/>
+        <w:tblStyle w:val="TableGrid"/>
         <w:tblW w:w="6092" w:type="dxa"/>
         <w:tblInd w:w="720" w:type="dxa"/>
         <w:tblLook w:val="04A0" w:firstRow="1" w:lastRow="0" w:firstColumn="1" w:lastColumn="0" w:noHBand="0" w:noVBand="1"/>
@@ -2447,13 +2803,13 @@
     </w:p>
     <w:p>
       <w:pPr>
-        <w:pStyle w:val="1"/>
+        <w:pStyle w:val="Heading1"/>
         <w:rPr>
           <w:rFonts w:eastAsiaTheme="minorEastAsia"/>
           <w:lang w:val="ru-RU"/>
         </w:rPr>
       </w:pPr>
-      <w:bookmarkStart w:id="7" w:name="_Toc501489239"/>
+      <w:bookmarkStart w:id="8" w:name="_Toc501716404"/>
       <w:r>
         <w:rPr>
           <w:rFonts w:eastAsiaTheme="minorEastAsia"/>
@@ -2462,7 +2818,7 @@
         <w:lastRenderedPageBreak/>
         <w:t>Итоги</w:t>
       </w:r>
-      <w:bookmarkEnd w:id="7"/>
+      <w:bookmarkEnd w:id="8"/>
     </w:p>
     <w:p>
       <w:pPr>
@@ -2525,47 +2881,47 @@
 <w:ftr xmlns:wpc="http://schemas.microsoft.com/office/word/2010/wordprocessingCanvas" xmlns:mc="http://schemas.openxmlformats.org/markup-compatibility/2006" xmlns:o="urn:schemas-microsoft-com:office:office" xmlns:r="http://schemas.openxmlformats.org/officeDocument/2006/relationships" xmlns:m="http://schemas.openxmlformats.org/officeDocument/2006/math" xmlns:v="urn:schemas-microsoft-com:vml" xmlns:wp14="http://schemas.microsoft.com/office/word/2010/wordprocessingDrawing" xmlns:wp="http://schemas.openxmlformats.org/drawingml/2006/wordprocessingDrawing" xmlns:w10="urn:schemas-microsoft-com:office:word" xmlns:w="http://schemas.openxmlformats.org/wordprocessingml/2006/main" xmlns:w14="http://schemas.microsoft.com/office/word/2010/wordml" xmlns:w15="http://schemas.microsoft.com/office/word/2012/wordml" xmlns:wpg="http://schemas.microsoft.com/office/word/2010/wordprocessingGroup" xmlns:wpi="http://schemas.microsoft.com/office/word/2010/wordprocessingInk" xmlns:wne="http://schemas.microsoft.com/office/word/2006/wordml" xmlns:wps="http://schemas.microsoft.com/office/word/2010/wordprocessingShape" mc:Ignorable="w14 w15 wp14">
   <w:p>
     <w:pPr>
-      <w:pStyle w:val="a8"/>
+      <w:pStyle w:val="Footer"/>
       <w:framePr w:wrap="around" w:vAnchor="text" w:hAnchor="margin" w:xAlign="center" w:y="1"/>
       <w:rPr>
-        <w:rStyle w:val="aa"/>
+        <w:rStyle w:val="PageNumber"/>
       </w:rPr>
     </w:pPr>
     <w:r>
       <w:rPr>
-        <w:rStyle w:val="aa"/>
+        <w:rStyle w:val="PageNumber"/>
       </w:rPr>
       <w:fldChar w:fldCharType="begin"/>
     </w:r>
     <w:r>
       <w:rPr>
-        <w:rStyle w:val="aa"/>
+        <w:rStyle w:val="PageNumber"/>
       </w:rPr>
       <w:instrText xml:space="preserve">PAGE  </w:instrText>
     </w:r>
     <w:r>
       <w:rPr>
-        <w:rStyle w:val="aa"/>
+        <w:rStyle w:val="PageNumber"/>
       </w:rPr>
       <w:fldChar w:fldCharType="separate"/>
     </w:r>
     <w:r>
       <w:rPr>
-        <w:rStyle w:val="aa"/>
+        <w:rStyle w:val="PageNumber"/>
         <w:noProof/>
       </w:rPr>
       <w:t>22</w:t>
     </w:r>
     <w:r>
       <w:rPr>
-        <w:rStyle w:val="aa"/>
+        <w:rStyle w:val="PageNumber"/>
       </w:rPr>
       <w:fldChar w:fldCharType="end"/>
     </w:r>
   </w:p>
   <w:p>
     <w:pPr>
-      <w:pStyle w:val="a8"/>
+      <w:pStyle w:val="Footer"/>
     </w:pPr>
   </w:p>
 </w:ftr>
@@ -2575,47 +2931,47 @@
 <w:ftr xmlns:wpc="http://schemas.microsoft.com/office/word/2010/wordprocessingCanvas" xmlns:mc="http://schemas.openxmlformats.org/markup-compatibility/2006" xmlns:o="urn:schemas-microsoft-com:office:office" xmlns:r="http://schemas.openxmlformats.org/officeDocument/2006/relationships" xmlns:m="http://schemas.openxmlformats.org/officeDocument/2006/math" xmlns:v="urn:schemas-microsoft-com:vml" xmlns:wp14="http://schemas.microsoft.com/office/word/2010/wordprocessingDrawing" xmlns:wp="http://schemas.openxmlformats.org/drawingml/2006/wordprocessingDrawing" xmlns:w10="urn:schemas-microsoft-com:office:word" xmlns:w="http://schemas.openxmlformats.org/wordprocessingml/2006/main" xmlns:w14="http://schemas.microsoft.com/office/word/2010/wordml" xmlns:w15="http://schemas.microsoft.com/office/word/2012/wordml" xmlns:wpg="http://schemas.microsoft.com/office/word/2010/wordprocessingGroup" xmlns:wpi="http://schemas.microsoft.com/office/word/2010/wordprocessingInk" xmlns:wne="http://schemas.microsoft.com/office/word/2006/wordml" xmlns:wps="http://schemas.microsoft.com/office/word/2010/wordprocessingShape" mc:Ignorable="w14 w15 wp14">
   <w:p>
     <w:pPr>
-      <w:pStyle w:val="a8"/>
+      <w:pStyle w:val="Footer"/>
       <w:framePr w:wrap="around" w:vAnchor="text" w:hAnchor="margin" w:xAlign="center" w:y="1"/>
       <w:rPr>
-        <w:rStyle w:val="aa"/>
+        <w:rStyle w:val="PageNumber"/>
       </w:rPr>
     </w:pPr>
     <w:r>
       <w:rPr>
-        <w:rStyle w:val="aa"/>
+        <w:rStyle w:val="PageNumber"/>
       </w:rPr>
       <w:fldChar w:fldCharType="begin"/>
     </w:r>
     <w:r>
       <w:rPr>
-        <w:rStyle w:val="aa"/>
+        <w:rStyle w:val="PageNumber"/>
       </w:rPr>
       <w:instrText xml:space="preserve">PAGE  </w:instrText>
     </w:r>
     <w:r>
       <w:rPr>
-        <w:rStyle w:val="aa"/>
+        <w:rStyle w:val="PageNumber"/>
       </w:rPr>
       <w:fldChar w:fldCharType="separate"/>
     </w:r>
     <w:r>
       <w:rPr>
-        <w:rStyle w:val="aa"/>
+        <w:rStyle w:val="PageNumber"/>
         <w:noProof/>
       </w:rPr>
-      <w:t>6</w:t>
+      <w:t>8</w:t>
     </w:r>
     <w:r>
       <w:rPr>
-        <w:rStyle w:val="aa"/>
+        <w:rStyle w:val="PageNumber"/>
       </w:rPr>
       <w:fldChar w:fldCharType="end"/>
     </w:r>
   </w:p>
   <w:p>
     <w:pPr>
-      <w:pStyle w:val="a8"/>
+      <w:pStyle w:val="Footer"/>
       <w:rPr>
         <w:lang w:val="ru-RU"/>
       </w:rPr>
@@ -2645,7 +3001,7 @@
 
 <file path=word/numbering.xml><?xml version="1.0" encoding="utf-8"?>
 <w:numbering xmlns:wpc="http://schemas.microsoft.com/office/word/2010/wordprocessingCanvas" xmlns:mc="http://schemas.openxmlformats.org/markup-compatibility/2006" xmlns:o="urn:schemas-microsoft-com:office:office" xmlns:r="http://schemas.openxmlformats.org/officeDocument/2006/relationships" xmlns:m="http://schemas.openxmlformats.org/officeDocument/2006/math" xmlns:v="urn:schemas-microsoft-com:vml" xmlns:wp14="http://schemas.microsoft.com/office/word/2010/wordprocessingDrawing" xmlns:wp="http://schemas.openxmlformats.org/drawingml/2006/wordprocessingDrawing" xmlns:w10="urn:schemas-microsoft-com:office:word" xmlns:w="http://schemas.openxmlformats.org/wordprocessingml/2006/main" xmlns:w14="http://schemas.microsoft.com/office/word/2010/wordml" xmlns:w15="http://schemas.microsoft.com/office/word/2012/wordml" xmlns:wpg="http://schemas.microsoft.com/office/word/2010/wordprocessingGroup" xmlns:wpi="http://schemas.microsoft.com/office/word/2010/wordprocessingInk" xmlns:wne="http://schemas.microsoft.com/office/word/2006/wordml" xmlns:wps="http://schemas.microsoft.com/office/word/2010/wordprocessingShape" mc:Ignorable="w14 w15 wp14">
-  <w:abstractNum w:abstractNumId="0">
+  <w:abstractNum w:abstractNumId="0" w15:restartNumberingAfterBreak="0">
     <w:nsid w:val="009F799A"/>
     <w:multiLevelType w:val="hybridMultilevel"/>
     <w:tmpl w:val="9744ABB4"/>
@@ -2758,7 +3114,7 @@
       </w:rPr>
     </w:lvl>
   </w:abstractNum>
-  <w:abstractNum w:abstractNumId="1">
+  <w:abstractNum w:abstractNumId="1" w15:restartNumberingAfterBreak="0">
     <w:nsid w:val="07423178"/>
     <w:multiLevelType w:val="hybridMultilevel"/>
     <w:tmpl w:val="9CE6A3D2"/>
@@ -2871,7 +3227,7 @@
       </w:rPr>
     </w:lvl>
   </w:abstractNum>
-  <w:abstractNum w:abstractNumId="2">
+  <w:abstractNum w:abstractNumId="2" w15:restartNumberingAfterBreak="0">
     <w:nsid w:val="09BC23D3"/>
     <w:multiLevelType w:val="hybridMultilevel"/>
     <w:tmpl w:val="2FAE6F1E"/>
@@ -2984,7 +3340,96 @@
       </w:rPr>
     </w:lvl>
   </w:abstractNum>
-  <w:abstractNum w:abstractNumId="3">
+  <w:abstractNum w:abstractNumId="3" w15:restartNumberingAfterBreak="0">
+    <w:nsid w:val="0B7C3D9B"/>
+    <w:multiLevelType w:val="hybridMultilevel"/>
+    <w:tmpl w:val="B810B838"/>
+    <w:lvl w:ilvl="0" w:tplc="0BCABC2E">
+      <w:start w:val="1"/>
+      <w:numFmt w:val="decimal"/>
+      <w:lvlText w:val="%1."/>
+      <w:lvlJc w:val="left"/>
+      <w:pPr>
+        <w:ind w:left="1069" w:hanging="360"/>
+      </w:pPr>
+      <w:rPr>
+        <w:rFonts w:hint="default"/>
+      </w:rPr>
+    </w:lvl>
+    <w:lvl w:ilvl="1" w:tplc="04190019" w:tentative="1">
+      <w:start w:val="1"/>
+      <w:numFmt w:val="lowerLetter"/>
+      <w:lvlText w:val="%2."/>
+      <w:lvlJc w:val="left"/>
+      <w:pPr>
+        <w:ind w:left="1789" w:hanging="360"/>
+      </w:pPr>
+    </w:lvl>
+    <w:lvl w:ilvl="2" w:tplc="0419001B" w:tentative="1">
+      <w:start w:val="1"/>
+      <w:numFmt w:val="lowerRoman"/>
+      <w:lvlText w:val="%3."/>
+      <w:lvlJc w:val="right"/>
+      <w:pPr>
+        <w:ind w:left="2509" w:hanging="180"/>
+      </w:pPr>
+    </w:lvl>
+    <w:lvl w:ilvl="3" w:tplc="0419000F" w:tentative="1">
+      <w:start w:val="1"/>
+      <w:numFmt w:val="decimal"/>
+      <w:lvlText w:val="%4."/>
+      <w:lvlJc w:val="left"/>
+      <w:pPr>
+        <w:ind w:left="3229" w:hanging="360"/>
+      </w:pPr>
+    </w:lvl>
+    <w:lvl w:ilvl="4" w:tplc="04190019" w:tentative="1">
+      <w:start w:val="1"/>
+      <w:numFmt w:val="lowerLetter"/>
+      <w:lvlText w:val="%5."/>
+      <w:lvlJc w:val="left"/>
+      <w:pPr>
+        <w:ind w:left="3949" w:hanging="360"/>
+      </w:pPr>
+    </w:lvl>
+    <w:lvl w:ilvl="5" w:tplc="0419001B" w:tentative="1">
+      <w:start w:val="1"/>
+      <w:numFmt w:val="lowerRoman"/>
+      <w:lvlText w:val="%6."/>
+      <w:lvlJc w:val="right"/>
+      <w:pPr>
+        <w:ind w:left="4669" w:hanging="180"/>
+      </w:pPr>
+    </w:lvl>
+    <w:lvl w:ilvl="6" w:tplc="0419000F" w:tentative="1">
+      <w:start w:val="1"/>
+      <w:numFmt w:val="decimal"/>
+      <w:lvlText w:val="%7."/>
+      <w:lvlJc w:val="left"/>
+      <w:pPr>
+        <w:ind w:left="5389" w:hanging="360"/>
+      </w:pPr>
+    </w:lvl>
+    <w:lvl w:ilvl="7" w:tplc="04190019" w:tentative="1">
+      <w:start w:val="1"/>
+      <w:numFmt w:val="lowerLetter"/>
+      <w:lvlText w:val="%8."/>
+      <w:lvlJc w:val="left"/>
+      <w:pPr>
+        <w:ind w:left="6109" w:hanging="360"/>
+      </w:pPr>
+    </w:lvl>
+    <w:lvl w:ilvl="8" w:tplc="0419001B" w:tentative="1">
+      <w:start w:val="1"/>
+      <w:numFmt w:val="lowerRoman"/>
+      <w:lvlText w:val="%9."/>
+      <w:lvlJc w:val="right"/>
+      <w:pPr>
+        <w:ind w:left="6829" w:hanging="180"/>
+      </w:pPr>
+    </w:lvl>
+  </w:abstractNum>
+  <w:abstractNum w:abstractNumId="4" w15:restartNumberingAfterBreak="0">
     <w:nsid w:val="0E0C2314"/>
     <w:multiLevelType w:val="hybridMultilevel"/>
     <w:tmpl w:val="C54EF8B2"/>
@@ -3097,7 +3542,7 @@
       </w:rPr>
     </w:lvl>
   </w:abstractNum>
-  <w:abstractNum w:abstractNumId="4">
+  <w:abstractNum w:abstractNumId="5" w15:restartNumberingAfterBreak="0">
     <w:nsid w:val="0F89275D"/>
     <w:multiLevelType w:val="multilevel"/>
     <w:tmpl w:val="CF90573A"/>
@@ -3188,7 +3633,7 @@
       </w:pPr>
     </w:lvl>
   </w:abstractNum>
-  <w:abstractNum w:abstractNumId="5">
+  <w:abstractNum w:abstractNumId="6" w15:restartNumberingAfterBreak="0">
     <w:nsid w:val="10274E72"/>
     <w:multiLevelType w:val="hybridMultilevel"/>
     <w:tmpl w:val="7402D956"/>
@@ -3274,7 +3719,7 @@
       </w:pPr>
     </w:lvl>
   </w:abstractNum>
-  <w:abstractNum w:abstractNumId="6">
+  <w:abstractNum w:abstractNumId="7" w15:restartNumberingAfterBreak="0">
     <w:nsid w:val="1391491C"/>
     <w:multiLevelType w:val="multilevel"/>
     <w:tmpl w:val="0CD6B5D2"/>
@@ -3423,7 +3868,7 @@
       </w:rPr>
     </w:lvl>
   </w:abstractNum>
-  <w:abstractNum w:abstractNumId="7">
+  <w:abstractNum w:abstractNumId="8" w15:restartNumberingAfterBreak="0">
     <w:nsid w:val="13DE6C5C"/>
     <w:multiLevelType w:val="hybridMultilevel"/>
     <w:tmpl w:val="C5B2CE56"/>
@@ -3536,7 +3981,7 @@
       </w:rPr>
     </w:lvl>
   </w:abstractNum>
-  <w:abstractNum w:abstractNumId="8">
+  <w:abstractNum w:abstractNumId="9" w15:restartNumberingAfterBreak="0">
     <w:nsid w:val="143D1D9E"/>
     <w:multiLevelType w:val="hybridMultilevel"/>
     <w:tmpl w:val="001EFAFE"/>
@@ -3649,7 +4094,7 @@
       </w:rPr>
     </w:lvl>
   </w:abstractNum>
-  <w:abstractNum w:abstractNumId="9">
+  <w:abstractNum w:abstractNumId="10" w15:restartNumberingAfterBreak="0">
     <w:nsid w:val="14692E49"/>
     <w:multiLevelType w:val="hybridMultilevel"/>
     <w:tmpl w:val="D2EAFAE8"/>
@@ -3762,7 +4207,7 @@
       </w:rPr>
     </w:lvl>
   </w:abstractNum>
-  <w:abstractNum w:abstractNumId="10">
+  <w:abstractNum w:abstractNumId="11" w15:restartNumberingAfterBreak="0">
     <w:nsid w:val="167A72D1"/>
     <w:multiLevelType w:val="hybridMultilevel"/>
     <w:tmpl w:val="06CC3EA4"/>
@@ -3875,7 +4320,7 @@
       </w:rPr>
     </w:lvl>
   </w:abstractNum>
-  <w:abstractNum w:abstractNumId="11">
+  <w:abstractNum w:abstractNumId="12" w15:restartNumberingAfterBreak="0">
     <w:nsid w:val="1F3906B6"/>
     <w:multiLevelType w:val="hybridMultilevel"/>
     <w:tmpl w:val="4CD8613E"/>
@@ -3988,7 +4433,7 @@
       </w:rPr>
     </w:lvl>
   </w:abstractNum>
-  <w:abstractNum w:abstractNumId="12">
+  <w:abstractNum w:abstractNumId="13" w15:restartNumberingAfterBreak="0">
     <w:nsid w:val="23B46155"/>
     <w:multiLevelType w:val="hybridMultilevel"/>
     <w:tmpl w:val="8446D5A4"/>
@@ -4101,7 +4546,7 @@
       </w:rPr>
     </w:lvl>
   </w:abstractNum>
-  <w:abstractNum w:abstractNumId="13">
+  <w:abstractNum w:abstractNumId="14" w15:restartNumberingAfterBreak="0">
     <w:nsid w:val="2547494C"/>
     <w:multiLevelType w:val="singleLevel"/>
     <w:tmpl w:val="36749114"/>
@@ -4125,7 +4570,7 @@
       </w:rPr>
     </w:lvl>
   </w:abstractNum>
-  <w:abstractNum w:abstractNumId="14">
+  <w:abstractNum w:abstractNumId="15" w15:restartNumberingAfterBreak="0">
     <w:nsid w:val="2B407906"/>
     <w:multiLevelType w:val="hybridMultilevel"/>
     <w:tmpl w:val="35927DEA"/>
@@ -4238,7 +4683,7 @@
       </w:rPr>
     </w:lvl>
   </w:abstractNum>
-  <w:abstractNum w:abstractNumId="15">
+  <w:abstractNum w:abstractNumId="16" w15:restartNumberingAfterBreak="0">
     <w:nsid w:val="2CA3316F"/>
     <w:multiLevelType w:val="hybridMultilevel"/>
     <w:tmpl w:val="36000858"/>
@@ -4351,7 +4796,7 @@
       </w:rPr>
     </w:lvl>
   </w:abstractNum>
-  <w:abstractNum w:abstractNumId="16">
+  <w:abstractNum w:abstractNumId="17" w15:restartNumberingAfterBreak="0">
     <w:nsid w:val="2F5764E9"/>
     <w:multiLevelType w:val="multilevel"/>
     <w:tmpl w:val="0400C84E"/>
@@ -4500,7 +4945,7 @@
       </w:rPr>
     </w:lvl>
   </w:abstractNum>
-  <w:abstractNum w:abstractNumId="17">
+  <w:abstractNum w:abstractNumId="18" w15:restartNumberingAfterBreak="0">
     <w:nsid w:val="2F5C1419"/>
     <w:multiLevelType w:val="hybridMultilevel"/>
     <w:tmpl w:val="855200E6"/>
@@ -4613,7 +5058,7 @@
       </w:rPr>
     </w:lvl>
   </w:abstractNum>
-  <w:abstractNum w:abstractNumId="18">
+  <w:abstractNum w:abstractNumId="19" w15:restartNumberingAfterBreak="0">
     <w:nsid w:val="317625C9"/>
     <w:multiLevelType w:val="hybridMultilevel"/>
     <w:tmpl w:val="39DC0EC6"/>
@@ -4706,7 +5151,7 @@
       </w:pPr>
     </w:lvl>
   </w:abstractNum>
-  <w:abstractNum w:abstractNumId="19">
+  <w:abstractNum w:abstractNumId="20" w15:restartNumberingAfterBreak="0">
     <w:nsid w:val="318F09DB"/>
     <w:multiLevelType w:val="hybridMultilevel"/>
     <w:tmpl w:val="6B9CD2B0"/>
@@ -4819,7 +5264,7 @@
       </w:rPr>
     </w:lvl>
   </w:abstractNum>
-  <w:abstractNum w:abstractNumId="20">
+  <w:abstractNum w:abstractNumId="21" w15:restartNumberingAfterBreak="0">
     <w:nsid w:val="31F11B44"/>
     <w:multiLevelType w:val="hybridMultilevel"/>
     <w:tmpl w:val="64D2499E"/>
@@ -4932,7 +5377,7 @@
       </w:rPr>
     </w:lvl>
   </w:abstractNum>
-  <w:abstractNum w:abstractNumId="21">
+  <w:abstractNum w:abstractNumId="22" w15:restartNumberingAfterBreak="0">
     <w:nsid w:val="32495BEE"/>
     <w:multiLevelType w:val="hybridMultilevel"/>
     <w:tmpl w:val="F828BA9C"/>
@@ -5045,7 +5490,96 @@
       </w:rPr>
     </w:lvl>
   </w:abstractNum>
-  <w:abstractNum w:abstractNumId="22">
+  <w:abstractNum w:abstractNumId="23" w15:restartNumberingAfterBreak="0">
+    <w:nsid w:val="388A579D"/>
+    <w:multiLevelType w:val="hybridMultilevel"/>
+    <w:tmpl w:val="60CAA716"/>
+    <w:lvl w:ilvl="0" w:tplc="74A4113A">
+      <w:start w:val="1"/>
+      <w:numFmt w:val="decimal"/>
+      <w:lvlText w:val="%1."/>
+      <w:lvlJc w:val="left"/>
+      <w:pPr>
+        <w:ind w:left="1069" w:hanging="360"/>
+      </w:pPr>
+      <w:rPr>
+        <w:rFonts w:hint="default"/>
+      </w:rPr>
+    </w:lvl>
+    <w:lvl w:ilvl="1" w:tplc="04190019" w:tentative="1">
+      <w:start w:val="1"/>
+      <w:numFmt w:val="lowerLetter"/>
+      <w:lvlText w:val="%2."/>
+      <w:lvlJc w:val="left"/>
+      <w:pPr>
+        <w:ind w:left="1789" w:hanging="360"/>
+      </w:pPr>
+    </w:lvl>
+    <w:lvl w:ilvl="2" w:tplc="0419001B" w:tentative="1">
+      <w:start w:val="1"/>
+      <w:numFmt w:val="lowerRoman"/>
+      <w:lvlText w:val="%3."/>
+      <w:lvlJc w:val="right"/>
+      <w:pPr>
+        <w:ind w:left="2509" w:hanging="180"/>
+      </w:pPr>
+    </w:lvl>
+    <w:lvl w:ilvl="3" w:tplc="0419000F" w:tentative="1">
+      <w:start w:val="1"/>
+      <w:numFmt w:val="decimal"/>
+      <w:lvlText w:val="%4."/>
+      <w:lvlJc w:val="left"/>
+      <w:pPr>
+        <w:ind w:left="3229" w:hanging="360"/>
+      </w:pPr>
+    </w:lvl>
+    <w:lvl w:ilvl="4" w:tplc="04190019" w:tentative="1">
+      <w:start w:val="1"/>
+      <w:numFmt w:val="lowerLetter"/>
+      <w:lvlText w:val="%5."/>
+      <w:lvlJc w:val="left"/>
+      <w:pPr>
+        <w:ind w:left="3949" w:hanging="360"/>
+      </w:pPr>
+    </w:lvl>
+    <w:lvl w:ilvl="5" w:tplc="0419001B" w:tentative="1">
+      <w:start w:val="1"/>
+      <w:numFmt w:val="lowerRoman"/>
+      <w:lvlText w:val="%6."/>
+      <w:lvlJc w:val="right"/>
+      <w:pPr>
+        <w:ind w:left="4669" w:hanging="180"/>
+      </w:pPr>
+    </w:lvl>
+    <w:lvl w:ilvl="6" w:tplc="0419000F" w:tentative="1">
+      <w:start w:val="1"/>
+      <w:numFmt w:val="decimal"/>
+      <w:lvlText w:val="%7."/>
+      <w:lvlJc w:val="left"/>
+      <w:pPr>
+        <w:ind w:left="5389" w:hanging="360"/>
+      </w:pPr>
+    </w:lvl>
+    <w:lvl w:ilvl="7" w:tplc="04190019" w:tentative="1">
+      <w:start w:val="1"/>
+      <w:numFmt w:val="lowerLetter"/>
+      <w:lvlText w:val="%8."/>
+      <w:lvlJc w:val="left"/>
+      <w:pPr>
+        <w:ind w:left="6109" w:hanging="360"/>
+      </w:pPr>
+    </w:lvl>
+    <w:lvl w:ilvl="8" w:tplc="0419001B" w:tentative="1">
+      <w:start w:val="1"/>
+      <w:numFmt w:val="lowerRoman"/>
+      <w:lvlText w:val="%9."/>
+      <w:lvlJc w:val="right"/>
+      <w:pPr>
+        <w:ind w:left="6829" w:hanging="180"/>
+      </w:pPr>
+    </w:lvl>
+  </w:abstractNum>
+  <w:abstractNum w:abstractNumId="24" w15:restartNumberingAfterBreak="0">
     <w:nsid w:val="3C9F62D0"/>
     <w:multiLevelType w:val="hybridMultilevel"/>
     <w:tmpl w:val="0EECFA3A"/>
@@ -5158,7 +5692,7 @@
       </w:rPr>
     </w:lvl>
   </w:abstractNum>
-  <w:abstractNum w:abstractNumId="23">
+  <w:abstractNum w:abstractNumId="25" w15:restartNumberingAfterBreak="0">
     <w:nsid w:val="3CF379E4"/>
     <w:multiLevelType w:val="multilevel"/>
     <w:tmpl w:val="43AC9636"/>
@@ -5275,7 +5809,7 @@
       </w:pPr>
     </w:lvl>
   </w:abstractNum>
-  <w:abstractNum w:abstractNumId="24">
+  <w:abstractNum w:abstractNumId="26" w15:restartNumberingAfterBreak="0">
     <w:nsid w:val="3DDC6945"/>
     <w:multiLevelType w:val="hybridMultilevel"/>
     <w:tmpl w:val="8D38303A"/>
@@ -5388,7 +5922,7 @@
       </w:rPr>
     </w:lvl>
   </w:abstractNum>
-  <w:abstractNum w:abstractNumId="25">
+  <w:abstractNum w:abstractNumId="27" w15:restartNumberingAfterBreak="0">
     <w:nsid w:val="44FB09FD"/>
     <w:multiLevelType w:val="hybridMultilevel"/>
     <w:tmpl w:val="D1BC9796"/>
@@ -5501,14 +6035,14 @@
       </w:rPr>
     </w:lvl>
   </w:abstractNum>
-  <w:abstractNum w:abstractNumId="26">
+  <w:abstractNum w:abstractNumId="28" w15:restartNumberingAfterBreak="0">
     <w:nsid w:val="5014556F"/>
     <w:multiLevelType w:val="multilevel"/>
     <w:tmpl w:val="AFE67AF4"/>
     <w:lvl w:ilvl="0">
       <w:start w:val="1"/>
       <w:numFmt w:val="decimal"/>
-      <w:pStyle w:val="1"/>
+      <w:pStyle w:val="Heading1"/>
       <w:lvlText w:val="%1"/>
       <w:lvlJc w:val="left"/>
       <w:pPr>
@@ -5521,7 +6055,7 @@
     <w:lvl w:ilvl="1">
       <w:start w:val="1"/>
       <w:numFmt w:val="decimal"/>
-      <w:pStyle w:val="2"/>
+      <w:pStyle w:val="Heading2"/>
       <w:lvlText w:val="%1.%2"/>
       <w:lvlJc w:val="left"/>
       <w:pPr>
@@ -5537,7 +6071,7 @@
     <w:lvl w:ilvl="2">
       <w:start w:val="1"/>
       <w:numFmt w:val="decimal"/>
-      <w:pStyle w:val="3"/>
+      <w:pStyle w:val="Heading3"/>
       <w:lvlText w:val="%1.%2.%3"/>
       <w:lvlJc w:val="left"/>
       <w:pPr>
@@ -5550,7 +6084,7 @@
     <w:lvl w:ilvl="3">
       <w:start w:val="1"/>
       <w:numFmt w:val="decimal"/>
-      <w:pStyle w:val="4"/>
+      <w:pStyle w:val="Heading4"/>
       <w:lvlText w:val="%1.%2.%3.%4"/>
       <w:lvlJc w:val="left"/>
       <w:pPr>
@@ -5563,7 +6097,7 @@
     <w:lvl w:ilvl="4">
       <w:start w:val="1"/>
       <w:numFmt w:val="decimal"/>
-      <w:pStyle w:val="5"/>
+      <w:pStyle w:val="Heading5"/>
       <w:lvlText w:val="%1.%2.%3.%4.%5"/>
       <w:lvlJc w:val="left"/>
       <w:pPr>
@@ -5576,7 +6110,7 @@
     <w:lvl w:ilvl="5">
       <w:start w:val="1"/>
       <w:numFmt w:val="decimal"/>
-      <w:pStyle w:val="6"/>
+      <w:pStyle w:val="Heading6"/>
       <w:lvlText w:val="%1.%2.%3.%4.%5.%6"/>
       <w:lvlJc w:val="left"/>
       <w:pPr>
@@ -5589,7 +6123,7 @@
     <w:lvl w:ilvl="6">
       <w:start w:val="1"/>
       <w:numFmt w:val="decimal"/>
-      <w:pStyle w:val="7"/>
+      <w:pStyle w:val="Heading7"/>
       <w:lvlText w:val="%1.%2.%3.%4.%5.%6.%7"/>
       <w:lvlJc w:val="left"/>
       <w:pPr>
@@ -5602,7 +6136,7 @@
     <w:lvl w:ilvl="7">
       <w:start w:val="1"/>
       <w:numFmt w:val="decimal"/>
-      <w:pStyle w:val="8"/>
+      <w:pStyle w:val="Heading8"/>
       <w:lvlText w:val="%1.%2.%3.%4.%5.%6.%7.%8"/>
       <w:lvlJc w:val="left"/>
       <w:pPr>
@@ -5615,7 +6149,7 @@
     <w:lvl w:ilvl="8">
       <w:start w:val="1"/>
       <w:numFmt w:val="decimal"/>
-      <w:pStyle w:val="9"/>
+      <w:pStyle w:val="Heading9"/>
       <w:lvlText w:val="%1.%2.%3.%4.%5.%6.%7.%8.%9"/>
       <w:lvlJc w:val="left"/>
       <w:pPr>
@@ -5626,7 +6160,7 @@
       </w:rPr>
     </w:lvl>
   </w:abstractNum>
-  <w:abstractNum w:abstractNumId="27">
+  <w:abstractNum w:abstractNumId="29" w15:restartNumberingAfterBreak="0">
     <w:nsid w:val="53355FF5"/>
     <w:multiLevelType w:val="hybridMultilevel"/>
     <w:tmpl w:val="278EB724"/>
@@ -5739,7 +6273,7 @@
       </w:rPr>
     </w:lvl>
   </w:abstractNum>
-  <w:abstractNum w:abstractNumId="28">
+  <w:abstractNum w:abstractNumId="30" w15:restartNumberingAfterBreak="0">
     <w:nsid w:val="5474378D"/>
     <w:multiLevelType w:val="hybridMultilevel"/>
     <w:tmpl w:val="982E9DA4"/>
@@ -5852,7 +6386,7 @@
       </w:rPr>
     </w:lvl>
   </w:abstractNum>
-  <w:abstractNum w:abstractNumId="29">
+  <w:abstractNum w:abstractNumId="31" w15:restartNumberingAfterBreak="0">
     <w:nsid w:val="557A7BDF"/>
     <w:multiLevelType w:val="hybridMultilevel"/>
     <w:tmpl w:val="A9547398"/>
@@ -5945,7 +6479,7 @@
       </w:pPr>
     </w:lvl>
   </w:abstractNum>
-  <w:abstractNum w:abstractNumId="30">
+  <w:abstractNum w:abstractNumId="32" w15:restartNumberingAfterBreak="0">
     <w:nsid w:val="58B972E0"/>
     <w:multiLevelType w:val="hybridMultilevel"/>
     <w:tmpl w:val="92F8C092"/>
@@ -6058,7 +6592,7 @@
       </w:rPr>
     </w:lvl>
   </w:abstractNum>
-  <w:abstractNum w:abstractNumId="31">
+  <w:abstractNum w:abstractNumId="33" w15:restartNumberingAfterBreak="0">
     <w:nsid w:val="5BA52378"/>
     <w:multiLevelType w:val="hybridMultilevel"/>
     <w:tmpl w:val="D43CC258"/>
@@ -6171,7 +6705,7 @@
       </w:rPr>
     </w:lvl>
   </w:abstractNum>
-  <w:abstractNum w:abstractNumId="32">
+  <w:abstractNum w:abstractNumId="34" w15:restartNumberingAfterBreak="0">
     <w:nsid w:val="5ECD207F"/>
     <w:multiLevelType w:val="multilevel"/>
     <w:tmpl w:val="BCEAE9D8"/>
@@ -6320,7 +6854,7 @@
       </w:rPr>
     </w:lvl>
   </w:abstractNum>
-  <w:abstractNum w:abstractNumId="33">
+  <w:abstractNum w:abstractNumId="35" w15:restartNumberingAfterBreak="0">
     <w:nsid w:val="61681A86"/>
     <w:multiLevelType w:val="hybridMultilevel"/>
     <w:tmpl w:val="9E4C4AFC"/>
@@ -6409,7 +6943,7 @@
       </w:pPr>
     </w:lvl>
   </w:abstractNum>
-  <w:abstractNum w:abstractNumId="34">
+  <w:abstractNum w:abstractNumId="36" w15:restartNumberingAfterBreak="0">
     <w:nsid w:val="65E95C96"/>
     <w:multiLevelType w:val="hybridMultilevel"/>
     <w:tmpl w:val="A9B405A4"/>
@@ -6522,7 +7056,7 @@
       </w:rPr>
     </w:lvl>
   </w:abstractNum>
-  <w:abstractNum w:abstractNumId="35">
+  <w:abstractNum w:abstractNumId="37" w15:restartNumberingAfterBreak="0">
     <w:nsid w:val="67D36847"/>
     <w:multiLevelType w:val="hybridMultilevel"/>
     <w:tmpl w:val="70BEB6B2"/>
@@ -6635,7 +7169,7 @@
       </w:rPr>
     </w:lvl>
   </w:abstractNum>
-  <w:abstractNum w:abstractNumId="36">
+  <w:abstractNum w:abstractNumId="38" w15:restartNumberingAfterBreak="0">
     <w:nsid w:val="699B24C5"/>
     <w:multiLevelType w:val="hybridMultilevel"/>
     <w:tmpl w:val="4DA87404"/>
@@ -6724,7 +7258,7 @@
       </w:pPr>
     </w:lvl>
   </w:abstractNum>
-  <w:abstractNum w:abstractNumId="37">
+  <w:abstractNum w:abstractNumId="39" w15:restartNumberingAfterBreak="0">
     <w:nsid w:val="6F697156"/>
     <w:multiLevelType w:val="hybridMultilevel"/>
     <w:tmpl w:val="679C2EF6"/>
@@ -6837,7 +7371,7 @@
       </w:rPr>
     </w:lvl>
   </w:abstractNum>
-  <w:abstractNum w:abstractNumId="38">
+  <w:abstractNum w:abstractNumId="40" w15:restartNumberingAfterBreak="0">
     <w:nsid w:val="718F4901"/>
     <w:multiLevelType w:val="hybridMultilevel"/>
     <w:tmpl w:val="C5E2E8FA"/>
@@ -6950,7 +7484,7 @@
       </w:rPr>
     </w:lvl>
   </w:abstractNum>
-  <w:abstractNum w:abstractNumId="39">
+  <w:abstractNum w:abstractNumId="41" w15:restartNumberingAfterBreak="0">
     <w:nsid w:val="735F5663"/>
     <w:multiLevelType w:val="hybridMultilevel"/>
     <w:tmpl w:val="CD08285C"/>
@@ -7063,7 +7597,7 @@
       </w:rPr>
     </w:lvl>
   </w:abstractNum>
-  <w:abstractNum w:abstractNumId="40">
+  <w:abstractNum w:abstractNumId="42" w15:restartNumberingAfterBreak="0">
     <w:nsid w:val="73880059"/>
     <w:multiLevelType w:val="hybridMultilevel"/>
     <w:tmpl w:val="322E5FE2"/>
@@ -7155,7 +7689,7 @@
       </w:pPr>
     </w:lvl>
   </w:abstractNum>
-  <w:abstractNum w:abstractNumId="41">
+  <w:abstractNum w:abstractNumId="43" w15:restartNumberingAfterBreak="0">
     <w:nsid w:val="74CE4E6F"/>
     <w:multiLevelType w:val="hybridMultilevel"/>
     <w:tmpl w:val="94B44782"/>
@@ -7269,139 +7803,145 @@
     </w:lvl>
   </w:abstractNum>
   <w:num w:numId="1">
+    <w:abstractNumId w:val="28"/>
+  </w:num>
+  <w:num w:numId="2">
+    <w:abstractNumId w:val="19"/>
+  </w:num>
+  <w:num w:numId="3">
+    <w:abstractNumId w:val="42"/>
+  </w:num>
+  <w:num w:numId="4">
+    <w:abstractNumId w:val="25"/>
+  </w:num>
+  <w:num w:numId="5">
+    <w:abstractNumId w:val="14"/>
+  </w:num>
+  <w:num w:numId="6">
+    <w:abstractNumId w:val="5"/>
+  </w:num>
+  <w:num w:numId="7">
+    <w:abstractNumId w:val="4"/>
+  </w:num>
+  <w:num w:numId="8">
+    <w:abstractNumId w:val="40"/>
+  </w:num>
+  <w:num w:numId="9">
+    <w:abstractNumId w:val="38"/>
+  </w:num>
+  <w:num w:numId="10">
+    <w:abstractNumId w:val="15"/>
+  </w:num>
+  <w:num w:numId="11">
+    <w:abstractNumId w:val="21"/>
+  </w:num>
+  <w:num w:numId="12">
     <w:abstractNumId w:val="26"/>
   </w:num>
-  <w:num w:numId="2">
-    <w:abstractNumId w:val="18"/>
-  </w:num>
-  <w:num w:numId="3">
-    <w:abstractNumId w:val="40"/>
-  </w:num>
-  <w:num w:numId="4">
-    <w:abstractNumId w:val="23"/>
-  </w:num>
-  <w:num w:numId="5">
-    <w:abstractNumId w:val="13"/>
-  </w:num>
-  <w:num w:numId="6">
-    <w:abstractNumId w:val="4"/>
-  </w:num>
-  <w:num w:numId="7">
-    <w:abstractNumId w:val="3"/>
-  </w:num>
-  <w:num w:numId="8">
-    <w:abstractNumId w:val="38"/>
-  </w:num>
-  <w:num w:numId="9">
-    <w:abstractNumId w:val="36"/>
-  </w:num>
-  <w:num w:numId="10">
-    <w:abstractNumId w:val="14"/>
-  </w:num>
-  <w:num w:numId="11">
-    <w:abstractNumId w:val="20"/>
-  </w:num>
-  <w:num w:numId="12">
-    <w:abstractNumId w:val="24"/>
-  </w:num>
   <w:num w:numId="13">
-    <w:abstractNumId w:val="9"/>
+    <w:abstractNumId w:val="10"/>
   </w:num>
   <w:num w:numId="14">
     <w:abstractNumId w:val="2"/>
   </w:num>
   <w:num w:numId="15">
-    <w:abstractNumId w:val="19"/>
+    <w:abstractNumId w:val="20"/>
   </w:num>
   <w:num w:numId="16">
+    <w:abstractNumId w:val="8"/>
+  </w:num>
+  <w:num w:numId="17">
+    <w:abstractNumId w:val="39"/>
+  </w:num>
+  <w:num w:numId="18">
+    <w:abstractNumId w:val="12"/>
+  </w:num>
+  <w:num w:numId="19">
+    <w:abstractNumId w:val="35"/>
+  </w:num>
+  <w:num w:numId="20">
+    <w:abstractNumId w:val="11"/>
+  </w:num>
+  <w:num w:numId="21">
     <w:abstractNumId w:val="7"/>
   </w:num>
-  <w:num w:numId="17">
-    <w:abstractNumId w:val="37"/>
-  </w:num>
-  <w:num w:numId="18">
-    <w:abstractNumId w:val="11"/>
-  </w:num>
-  <w:num w:numId="19">
-    <w:abstractNumId w:val="33"/>
-  </w:num>
-  <w:num w:numId="20">
-    <w:abstractNumId w:val="10"/>
-  </w:num>
-  <w:num w:numId="21">
-    <w:abstractNumId w:val="6"/>
-  </w:num>
   <w:num w:numId="22">
-    <w:abstractNumId w:val="15"/>
+    <w:abstractNumId w:val="16"/>
   </w:num>
   <w:num w:numId="23">
-    <w:abstractNumId w:val="28"/>
+    <w:abstractNumId w:val="30"/>
   </w:num>
   <w:num w:numId="24">
     <w:abstractNumId w:val="0"/>
   </w:num>
   <w:num w:numId="25">
+    <w:abstractNumId w:val="31"/>
+  </w:num>
+  <w:num w:numId="26">
+    <w:abstractNumId w:val="6"/>
+  </w:num>
+  <w:num w:numId="27">
+    <w:abstractNumId w:val="28"/>
+  </w:num>
+  <w:num w:numId="28">
+    <w:abstractNumId w:val="22"/>
+  </w:num>
+  <w:num w:numId="29">
+    <w:abstractNumId w:val="41"/>
+  </w:num>
+  <w:num w:numId="30">
+    <w:abstractNumId w:val="43"/>
+  </w:num>
+  <w:num w:numId="31">
+    <w:abstractNumId w:val="36"/>
+  </w:num>
+  <w:num w:numId="32">
+    <w:abstractNumId w:val="37"/>
+  </w:num>
+  <w:num w:numId="33">
+    <w:abstractNumId w:val="27"/>
+  </w:num>
+  <w:num w:numId="34">
+    <w:abstractNumId w:val="18"/>
+  </w:num>
+  <w:num w:numId="35">
+    <w:abstractNumId w:val="33"/>
+  </w:num>
+  <w:num w:numId="36">
+    <w:abstractNumId w:val="9"/>
+  </w:num>
+  <w:num w:numId="37">
+    <w:abstractNumId w:val="28"/>
+  </w:num>
+  <w:num w:numId="38">
     <w:abstractNumId w:val="29"/>
   </w:num>
-  <w:num w:numId="26">
-    <w:abstractNumId w:val="5"/>
-  </w:num>
-  <w:num w:numId="27">
-    <w:abstractNumId w:val="26"/>
-  </w:num>
-  <w:num w:numId="28">
-    <w:abstractNumId w:val="21"/>
-  </w:num>
-  <w:num w:numId="29">
-    <w:abstractNumId w:val="39"/>
-  </w:num>
-  <w:num w:numId="30">
-    <w:abstractNumId w:val="41"/>
-  </w:num>
-  <w:num w:numId="31">
+  <w:num w:numId="39">
     <w:abstractNumId w:val="34"/>
   </w:num>
-  <w:num w:numId="32">
-    <w:abstractNumId w:val="35"/>
-  </w:num>
-  <w:num w:numId="33">
-    <w:abstractNumId w:val="25"/>
-  </w:num>
-  <w:num w:numId="34">
+  <w:num w:numId="40">
     <w:abstractNumId w:val="17"/>
   </w:num>
-  <w:num w:numId="35">
-    <w:abstractNumId w:val="31"/>
-  </w:num>
-  <w:num w:numId="36">
-    <w:abstractNumId w:val="8"/>
-  </w:num>
-  <w:num w:numId="37">
-    <w:abstractNumId w:val="26"/>
-  </w:num>
-  <w:num w:numId="38">
-    <w:abstractNumId w:val="27"/>
-  </w:num>
-  <w:num w:numId="39">
-    <w:abstractNumId w:val="32"/>
-  </w:num>
-  <w:num w:numId="40">
-    <w:abstractNumId w:val="16"/>
-  </w:num>
   <w:num w:numId="41">
-    <w:abstractNumId w:val="26"/>
+    <w:abstractNumId w:val="28"/>
   </w:num>
   <w:num w:numId="42">
-    <w:abstractNumId w:val="22"/>
+    <w:abstractNumId w:val="24"/>
   </w:num>
   <w:num w:numId="43">
     <w:abstractNumId w:val="1"/>
   </w:num>
   <w:num w:numId="44">
-    <w:abstractNumId w:val="12"/>
+    <w:abstractNumId w:val="13"/>
   </w:num>
   <w:num w:numId="45">
-    <w:abstractNumId w:val="30"/>
+    <w:abstractNumId w:val="32"/>
+  </w:num>
+  <w:num w:numId="46">
+    <w:abstractNumId w:val="3"/>
+  </w:num>
+  <w:num w:numId="47">
+    <w:abstractNumId w:val="23"/>
   </w:num>
   <w:numIdMacAtCleanup w:val="10"/>
 </w:numbering>
@@ -7785,7 +8325,7 @@
     <w:lsdException w:name="List Table 6 Colorful Accent 6" w:uiPriority="51"/>
     <w:lsdException w:name="List Table 7 Colorful Accent 6" w:uiPriority="52"/>
   </w:latentStyles>
-  <w:style w:type="paragraph" w:default="1" w:styleId="a3">
+  <w:style w:type="paragraph" w:default="1" w:styleId="Normal">
     <w:name w:val="Normal"/>
     <w:qFormat/>
     <w:rsid w:val="00ED71B4"/>
@@ -7797,11 +8337,11 @@
       <w:lang w:val="en-US" w:eastAsia="en-US" w:bidi="en-US"/>
     </w:rPr>
   </w:style>
-  <w:style w:type="paragraph" w:styleId="1">
+  <w:style w:type="paragraph" w:styleId="Heading1">
     <w:name w:val="heading 1"/>
-    <w:basedOn w:val="a3"/>
-    <w:next w:val="a3"/>
-    <w:link w:val="12"/>
+    <w:basedOn w:val="Normal"/>
+    <w:next w:val="Normal"/>
+    <w:link w:val="Heading1Char"/>
     <w:uiPriority w:val="9"/>
     <w:qFormat/>
     <w:rsid w:val="00373D02"/>
@@ -7824,11 +8364,11 @@
       <w:szCs w:val="28"/>
     </w:rPr>
   </w:style>
-  <w:style w:type="paragraph" w:styleId="2">
+  <w:style w:type="paragraph" w:styleId="Heading2">
     <w:name w:val="heading 2"/>
-    <w:basedOn w:val="a3"/>
-    <w:next w:val="a3"/>
-    <w:link w:val="21"/>
+    <w:basedOn w:val="Normal"/>
+    <w:next w:val="Normal"/>
+    <w:link w:val="Heading2Char"/>
     <w:qFormat/>
     <w:rsid w:val="009721DC"/>
     <w:pPr>
@@ -7849,11 +8389,11 @@
       <w:szCs w:val="26"/>
     </w:rPr>
   </w:style>
-  <w:style w:type="paragraph" w:styleId="3">
+  <w:style w:type="paragraph" w:styleId="Heading3">
     <w:name w:val="heading 3"/>
-    <w:basedOn w:val="a3"/>
-    <w:next w:val="a3"/>
-    <w:link w:val="30"/>
+    <w:basedOn w:val="Normal"/>
+    <w:next w:val="Normal"/>
+    <w:link w:val="Heading3Char"/>
     <w:unhideWhenUsed/>
     <w:qFormat/>
     <w:rsid w:val="00C16B59"/>
@@ -7874,10 +8414,10 @@
       <w:sz w:val="24"/>
     </w:rPr>
   </w:style>
-  <w:style w:type="paragraph" w:styleId="4">
+  <w:style w:type="paragraph" w:styleId="Heading4">
     <w:name w:val="heading 4"/>
-    <w:basedOn w:val="a3"/>
-    <w:next w:val="a3"/>
+    <w:basedOn w:val="Normal"/>
+    <w:next w:val="Normal"/>
     <w:qFormat/>
     <w:rsid w:val="002B2310"/>
     <w:pPr>
@@ -7897,11 +8437,11 @@
       <w:szCs w:val="28"/>
     </w:rPr>
   </w:style>
-  <w:style w:type="paragraph" w:styleId="5">
+  <w:style w:type="paragraph" w:styleId="Heading5">
     <w:name w:val="heading 5"/>
-    <w:basedOn w:val="a3"/>
-    <w:next w:val="a3"/>
-    <w:link w:val="50"/>
+    <w:basedOn w:val="Normal"/>
+    <w:next w:val="Normal"/>
+    <w:link w:val="Heading5Char"/>
     <w:unhideWhenUsed/>
     <w:qFormat/>
     <w:rsid w:val="00D568F2"/>
@@ -7920,11 +8460,11 @@
       <w:color w:val="243F60" w:themeColor="accent1" w:themeShade="7F"/>
     </w:rPr>
   </w:style>
-  <w:style w:type="paragraph" w:styleId="6">
+  <w:style w:type="paragraph" w:styleId="Heading6">
     <w:name w:val="heading 6"/>
-    <w:basedOn w:val="a3"/>
-    <w:next w:val="a3"/>
-    <w:link w:val="60"/>
+    <w:basedOn w:val="Normal"/>
+    <w:next w:val="Normal"/>
+    <w:link w:val="Heading6Char"/>
     <w:unhideWhenUsed/>
     <w:qFormat/>
     <w:rsid w:val="00D568F2"/>
@@ -7945,11 +8485,11 @@
       <w:color w:val="243F60" w:themeColor="accent1" w:themeShade="7F"/>
     </w:rPr>
   </w:style>
-  <w:style w:type="paragraph" w:styleId="7">
+  <w:style w:type="paragraph" w:styleId="Heading7">
     <w:name w:val="heading 7"/>
-    <w:basedOn w:val="a3"/>
-    <w:next w:val="a3"/>
-    <w:link w:val="70"/>
+    <w:basedOn w:val="Normal"/>
+    <w:next w:val="Normal"/>
+    <w:link w:val="Heading7Char"/>
     <w:semiHidden/>
     <w:unhideWhenUsed/>
     <w:qFormat/>
@@ -7971,11 +8511,11 @@
       <w:color w:val="404040" w:themeColor="text1" w:themeTint="BF"/>
     </w:rPr>
   </w:style>
-  <w:style w:type="paragraph" w:styleId="8">
+  <w:style w:type="paragraph" w:styleId="Heading8">
     <w:name w:val="heading 8"/>
-    <w:basedOn w:val="a3"/>
-    <w:next w:val="a3"/>
-    <w:link w:val="80"/>
+    <w:basedOn w:val="Normal"/>
+    <w:next w:val="Normal"/>
+    <w:link w:val="Heading8Char"/>
     <w:semiHidden/>
     <w:unhideWhenUsed/>
     <w:qFormat/>
@@ -7995,11 +8535,11 @@
       <w:color w:val="404040" w:themeColor="text1" w:themeTint="BF"/>
     </w:rPr>
   </w:style>
-  <w:style w:type="paragraph" w:styleId="9">
+  <w:style w:type="paragraph" w:styleId="Heading9">
     <w:name w:val="heading 9"/>
-    <w:basedOn w:val="a3"/>
-    <w:next w:val="a3"/>
-    <w:link w:val="90"/>
+    <w:basedOn w:val="Normal"/>
+    <w:next w:val="Normal"/>
+    <w:link w:val="Heading9Char"/>
     <w:semiHidden/>
     <w:unhideWhenUsed/>
     <w:qFormat/>
@@ -8021,13 +8561,13 @@
       <w:color w:val="404040" w:themeColor="text1" w:themeTint="BF"/>
     </w:rPr>
   </w:style>
-  <w:style w:type="character" w:default="1" w:styleId="a4">
+  <w:style w:type="character" w:default="1" w:styleId="DefaultParagraphFont">
     <w:name w:val="Default Paragraph Font"/>
     <w:uiPriority w:val="1"/>
     <w:semiHidden/>
     <w:unhideWhenUsed/>
   </w:style>
-  <w:style w:type="table" w:default="1" w:styleId="a5">
+  <w:style w:type="table" w:default="1" w:styleId="TableNormal">
     <w:name w:val="Normal Table"/>
     <w:uiPriority w:val="99"/>
     <w:semiHidden/>
@@ -8042,13 +8582,13 @@
       </w:tblCellMar>
     </w:tblPr>
   </w:style>
-  <w:style w:type="numbering" w:default="1" w:styleId="a6">
+  <w:style w:type="numbering" w:default="1" w:styleId="NoList">
     <w:name w:val="No List"/>
     <w:uiPriority w:val="99"/>
     <w:semiHidden/>
     <w:unhideWhenUsed/>
   </w:style>
-  <w:style w:type="character" w:customStyle="1" w:styleId="10">
+  <w:style w:type="character" w:customStyle="1" w:styleId="1">
     <w:name w:val="Заголовок 1 Знак"/>
     <w:uiPriority w:val="9"/>
     <w:rsid w:val="00682350"/>
@@ -8061,14 +8601,14 @@
       <w:lang w:val="en-US" w:eastAsia="en-US" w:bidi="en-US"/>
     </w:rPr>
   </w:style>
-  <w:style w:type="paragraph" w:customStyle="1" w:styleId="11">
+  <w:style w:type="paragraph" w:customStyle="1" w:styleId="10">
     <w:name w:val="Заголовок оглавления1"/>
-    <w:basedOn w:val="a3"/>
-    <w:next w:val="a3"/>
+    <w:basedOn w:val="Normal"/>
+    <w:next w:val="Normal"/>
     <w:qFormat/>
     <w:rsid w:val="00F427ED"/>
   </w:style>
-  <w:style w:type="character" w:customStyle="1" w:styleId="20">
+  <w:style w:type="character" w:customStyle="1" w:styleId="2">
     <w:name w:val="Заголовок 2 Знак"/>
     <w:rsid w:val="00682350"/>
     <w:rPr>
@@ -8079,9 +8619,9 @@
       <w:lang w:val="en-US" w:eastAsia="en-US" w:bidi="en-US"/>
     </w:rPr>
   </w:style>
-  <w:style w:type="paragraph" w:customStyle="1" w:styleId="13">
+  <w:style w:type="paragraph" w:customStyle="1" w:styleId="11">
     <w:name w:val="Абзац списка1"/>
-    <w:basedOn w:val="a3"/>
+    <w:basedOn w:val="Normal"/>
     <w:qFormat/>
     <w:rsid w:val="00F427ED"/>
     <w:pPr>
@@ -8089,10 +8629,10 @@
       <w:contextualSpacing/>
     </w:pPr>
   </w:style>
-  <w:style w:type="paragraph" w:styleId="14">
+  <w:style w:type="paragraph" w:styleId="TOC1">
     <w:name w:val="toc 1"/>
-    <w:basedOn w:val="a3"/>
-    <w:next w:val="a3"/>
+    <w:basedOn w:val="Normal"/>
+    <w:next w:val="Normal"/>
     <w:autoRedefine/>
     <w:uiPriority w:val="39"/>
     <w:unhideWhenUsed/>
@@ -8115,7 +8655,7 @@
       <w:lang w:val="ru-RU"/>
     </w:rPr>
   </w:style>
-  <w:style w:type="character" w:styleId="a7">
+  <w:style w:type="character" w:styleId="Hyperlink">
     <w:name w:val="Hyperlink"/>
     <w:uiPriority w:val="99"/>
     <w:unhideWhenUsed/>
@@ -8125,10 +8665,10 @@
       <w:u w:val="single"/>
     </w:rPr>
   </w:style>
-  <w:style w:type="paragraph" w:styleId="22">
+  <w:style w:type="paragraph" w:styleId="TOC2">
     <w:name w:val="toc 2"/>
-    <w:basedOn w:val="a3"/>
-    <w:next w:val="a3"/>
+    <w:basedOn w:val="Normal"/>
+    <w:next w:val="Normal"/>
     <w:autoRedefine/>
     <w:uiPriority w:val="39"/>
     <w:unhideWhenUsed/>
@@ -8143,10 +8683,10 @@
       <w:sz w:val="24"/>
     </w:rPr>
   </w:style>
-  <w:style w:type="paragraph" w:styleId="a8">
+  <w:style w:type="paragraph" w:styleId="Footer">
     <w:name w:val="footer"/>
-    <w:basedOn w:val="a3"/>
-    <w:link w:val="a9"/>
+    <w:basedOn w:val="Normal"/>
+    <w:link w:val="FooterChar"/>
     <w:uiPriority w:val="99"/>
     <w:rsid w:val="00767E40"/>
     <w:pPr>
@@ -8156,15 +8696,15 @@
       </w:tabs>
     </w:pPr>
   </w:style>
-  <w:style w:type="character" w:styleId="aa">
+  <w:style w:type="character" w:styleId="PageNumber">
     <w:name w:val="page number"/>
-    <w:basedOn w:val="a4"/>
+    <w:basedOn w:val="DefaultParagraphFont"/>
     <w:rsid w:val="00767E40"/>
   </w:style>
-  <w:style w:type="paragraph" w:styleId="ab">
+  <w:style w:type="paragraph" w:styleId="Header">
     <w:name w:val="header"/>
-    <w:basedOn w:val="a3"/>
-    <w:link w:val="ac"/>
+    <w:basedOn w:val="Normal"/>
+    <w:link w:val="HeaderChar"/>
     <w:uiPriority w:val="99"/>
     <w:rsid w:val="00FD624B"/>
     <w:pPr>
@@ -8174,16 +8714,15 @@
       </w:tabs>
     </w:pPr>
   </w:style>
-  <w:style w:type="table" w:styleId="ad">
+  <w:style w:type="table" w:styleId="TableGrid">
     <w:name w:val="Table Grid"/>
-    <w:basedOn w:val="a5"/>
+    <w:basedOn w:val="TableNormal"/>
     <w:uiPriority w:val="59"/>
     <w:rsid w:val="00636294"/>
     <w:pPr>
       <w:spacing w:before="200" w:after="200" w:line="276" w:lineRule="auto"/>
     </w:pPr>
     <w:tblPr>
-      <w:tblInd w:w="0" w:type="dxa"/>
       <w:tblBorders>
         <w:top w:val="single" w:sz="4" w:space="0" w:color="auto"/>
         <w:left w:val="single" w:sz="4" w:space="0" w:color="auto"/>
@@ -8192,18 +8731,12 @@
         <w:insideH w:val="single" w:sz="4" w:space="0" w:color="auto"/>
         <w:insideV w:val="single" w:sz="4" w:space="0" w:color="auto"/>
       </w:tblBorders>
-      <w:tblCellMar>
-        <w:top w:w="0" w:type="dxa"/>
-        <w:left w:w="108" w:type="dxa"/>
-        <w:bottom w:w="0" w:type="dxa"/>
-        <w:right w:w="108" w:type="dxa"/>
-      </w:tblCellMar>
     </w:tblPr>
   </w:style>
-  <w:style w:type="paragraph" w:styleId="31">
+  <w:style w:type="paragraph" w:styleId="TOC3">
     <w:name w:val="toc 3"/>
-    <w:basedOn w:val="a3"/>
-    <w:next w:val="a3"/>
+    <w:basedOn w:val="Normal"/>
+    <w:next w:val="Normal"/>
     <w:autoRedefine/>
     <w:uiPriority w:val="39"/>
     <w:rsid w:val="002351B5"/>
@@ -8215,10 +8748,10 @@
       <w:rFonts w:ascii="Times New Roman" w:hAnsi="Times New Roman"/>
     </w:rPr>
   </w:style>
-  <w:style w:type="paragraph" w:styleId="40">
+  <w:style w:type="paragraph" w:styleId="TOC4">
     <w:name w:val="toc 4"/>
-    <w:basedOn w:val="a3"/>
-    <w:next w:val="a3"/>
+    <w:basedOn w:val="Normal"/>
+    <w:next w:val="Normal"/>
     <w:autoRedefine/>
     <w:semiHidden/>
     <w:rsid w:val="002351B5"/>
@@ -8230,10 +8763,10 @@
       <w:rFonts w:ascii="Times New Roman" w:hAnsi="Times New Roman"/>
     </w:rPr>
   </w:style>
-  <w:style w:type="paragraph" w:styleId="51">
+  <w:style w:type="paragraph" w:styleId="TOC5">
     <w:name w:val="toc 5"/>
-    <w:basedOn w:val="a3"/>
-    <w:next w:val="a3"/>
+    <w:basedOn w:val="Normal"/>
+    <w:next w:val="Normal"/>
     <w:autoRedefine/>
     <w:semiHidden/>
     <w:rsid w:val="002351B5"/>
@@ -8245,10 +8778,10 @@
       <w:rFonts w:ascii="Times New Roman" w:hAnsi="Times New Roman"/>
     </w:rPr>
   </w:style>
-  <w:style w:type="paragraph" w:styleId="61">
+  <w:style w:type="paragraph" w:styleId="TOC6">
     <w:name w:val="toc 6"/>
-    <w:basedOn w:val="a3"/>
-    <w:next w:val="a3"/>
+    <w:basedOn w:val="Normal"/>
+    <w:next w:val="Normal"/>
     <w:autoRedefine/>
     <w:semiHidden/>
     <w:rsid w:val="002351B5"/>
@@ -8260,10 +8793,10 @@
       <w:rFonts w:ascii="Times New Roman" w:hAnsi="Times New Roman"/>
     </w:rPr>
   </w:style>
-  <w:style w:type="paragraph" w:styleId="71">
+  <w:style w:type="paragraph" w:styleId="TOC7">
     <w:name w:val="toc 7"/>
-    <w:basedOn w:val="a3"/>
-    <w:next w:val="a3"/>
+    <w:basedOn w:val="Normal"/>
+    <w:next w:val="Normal"/>
     <w:autoRedefine/>
     <w:semiHidden/>
     <w:rsid w:val="002351B5"/>
@@ -8275,10 +8808,10 @@
       <w:rFonts w:ascii="Times New Roman" w:hAnsi="Times New Roman"/>
     </w:rPr>
   </w:style>
-  <w:style w:type="paragraph" w:styleId="81">
+  <w:style w:type="paragraph" w:styleId="TOC8">
     <w:name w:val="toc 8"/>
-    <w:basedOn w:val="a3"/>
-    <w:next w:val="a3"/>
+    <w:basedOn w:val="Normal"/>
+    <w:next w:val="Normal"/>
     <w:autoRedefine/>
     <w:semiHidden/>
     <w:rsid w:val="002351B5"/>
@@ -8290,10 +8823,10 @@
       <w:rFonts w:ascii="Times New Roman" w:hAnsi="Times New Roman"/>
     </w:rPr>
   </w:style>
-  <w:style w:type="paragraph" w:styleId="91">
+  <w:style w:type="paragraph" w:styleId="TOC9">
     <w:name w:val="toc 9"/>
-    <w:basedOn w:val="a3"/>
-    <w:next w:val="a3"/>
+    <w:basedOn w:val="Normal"/>
+    <w:next w:val="Normal"/>
     <w:autoRedefine/>
     <w:semiHidden/>
     <w:rsid w:val="002351B5"/>
@@ -8305,9 +8838,9 @@
       <w:rFonts w:ascii="Times New Roman" w:hAnsi="Times New Roman"/>
     </w:rPr>
   </w:style>
-  <w:style w:type="paragraph" w:styleId="ae">
+  <w:style w:type="paragraph" w:styleId="NormalWeb">
     <w:name w:val="Normal (Web)"/>
-    <w:basedOn w:val="a3"/>
+    <w:basedOn w:val="Normal"/>
     <w:uiPriority w:val="99"/>
     <w:unhideWhenUsed/>
     <w:rsid w:val="004C1279"/>
@@ -8321,9 +8854,9 @@
       <w:lang w:val="ru-RU" w:eastAsia="ru-RU" w:bidi="ar-SA"/>
     </w:rPr>
   </w:style>
-  <w:style w:type="character" w:styleId="af">
+  <w:style w:type="character" w:styleId="PlaceholderText">
     <w:name w:val="Placeholder Text"/>
-    <w:basedOn w:val="a4"/>
+    <w:basedOn w:val="DefaultParagraphFont"/>
     <w:uiPriority w:val="99"/>
     <w:semiHidden/>
     <w:rsid w:val="00F113E3"/>
@@ -8331,10 +8864,10 @@
       <w:color w:val="808080"/>
     </w:rPr>
   </w:style>
-  <w:style w:type="paragraph" w:styleId="af0">
+  <w:style w:type="paragraph" w:styleId="BalloonText">
     <w:name w:val="Balloon Text"/>
-    <w:basedOn w:val="a3"/>
-    <w:link w:val="af1"/>
+    <w:basedOn w:val="Normal"/>
+    <w:link w:val="BalloonTextChar"/>
     <w:uiPriority w:val="99"/>
     <w:rsid w:val="00F113E3"/>
     <w:pPr>
@@ -8346,10 +8879,10 @@
       <w:szCs w:val="16"/>
     </w:rPr>
   </w:style>
-  <w:style w:type="character" w:customStyle="1" w:styleId="af1">
-    <w:name w:val="Текст выноски Знак"/>
-    <w:basedOn w:val="a4"/>
-    <w:link w:val="af0"/>
+  <w:style w:type="character" w:customStyle="1" w:styleId="BalloonTextChar">
+    <w:name w:val="Balloon Text Char"/>
+    <w:basedOn w:val="DefaultParagraphFont"/>
+    <w:link w:val="BalloonText"/>
     <w:uiPriority w:val="99"/>
     <w:rsid w:val="00F113E3"/>
     <w:rPr>
@@ -8359,10 +8892,10 @@
       <w:lang w:val="en-US" w:eastAsia="en-US" w:bidi="en-US"/>
     </w:rPr>
   </w:style>
-  <w:style w:type="paragraph" w:customStyle="1" w:styleId="af2">
+  <w:style w:type="paragraph" w:customStyle="1" w:styleId="a3">
     <w:name w:val="Стиль для абзацев"/>
-    <w:basedOn w:val="a3"/>
-    <w:link w:val="af3"/>
+    <w:basedOn w:val="Normal"/>
+    <w:link w:val="a4"/>
     <w:rsid w:val="00E220D0"/>
     <w:pPr>
       <w:spacing w:before="0" w:after="0" w:line="240" w:lineRule="auto"/>
@@ -8376,20 +8909,20 @@
       <w:lang w:val="ru-RU" w:eastAsia="ru-RU" w:bidi="ar-SA"/>
     </w:rPr>
   </w:style>
-  <w:style w:type="character" w:customStyle="1" w:styleId="af3">
+  <w:style w:type="character" w:customStyle="1" w:styleId="a4">
     <w:name w:val="Стиль для абзацев Знак"/>
-    <w:basedOn w:val="a4"/>
-    <w:link w:val="af2"/>
+    <w:basedOn w:val="DefaultParagraphFont"/>
+    <w:link w:val="a3"/>
     <w:rsid w:val="00E220D0"/>
     <w:rPr>
       <w:sz w:val="28"/>
       <w:szCs w:val="24"/>
     </w:rPr>
   </w:style>
-  <w:style w:type="paragraph" w:styleId="af4">
+  <w:style w:type="paragraph" w:styleId="TOCHeading">
     <w:name w:val="TOC Heading"/>
-    <w:basedOn w:val="a3"/>
-    <w:next w:val="a3"/>
+    <w:basedOn w:val="Normal"/>
+    <w:next w:val="Normal"/>
     <w:uiPriority w:val="39"/>
     <w:unhideWhenUsed/>
     <w:qFormat/>
@@ -8408,10 +8941,10 @@
       <w:lang w:val="ru-RU" w:bidi="ar-SA"/>
     </w:rPr>
   </w:style>
-  <w:style w:type="paragraph" w:styleId="af5">
+  <w:style w:type="paragraph" w:styleId="ListParagraph">
     <w:name w:val="List Paragraph"/>
-    <w:basedOn w:val="a3"/>
-    <w:link w:val="af6"/>
+    <w:basedOn w:val="Normal"/>
+    <w:link w:val="ListParagraphChar"/>
     <w:uiPriority w:val="34"/>
     <w:qFormat/>
     <w:rsid w:val="00272E7F"/>
@@ -8433,15 +8966,14 @@
       <w:szCs w:val="22"/>
     </w:rPr>
   </w:style>
-  <w:style w:type="table" w:styleId="af7">
+  <w:style w:type="table" w:styleId="TableElegant">
     <w:name w:val="Table Elegant"/>
-    <w:basedOn w:val="a5"/>
+    <w:basedOn w:val="TableNormal"/>
     <w:rsid w:val="00060126"/>
     <w:pPr>
       <w:spacing w:before="200" w:after="200" w:line="276" w:lineRule="auto"/>
     </w:pPr>
     <w:tblPr>
-      <w:tblInd w:w="0" w:type="dxa"/>
       <w:tblBorders>
         <w:top w:val="double" w:sz="6" w:space="0" w:color="000000"/>
         <w:left w:val="double" w:sz="6" w:space="0" w:color="000000"/>
@@ -8450,12 +8982,6 @@
         <w:insideH w:val="single" w:sz="6" w:space="0" w:color="000000"/>
         <w:insideV w:val="single" w:sz="6" w:space="0" w:color="000000"/>
       </w:tblBorders>
-      <w:tblCellMar>
-        <w:top w:w="0" w:type="dxa"/>
-        <w:left w:w="108" w:type="dxa"/>
-        <w:bottom w:w="0" w:type="dxa"/>
-        <w:right w:w="108" w:type="dxa"/>
-      </w:tblCellMar>
     </w:tblPr>
     <w:tcPr>
       <w:shd w:val="clear" w:color="auto" w:fill="auto"/>
@@ -8474,10 +9000,10 @@
       </w:tcPr>
     </w:tblStylePr>
   </w:style>
-  <w:style w:type="paragraph" w:styleId="af8">
+  <w:style w:type="paragraph" w:styleId="BodyTextIndent">
     <w:name w:val="Body Text Indent"/>
-    <w:basedOn w:val="a3"/>
-    <w:link w:val="af9"/>
+    <w:basedOn w:val="Normal"/>
+    <w:link w:val="BodyTextIndentChar"/>
     <w:rsid w:val="009D340E"/>
     <w:pPr>
       <w:spacing w:before="0" w:after="0" w:line="240" w:lineRule="auto"/>
@@ -8489,21 +9015,21 @@
       <w:lang w:val="ru-RU" w:eastAsia="ru-RU" w:bidi="ar-SA"/>
     </w:rPr>
   </w:style>
-  <w:style w:type="character" w:customStyle="1" w:styleId="af9">
-    <w:name w:val="Основной текст с отступом Знак"/>
-    <w:basedOn w:val="a4"/>
-    <w:link w:val="af8"/>
+  <w:style w:type="character" w:customStyle="1" w:styleId="BodyTextIndentChar">
+    <w:name w:val="Body Text Indent Char"/>
+    <w:basedOn w:val="DefaultParagraphFont"/>
+    <w:link w:val="BodyTextIndent"/>
     <w:rsid w:val="009D340E"/>
   </w:style>
   <w:style w:type="character" w:customStyle="1" w:styleId="apple-converted-space">
     <w:name w:val="apple-converted-space"/>
-    <w:basedOn w:val="a4"/>
+    <w:basedOn w:val="DefaultParagraphFont"/>
     <w:rsid w:val="00A72F96"/>
   </w:style>
-  <w:style w:type="character" w:customStyle="1" w:styleId="30">
-    <w:name w:val="Заголовок 3 Знак"/>
-    <w:basedOn w:val="a4"/>
-    <w:link w:val="3"/>
+  <w:style w:type="character" w:customStyle="1" w:styleId="Heading3Char">
+    <w:name w:val="Heading 3 Char"/>
+    <w:basedOn w:val="DefaultParagraphFont"/>
+    <w:link w:val="Heading3"/>
     <w:rsid w:val="00C16B59"/>
     <w:rPr>
       <w:rFonts w:eastAsiaTheme="majorEastAsia" w:cstheme="majorBidi"/>
@@ -8513,9 +9039,9 @@
       <w:lang w:val="en-US" w:eastAsia="en-US" w:bidi="en-US"/>
     </w:rPr>
   </w:style>
-  <w:style w:type="character" w:styleId="afa">
+  <w:style w:type="character" w:styleId="Emphasis">
     <w:name w:val="Emphasis"/>
-    <w:basedOn w:val="a4"/>
+    <w:basedOn w:val="DefaultParagraphFont"/>
     <w:uiPriority w:val="20"/>
     <w:qFormat/>
     <w:rsid w:val="00805CA2"/>
@@ -8524,18 +9050,18 @@
       <w:iCs/>
     </w:rPr>
   </w:style>
-  <w:style w:type="character" w:styleId="afb">
+  <w:style w:type="character" w:styleId="FollowedHyperlink">
     <w:name w:val="FollowedHyperlink"/>
-    <w:basedOn w:val="a4"/>
+    <w:basedOn w:val="DefaultParagraphFont"/>
     <w:rsid w:val="008A6EC1"/>
     <w:rPr>
       <w:color w:val="800080" w:themeColor="followedHyperlink"/>
       <w:u w:val="single"/>
     </w:rPr>
   </w:style>
-  <w:style w:type="character" w:styleId="afc">
+  <w:style w:type="character" w:styleId="CommentReference">
     <w:name w:val="annotation reference"/>
-    <w:basedOn w:val="a4"/>
+    <w:basedOn w:val="DefaultParagraphFont"/>
     <w:uiPriority w:val="99"/>
     <w:rsid w:val="00301D6E"/>
     <w:rPr>
@@ -8543,20 +9069,20 @@
       <w:szCs w:val="16"/>
     </w:rPr>
   </w:style>
-  <w:style w:type="paragraph" w:styleId="afd">
+  <w:style w:type="paragraph" w:styleId="CommentText">
     <w:name w:val="annotation text"/>
-    <w:basedOn w:val="a3"/>
-    <w:link w:val="afe"/>
+    <w:basedOn w:val="Normal"/>
+    <w:link w:val="CommentTextChar"/>
     <w:uiPriority w:val="99"/>
     <w:rsid w:val="00301D6E"/>
     <w:pPr>
       <w:spacing w:line="240" w:lineRule="auto"/>
     </w:pPr>
   </w:style>
-  <w:style w:type="character" w:customStyle="1" w:styleId="afe">
-    <w:name w:val="Текст примечания Знак"/>
-    <w:basedOn w:val="a4"/>
-    <w:link w:val="afd"/>
+  <w:style w:type="character" w:customStyle="1" w:styleId="CommentTextChar">
+    <w:name w:val="Comment Text Char"/>
+    <w:basedOn w:val="DefaultParagraphFont"/>
+    <w:link w:val="CommentText"/>
     <w:uiPriority w:val="99"/>
     <w:rsid w:val="00301D6E"/>
     <w:rPr>
@@ -8564,21 +9090,21 @@
       <w:lang w:val="en-US" w:eastAsia="en-US" w:bidi="en-US"/>
     </w:rPr>
   </w:style>
-  <w:style w:type="paragraph" w:styleId="aff">
+  <w:style w:type="paragraph" w:styleId="CommentSubject">
     <w:name w:val="annotation subject"/>
-    <w:basedOn w:val="afd"/>
-    <w:next w:val="afd"/>
-    <w:link w:val="aff0"/>
+    <w:basedOn w:val="CommentText"/>
+    <w:next w:val="CommentText"/>
+    <w:link w:val="CommentSubjectChar"/>
     <w:rsid w:val="00301D6E"/>
     <w:rPr>
       <w:b/>
       <w:bCs/>
     </w:rPr>
   </w:style>
-  <w:style w:type="character" w:customStyle="1" w:styleId="aff0">
-    <w:name w:val="Тема примечания Знак"/>
-    <w:basedOn w:val="afe"/>
-    <w:link w:val="aff"/>
+  <w:style w:type="character" w:customStyle="1" w:styleId="CommentSubjectChar">
+    <w:name w:val="Comment Subject Char"/>
+    <w:basedOn w:val="CommentTextChar"/>
+    <w:link w:val="CommentSubject"/>
     <w:rsid w:val="00301D6E"/>
     <w:rPr>
       <w:rFonts w:ascii="Calibri" w:hAnsi="Calibri"/>
@@ -8587,7 +9113,7 @@
       <w:lang w:val="en-US" w:eastAsia="en-US" w:bidi="en-US"/>
     </w:rPr>
   </w:style>
-  <w:style w:type="paragraph" w:styleId="aff1">
+  <w:style w:type="paragraph" w:styleId="Revision">
     <w:name w:val="Revision"/>
     <w:hidden/>
     <w:uiPriority w:val="99"/>
@@ -8600,7 +9126,7 @@
   </w:style>
   <w:style w:type="character" w:customStyle="1" w:styleId="110">
     <w:name w:val="Заголовок 1 Знак1"/>
-    <w:basedOn w:val="a4"/>
+    <w:basedOn w:val="DefaultParagraphFont"/>
     <w:rsid w:val="00682350"/>
     <w:rPr>
       <w:rFonts w:eastAsiaTheme="majorEastAsia" w:cstheme="majorBidi"/>
@@ -8611,10 +9137,10 @@
       <w:lang w:val="en-US" w:eastAsia="en-US" w:bidi="en-US"/>
     </w:rPr>
   </w:style>
-  <w:style w:type="character" w:customStyle="1" w:styleId="21">
-    <w:name w:val="Заголовок 2 Знак1"/>
-    <w:basedOn w:val="a4"/>
-    <w:link w:val="2"/>
+  <w:style w:type="character" w:customStyle="1" w:styleId="Heading2Char">
+    <w:name w:val="Heading 2 Char"/>
+    <w:basedOn w:val="DefaultParagraphFont"/>
+    <w:link w:val="Heading2"/>
     <w:rsid w:val="009721DC"/>
     <w:rPr>
       <w:rFonts w:eastAsiaTheme="majorEastAsia" w:cstheme="majorBidi"/>
@@ -8625,7 +9151,7 @@
       <w:lang w:val="en-US" w:eastAsia="en-US" w:bidi="en-US"/>
     </w:rPr>
   </w:style>
-  <w:style w:type="paragraph" w:customStyle="1" w:styleId="aff2">
+  <w:style w:type="paragraph" w:customStyle="1" w:styleId="a5">
     <w:name w:val="Заголовок начало"/>
     <w:qFormat/>
     <w:rsid w:val="009721DC"/>
@@ -8640,10 +9166,10 @@
       <w:szCs w:val="40"/>
     </w:rPr>
   </w:style>
-  <w:style w:type="character" w:customStyle="1" w:styleId="12">
-    <w:name w:val="Заголовок 1 Знак2"/>
-    <w:basedOn w:val="a4"/>
-    <w:link w:val="1"/>
+  <w:style w:type="character" w:customStyle="1" w:styleId="Heading1Char">
+    <w:name w:val="Heading 1 Char"/>
+    <w:basedOn w:val="DefaultParagraphFont"/>
+    <w:link w:val="Heading1"/>
     <w:uiPriority w:val="9"/>
     <w:rsid w:val="00373D02"/>
     <w:rPr>
@@ -8655,10 +9181,10 @@
       <w:lang w:val="en-US" w:eastAsia="en-US" w:bidi="en-US"/>
     </w:rPr>
   </w:style>
-  <w:style w:type="character" w:customStyle="1" w:styleId="50">
-    <w:name w:val="Заголовок 5 Знак"/>
-    <w:basedOn w:val="a4"/>
-    <w:link w:val="5"/>
+  <w:style w:type="character" w:customStyle="1" w:styleId="Heading5Char">
+    <w:name w:val="Heading 5 Char"/>
+    <w:basedOn w:val="DefaultParagraphFont"/>
+    <w:link w:val="Heading5"/>
     <w:rsid w:val="00D568F2"/>
     <w:rPr>
       <w:rFonts w:asciiTheme="majorHAnsi" w:eastAsiaTheme="majorEastAsia" w:hAnsiTheme="majorHAnsi" w:cstheme="majorBidi"/>
@@ -8666,10 +9192,10 @@
       <w:lang w:val="en-US" w:eastAsia="en-US" w:bidi="en-US"/>
     </w:rPr>
   </w:style>
-  <w:style w:type="character" w:customStyle="1" w:styleId="60">
-    <w:name w:val="Заголовок 6 Знак"/>
-    <w:basedOn w:val="a4"/>
-    <w:link w:val="6"/>
+  <w:style w:type="character" w:customStyle="1" w:styleId="Heading6Char">
+    <w:name w:val="Heading 6 Char"/>
+    <w:basedOn w:val="DefaultParagraphFont"/>
+    <w:link w:val="Heading6"/>
     <w:rsid w:val="00D568F2"/>
     <w:rPr>
       <w:rFonts w:asciiTheme="majorHAnsi" w:eastAsiaTheme="majorEastAsia" w:hAnsiTheme="majorHAnsi" w:cstheme="majorBidi"/>
@@ -8679,10 +9205,10 @@
       <w:lang w:val="en-US" w:eastAsia="en-US" w:bidi="en-US"/>
     </w:rPr>
   </w:style>
-  <w:style w:type="character" w:customStyle="1" w:styleId="70">
-    <w:name w:val="Заголовок 7 Знак"/>
-    <w:basedOn w:val="a4"/>
-    <w:link w:val="7"/>
+  <w:style w:type="character" w:customStyle="1" w:styleId="Heading7Char">
+    <w:name w:val="Heading 7 Char"/>
+    <w:basedOn w:val="DefaultParagraphFont"/>
+    <w:link w:val="Heading7"/>
     <w:semiHidden/>
     <w:rsid w:val="00D568F2"/>
     <w:rPr>
@@ -8693,10 +9219,10 @@
       <w:lang w:val="en-US" w:eastAsia="en-US" w:bidi="en-US"/>
     </w:rPr>
   </w:style>
-  <w:style w:type="character" w:customStyle="1" w:styleId="80">
-    <w:name w:val="Заголовок 8 Знак"/>
-    <w:basedOn w:val="a4"/>
-    <w:link w:val="8"/>
+  <w:style w:type="character" w:customStyle="1" w:styleId="Heading8Char">
+    <w:name w:val="Heading 8 Char"/>
+    <w:basedOn w:val="DefaultParagraphFont"/>
+    <w:link w:val="Heading8"/>
     <w:semiHidden/>
     <w:rsid w:val="00D568F2"/>
     <w:rPr>
@@ -8705,10 +9231,10 @@
       <w:lang w:val="en-US" w:eastAsia="en-US" w:bidi="en-US"/>
     </w:rPr>
   </w:style>
-  <w:style w:type="character" w:customStyle="1" w:styleId="90">
-    <w:name w:val="Заголовок 9 Знак"/>
-    <w:basedOn w:val="a4"/>
-    <w:link w:val="9"/>
+  <w:style w:type="character" w:customStyle="1" w:styleId="Heading9Char">
+    <w:name w:val="Heading 9 Char"/>
+    <w:basedOn w:val="DefaultParagraphFont"/>
+    <w:link w:val="Heading9"/>
     <w:semiHidden/>
     <w:rsid w:val="00D568F2"/>
     <w:rPr>
@@ -8721,7 +9247,7 @@
   </w:style>
   <w:style w:type="paragraph" w:customStyle="1" w:styleId="TimesNewRoman20">
     <w:name w:val="Стиль Заголовок оглавления + Times New Roman 20 пт Авто"/>
-    <w:basedOn w:val="af4"/>
+    <w:basedOn w:val="TOCHeading"/>
     <w:rsid w:val="00D568F2"/>
     <w:pPr>
       <w:jc w:val="center"/>
@@ -8733,9 +9259,9 @@
       <w:sz w:val="32"/>
     </w:rPr>
   </w:style>
-  <w:style w:type="paragraph" w:customStyle="1" w:styleId="aff3">
+  <w:style w:type="paragraph" w:customStyle="1" w:styleId="a6">
     <w:name w:val="Рисунок"/>
-    <w:basedOn w:val="a3"/>
+    <w:basedOn w:val="Normal"/>
     <w:next w:val="a0"/>
     <w:link w:val="Char"/>
     <w:qFormat/>
@@ -8753,7 +9279,7 @@
   </w:style>
   <w:style w:type="paragraph" w:customStyle="1" w:styleId="a0">
     <w:name w:val="Подпись к рисунку"/>
-    <w:basedOn w:val="aff3"/>
+    <w:basedOn w:val="a6"/>
     <w:link w:val="Char0"/>
     <w:qFormat/>
     <w:rsid w:val="00D568F2"/>
@@ -8768,7 +9294,7 @@
   </w:style>
   <w:style w:type="paragraph" w:customStyle="1" w:styleId="a2">
     <w:name w:val="Таблица"/>
-    <w:basedOn w:val="aff4"/>
+    <w:basedOn w:val="TableofAuthorities"/>
     <w:link w:val="Char1"/>
     <w:qFormat/>
     <w:rsid w:val="00A237CD"/>
@@ -8785,8 +9311,8 @@
   </w:style>
   <w:style w:type="character" w:customStyle="1" w:styleId="Char">
     <w:name w:val="Рисунок Char"/>
-    <w:basedOn w:val="a4"/>
-    <w:link w:val="aff3"/>
+    <w:basedOn w:val="DefaultParagraphFont"/>
+    <w:link w:val="a6"/>
     <w:rsid w:val="007F111E"/>
     <w:rPr>
       <w:noProof/>
@@ -8816,19 +9342,19 @@
       <w:lang w:val="en-US" w:eastAsia="en-US" w:bidi="en-US"/>
     </w:rPr>
   </w:style>
-  <w:style w:type="paragraph" w:styleId="aff4">
+  <w:style w:type="paragraph" w:styleId="TableofAuthorities">
     <w:name w:val="table of authorities"/>
-    <w:basedOn w:val="a3"/>
-    <w:next w:val="a3"/>
+    <w:basedOn w:val="Normal"/>
+    <w:next w:val="Normal"/>
     <w:rsid w:val="00842334"/>
     <w:pPr>
       <w:spacing w:after="0"/>
       <w:ind w:left="200" w:hanging="200"/>
     </w:pPr>
   </w:style>
-  <w:style w:type="paragraph" w:customStyle="1" w:styleId="aff5">
+  <w:style w:type="paragraph" w:customStyle="1" w:styleId="a7">
     <w:name w:val="текст_обычный"/>
-    <w:basedOn w:val="a3"/>
+    <w:basedOn w:val="Normal"/>
     <w:qFormat/>
     <w:rsid w:val="00156430"/>
     <w:pPr>
@@ -8843,9 +9369,9 @@
       <w:lang w:val="ru-RU"/>
     </w:rPr>
   </w:style>
-  <w:style w:type="paragraph" w:customStyle="1" w:styleId="aff6">
+  <w:style w:type="paragraph" w:customStyle="1" w:styleId="a8">
     <w:name w:val="Текст_основной"/>
-    <w:basedOn w:val="af5"/>
+    <w:basedOn w:val="ListParagraph"/>
     <w:qFormat/>
     <w:rsid w:val="00D91511"/>
     <w:pPr>
@@ -8862,7 +9388,7 @@
   </w:style>
   <w:style w:type="numbering" w:customStyle="1" w:styleId="a1">
     <w:name w:val="Список нумерованный"/>
-    <w:basedOn w:val="a6"/>
+    <w:basedOn w:val="NoList"/>
     <w:rsid w:val="009721DC"/>
     <w:pPr>
       <w:numPr>
@@ -8870,7 +9396,7 @@
       </w:numPr>
     </w:pPr>
   </w:style>
-  <w:style w:type="character" w:customStyle="1" w:styleId="aff7">
+  <w:style w:type="character" w:customStyle="1" w:styleId="a9">
     <w:name w:val="Элемент кода"/>
     <w:rsid w:val="009721DC"/>
     <w:rPr>
@@ -8881,7 +9407,7 @@
   </w:style>
   <w:style w:type="paragraph" w:customStyle="1" w:styleId="a">
     <w:name w:val="Подпись к таблице"/>
-    <w:next w:val="a3"/>
+    <w:next w:val="Normal"/>
     <w:autoRedefine/>
     <w:rsid w:val="001103F5"/>
     <w:pPr>
@@ -8895,10 +9421,10 @@
       <w:szCs w:val="24"/>
     </w:rPr>
   </w:style>
-  <w:style w:type="paragraph" w:styleId="HTML">
+  <w:style w:type="paragraph" w:styleId="HTMLPreformatted">
     <w:name w:val="HTML Preformatted"/>
-    <w:basedOn w:val="a3"/>
-    <w:link w:val="HTML0"/>
+    <w:basedOn w:val="Normal"/>
+    <w:link w:val="HTMLPreformattedChar"/>
     <w:uiPriority w:val="99"/>
     <w:semiHidden/>
     <w:unhideWhenUsed/>
@@ -8929,10 +9455,10 @@
       <w:lang w:val="ru-RU" w:eastAsia="ru-RU" w:bidi="ar-SA"/>
     </w:rPr>
   </w:style>
-  <w:style w:type="character" w:customStyle="1" w:styleId="HTML0">
-    <w:name w:val="Стандартный HTML Знак"/>
-    <w:basedOn w:val="a4"/>
-    <w:link w:val="HTML"/>
+  <w:style w:type="character" w:customStyle="1" w:styleId="HTMLPreformattedChar">
+    <w:name w:val="HTML Preformatted Char"/>
+    <w:basedOn w:val="DefaultParagraphFont"/>
+    <w:link w:val="HTMLPreformatted"/>
     <w:uiPriority w:val="99"/>
     <w:semiHidden/>
     <w:rsid w:val="0033307D"/>
@@ -8942,7 +9468,7 @@
   </w:style>
   <w:style w:type="paragraph" w:customStyle="1" w:styleId="NormalText">
     <w:name w:val="Normal Text"/>
-    <w:basedOn w:val="a3"/>
+    <w:basedOn w:val="Normal"/>
     <w:link w:val="NormalTextChar"/>
     <w:qFormat/>
     <w:rsid w:val="007F54B5"/>
@@ -8960,7 +9486,7 @@
   </w:style>
   <w:style w:type="character" w:customStyle="1" w:styleId="NormalTextChar">
     <w:name w:val="Normal Text Char"/>
-    <w:basedOn w:val="a4"/>
+    <w:basedOn w:val="DefaultParagraphFont"/>
     <w:link w:val="NormalText"/>
     <w:rsid w:val="007F54B5"/>
     <w:rPr>
@@ -8968,9 +9494,9 @@
       <w:szCs w:val="24"/>
     </w:rPr>
   </w:style>
-  <w:style w:type="character" w:styleId="aff8">
+  <w:style w:type="character" w:styleId="Strong">
     <w:name w:val="Strong"/>
-    <w:basedOn w:val="a4"/>
+    <w:basedOn w:val="DefaultParagraphFont"/>
     <w:uiPriority w:val="22"/>
     <w:qFormat/>
     <w:rsid w:val="00C728C3"/>
@@ -8979,9 +9505,9 @@
       <w:bCs/>
     </w:rPr>
   </w:style>
-  <w:style w:type="character" w:customStyle="1" w:styleId="af6">
-    <w:name w:val="Абзац списка Знак"/>
-    <w:link w:val="af5"/>
+  <w:style w:type="character" w:customStyle="1" w:styleId="ListParagraphChar">
+    <w:name w:val="List Paragraph Char"/>
+    <w:link w:val="ListParagraph"/>
     <w:uiPriority w:val="34"/>
     <w:rsid w:val="00AD1707"/>
     <w:rPr>
@@ -9003,10 +9529,10 @@
       <w:szCs w:val="24"/>
     </w:rPr>
   </w:style>
-  <w:style w:type="paragraph" w:styleId="aff9">
+  <w:style w:type="paragraph" w:styleId="FootnoteText">
     <w:name w:val="footnote text"/>
-    <w:basedOn w:val="a3"/>
-    <w:link w:val="affa"/>
+    <w:basedOn w:val="Normal"/>
+    <w:link w:val="FootnoteTextChar"/>
     <w:uiPriority w:val="99"/>
     <w:semiHidden/>
     <w:unhideWhenUsed/>
@@ -9021,10 +9547,10 @@
       <w:lang w:val="ru-RU" w:bidi="ar-SA"/>
     </w:rPr>
   </w:style>
-  <w:style w:type="character" w:customStyle="1" w:styleId="affa">
-    <w:name w:val="Текст сноски Знак"/>
-    <w:basedOn w:val="a4"/>
-    <w:link w:val="aff9"/>
+  <w:style w:type="character" w:customStyle="1" w:styleId="FootnoteTextChar">
+    <w:name w:val="Footnote Text Char"/>
+    <w:basedOn w:val="DefaultParagraphFont"/>
+    <w:link w:val="FootnoteText"/>
     <w:uiPriority w:val="99"/>
     <w:semiHidden/>
     <w:rsid w:val="00663CEA"/>
@@ -9033,7 +9559,7 @@
       <w:lang w:eastAsia="en-US"/>
     </w:rPr>
   </w:style>
-  <w:style w:type="character" w:styleId="affb">
+  <w:style w:type="character" w:styleId="FootnoteReference">
     <w:name w:val="footnote reference"/>
     <w:uiPriority w:val="99"/>
     <w:semiHidden/>
@@ -9078,11 +9604,11 @@
       </w:tblCellMar>
     </w:tblPr>
   </w:style>
-  <w:style w:type="paragraph" w:styleId="affc">
+  <w:style w:type="paragraph" w:styleId="Title">
     <w:name w:val="Title"/>
-    <w:basedOn w:val="a3"/>
-    <w:next w:val="a3"/>
-    <w:link w:val="affd"/>
+    <w:basedOn w:val="Normal"/>
+    <w:next w:val="Normal"/>
+    <w:link w:val="TitleChar"/>
     <w:rsid w:val="00985C3F"/>
     <w:pPr>
       <w:keepNext/>
@@ -9100,10 +9626,10 @@
       <w:lang w:val="ru-RU" w:eastAsia="ru-RU" w:bidi="ar-SA"/>
     </w:rPr>
   </w:style>
-  <w:style w:type="character" w:customStyle="1" w:styleId="affd">
-    <w:name w:val="Название Знак"/>
-    <w:basedOn w:val="a4"/>
-    <w:link w:val="affc"/>
+  <w:style w:type="character" w:customStyle="1" w:styleId="TitleChar">
+    <w:name w:val="Title Char"/>
+    <w:basedOn w:val="DefaultParagraphFont"/>
+    <w:link w:val="Title"/>
     <w:rsid w:val="00985C3F"/>
     <w:rPr>
       <w:rFonts w:ascii="Calibri" w:eastAsia="Calibri" w:hAnsi="Calibri" w:cs="Calibri"/>
@@ -9113,11 +9639,11 @@
       <w:szCs w:val="72"/>
     </w:rPr>
   </w:style>
-  <w:style w:type="paragraph" w:styleId="affe">
+  <w:style w:type="paragraph" w:styleId="Subtitle">
     <w:name w:val="Subtitle"/>
-    <w:basedOn w:val="a3"/>
-    <w:next w:val="a3"/>
-    <w:link w:val="afff"/>
+    <w:basedOn w:val="Normal"/>
+    <w:next w:val="Normal"/>
+    <w:link w:val="SubtitleChar"/>
     <w:rsid w:val="00985C3F"/>
     <w:pPr>
       <w:keepNext/>
@@ -9135,10 +9661,10 @@
       <w:lang w:val="ru-RU" w:eastAsia="ru-RU" w:bidi="ar-SA"/>
     </w:rPr>
   </w:style>
-  <w:style w:type="character" w:customStyle="1" w:styleId="afff">
-    <w:name w:val="Подзаголовок Знак"/>
-    <w:basedOn w:val="a4"/>
-    <w:link w:val="affe"/>
+  <w:style w:type="character" w:customStyle="1" w:styleId="SubtitleChar">
+    <w:name w:val="Subtitle Char"/>
+    <w:basedOn w:val="DefaultParagraphFont"/>
+    <w:link w:val="Subtitle"/>
     <w:rsid w:val="00985C3F"/>
     <w:rPr>
       <w:rFonts w:ascii="Georgia" w:eastAsia="Georgia" w:hAnsi="Georgia" w:cs="Georgia"/>
@@ -9148,10 +9674,10 @@
       <w:szCs w:val="48"/>
     </w:rPr>
   </w:style>
-  <w:style w:type="character" w:customStyle="1" w:styleId="ac">
-    <w:name w:val="Верхний колонтитул Знак"/>
-    <w:basedOn w:val="a4"/>
-    <w:link w:val="ab"/>
+  <w:style w:type="character" w:customStyle="1" w:styleId="HeaderChar">
+    <w:name w:val="Header Char"/>
+    <w:basedOn w:val="DefaultParagraphFont"/>
+    <w:link w:val="Header"/>
     <w:uiPriority w:val="99"/>
     <w:rsid w:val="00A928D4"/>
     <w:rPr>
@@ -9159,10 +9685,10 @@
       <w:lang w:val="en-US" w:eastAsia="en-US" w:bidi="en-US"/>
     </w:rPr>
   </w:style>
-  <w:style w:type="character" w:customStyle="1" w:styleId="a9">
-    <w:name w:val="Нижний колонтитул Знак"/>
-    <w:basedOn w:val="a4"/>
-    <w:link w:val="a8"/>
+  <w:style w:type="character" w:customStyle="1" w:styleId="FooterChar">
+    <w:name w:val="Footer Char"/>
+    <w:basedOn w:val="DefaultParagraphFont"/>
+    <w:link w:val="Footer"/>
     <w:uiPriority w:val="99"/>
     <w:rsid w:val="00A928D4"/>
     <w:rPr>
@@ -9170,9 +9696,9 @@
       <w:lang w:val="en-US" w:eastAsia="en-US" w:bidi="en-US"/>
     </w:rPr>
   </w:style>
-  <w:style w:type="character" w:customStyle="1" w:styleId="afff0">
+  <w:style w:type="character" w:customStyle="1" w:styleId="aa">
     <w:name w:val="Термин"/>
-    <w:basedOn w:val="a4"/>
+    <w:basedOn w:val="DefaultParagraphFont"/>
     <w:uiPriority w:val="1"/>
     <w:qFormat/>
     <w:rsid w:val="00261B03"/>
@@ -9181,9 +9707,9 @@
       <w:i/>
     </w:rPr>
   </w:style>
-  <w:style w:type="character" w:styleId="HTML1">
+  <w:style w:type="character" w:styleId="HTMLCode">
     <w:name w:val="HTML Code"/>
-    <w:basedOn w:val="a4"/>
+    <w:basedOn w:val="DefaultParagraphFont"/>
     <w:uiPriority w:val="99"/>
     <w:semiHidden/>
     <w:unhideWhenUsed/>
@@ -9485,7 +10011,7 @@
 </file>
 
 <file path=customXml/itemProps1.xml><?xml version="1.0" encoding="utf-8"?>
-<ds:datastoreItem xmlns:ds="http://schemas.openxmlformats.org/officeDocument/2006/customXml" ds:itemID="{5C1CF9FC-865F-44B2-9B65-3018CDC70171}">
+<ds:datastoreItem xmlns:ds="http://schemas.openxmlformats.org/officeDocument/2006/customXml" ds:itemID="{2156A2AB-DF44-4AD8-B35A-0F8F644F7338}">
   <ds:schemaRefs>
     <ds:schemaRef ds:uri="http://schemas.openxmlformats.org/officeDocument/2006/bibliography"/>
   </ds:schemaRefs>

</xml_diff>

<commit_message>
update tables and pictures, add Stack CNN decoder
</commit_message>
<xml_diff>
--- a/AutoEncoder/report/autoencoder_report.docx
+++ b/AutoEncoder/report/autoencoder_report.docx
@@ -13,6 +13,8 @@
           <w:lang w:val="ru-RU"/>
         </w:rPr>
       </w:pPr>
+      <w:bookmarkStart w:id="0" w:name="_GoBack"/>
+      <w:bookmarkEnd w:id="0"/>
       <w:r>
         <w:rPr>
           <w:rFonts w:ascii="Times New Roman" w:hAnsi="Times New Roman"/>
@@ -823,7 +825,7 @@
       <w:sdtContent>
         <w:p>
           <w:pPr>
-            <w:pStyle w:val="TOC1"/>
+            <w:pStyle w:val="14"/>
             <w:rPr>
               <w:rFonts w:asciiTheme="minorHAnsi" w:eastAsiaTheme="minorEastAsia" w:hAnsiTheme="minorHAnsi" w:cstheme="minorBidi"/>
               <w:b w:val="0"/>
@@ -842,10 +844,10 @@
           <w:r>
             <w:fldChar w:fldCharType="separate"/>
           </w:r>
-          <w:hyperlink w:anchor="_Toc501716398" w:history="1">
-            <w:r>
-              <w:rPr>
-                <w:rStyle w:val="Hyperlink"/>
+          <w:hyperlink w:anchor="_Toc501739095" w:history="1">
+            <w:r>
+              <w:rPr>
+                <w:rStyle w:val="a7"/>
               </w:rPr>
               <w:t>1</w:t>
             </w:r>
@@ -862,7 +864,7 @@
             </w:r>
             <w:r>
               <w:rPr>
-                <w:rStyle w:val="Hyperlink"/>
+                <w:rStyle w:val="a7"/>
               </w:rPr>
               <w:t>Постановка задачи</w:t>
             </w:r>
@@ -882,7 +884,7 @@
               <w:rPr>
                 <w:webHidden/>
               </w:rPr>
-              <w:instrText xml:space="preserve"> PAGEREF _Toc501716398 \h </w:instrText>
+              <w:instrText xml:space="preserve"> PAGEREF _Toc501739095 \h </w:instrText>
             </w:r>
             <w:r>
               <w:rPr>
@@ -911,7 +913,7 @@
         </w:p>
         <w:p>
           <w:pPr>
-            <w:pStyle w:val="TOC1"/>
+            <w:pStyle w:val="14"/>
             <w:rPr>
               <w:rFonts w:asciiTheme="minorHAnsi" w:eastAsiaTheme="minorEastAsia" w:hAnsiTheme="minorHAnsi" w:cstheme="minorBidi"/>
               <w:b w:val="0"/>
@@ -921,10 +923,10 @@
               <w:lang w:eastAsia="ru-RU" w:bidi="ar-SA"/>
             </w:rPr>
           </w:pPr>
-          <w:hyperlink w:anchor="_Toc501716399" w:history="1">
-            <w:r>
-              <w:rPr>
-                <w:rStyle w:val="Hyperlink"/>
+          <w:hyperlink w:anchor="_Toc501739096" w:history="1">
+            <w:r>
+              <w:rPr>
+                <w:rStyle w:val="a7"/>
               </w:rPr>
               <w:t>2</w:t>
             </w:r>
@@ -941,7 +943,7 @@
             </w:r>
             <w:r>
               <w:rPr>
-                <w:rStyle w:val="Hyperlink"/>
+                <w:rStyle w:val="a7"/>
               </w:rPr>
               <w:t>Описание автокодировщиков</w:t>
             </w:r>
@@ -961,7 +963,7 @@
               <w:rPr>
                 <w:webHidden/>
               </w:rPr>
-              <w:instrText xml:space="preserve"> PAGEREF _Toc501716399 \h </w:instrText>
+              <w:instrText xml:space="preserve"> PAGEREF _Toc501739096 \h </w:instrText>
             </w:r>
             <w:r>
               <w:rPr>
@@ -990,7 +992,7 @@
         </w:p>
         <w:p>
           <w:pPr>
-            <w:pStyle w:val="TOC1"/>
+            <w:pStyle w:val="14"/>
             <w:rPr>
               <w:rFonts w:asciiTheme="minorHAnsi" w:eastAsiaTheme="minorEastAsia" w:hAnsiTheme="minorHAnsi" w:cstheme="minorBidi"/>
               <w:b w:val="0"/>
@@ -1000,10 +1002,10 @@
               <w:lang w:eastAsia="ru-RU" w:bidi="ar-SA"/>
             </w:rPr>
           </w:pPr>
-          <w:hyperlink w:anchor="_Toc501716400" w:history="1">
-            <w:r>
-              <w:rPr>
-                <w:rStyle w:val="Hyperlink"/>
+          <w:hyperlink w:anchor="_Toc501739097" w:history="1">
+            <w:r>
+              <w:rPr>
+                <w:rStyle w:val="a7"/>
               </w:rPr>
               <w:t>3</w:t>
             </w:r>
@@ -1020,7 +1022,7 @@
             </w:r>
             <w:r>
               <w:rPr>
-                <w:rStyle w:val="Hyperlink"/>
+                <w:rStyle w:val="a7"/>
               </w:rPr>
               <w:t>Проведенные эксперименты</w:t>
             </w:r>
@@ -1040,7 +1042,7 @@
               <w:rPr>
                 <w:webHidden/>
               </w:rPr>
-              <w:instrText xml:space="preserve"> PAGEREF _Toc501716400 \h </w:instrText>
+              <w:instrText xml:space="preserve"> PAGEREF _Toc501739097 \h </w:instrText>
             </w:r>
             <w:r>
               <w:rPr>
@@ -1069,7 +1071,7 @@
         </w:p>
         <w:p>
           <w:pPr>
-            <w:pStyle w:val="TOC2"/>
+            <w:pStyle w:val="22"/>
             <w:tabs>
               <w:tab w:val="left" w:pos="600"/>
               <w:tab w:val="right" w:pos="9627"/>
@@ -1084,10 +1086,10 @@
               <w:lang w:val="ru-RU" w:eastAsia="ru-RU" w:bidi="ar-SA"/>
             </w:rPr>
           </w:pPr>
-          <w:hyperlink w:anchor="_Toc501716401" w:history="1">
-            <w:r>
-              <w:rPr>
-                <w:rStyle w:val="Hyperlink"/>
+          <w:hyperlink w:anchor="_Toc501739098" w:history="1">
+            <w:r>
+              <w:rPr>
+                <w:rStyle w:val="a7"/>
                 <w:noProof/>
                 <w:lang w:val="ru-RU"/>
               </w:rPr>
@@ -1107,7 +1109,7 @@
             </w:r>
             <w:r>
               <w:rPr>
-                <w:rStyle w:val="Hyperlink"/>
+                <w:rStyle w:val="a7"/>
                 <w:noProof/>
                 <w:lang w:val="ru-RU"/>
               </w:rPr>
@@ -1132,7 +1134,7 @@
                 <w:noProof/>
                 <w:webHidden/>
               </w:rPr>
-              <w:instrText xml:space="preserve"> PAGEREF _Toc501716401 \h </w:instrText>
+              <w:instrText xml:space="preserve"> PAGEREF _Toc501739098 \h </w:instrText>
             </w:r>
             <w:r>
               <w:rPr>
@@ -1165,7 +1167,7 @@
         </w:p>
         <w:p>
           <w:pPr>
-            <w:pStyle w:val="TOC2"/>
+            <w:pStyle w:val="22"/>
             <w:tabs>
               <w:tab w:val="left" w:pos="600"/>
               <w:tab w:val="right" w:pos="9627"/>
@@ -1180,10 +1182,10 @@
               <w:lang w:val="ru-RU" w:eastAsia="ru-RU" w:bidi="ar-SA"/>
             </w:rPr>
           </w:pPr>
-          <w:hyperlink w:anchor="_Toc501716402" w:history="1">
-            <w:r>
-              <w:rPr>
-                <w:rStyle w:val="Hyperlink"/>
+          <w:hyperlink w:anchor="_Toc501739099" w:history="1">
+            <w:r>
+              <w:rPr>
+                <w:rStyle w:val="a7"/>
                 <w:noProof/>
                 <w:lang w:val="ru-RU"/>
               </w:rPr>
@@ -1203,7 +1205,7 @@
             </w:r>
             <w:r>
               <w:rPr>
-                <w:rStyle w:val="Hyperlink"/>
+                <w:rStyle w:val="a7"/>
                 <w:noProof/>
                 <w:lang w:val="ru-RU"/>
               </w:rPr>
@@ -1228,7 +1230,7 @@
                 <w:noProof/>
                 <w:webHidden/>
               </w:rPr>
-              <w:instrText xml:space="preserve"> PAGEREF _Toc501716402 \h </w:instrText>
+              <w:instrText xml:space="preserve"> PAGEREF _Toc501739099 \h </w:instrText>
             </w:r>
             <w:r>
               <w:rPr>
@@ -1261,7 +1263,103 @@
         </w:p>
         <w:p>
           <w:pPr>
-            <w:pStyle w:val="TOC1"/>
+            <w:pStyle w:val="22"/>
+            <w:tabs>
+              <w:tab w:val="left" w:pos="600"/>
+              <w:tab w:val="right" w:pos="9627"/>
+            </w:tabs>
+            <w:rPr>
+              <w:rFonts w:asciiTheme="minorHAnsi" w:eastAsiaTheme="minorEastAsia" w:hAnsiTheme="minorHAnsi" w:cstheme="minorBidi"/>
+              <w:b w:val="0"/>
+              <w:bCs w:val="0"/>
+              <w:noProof/>
+              <w:sz w:val="22"/>
+              <w:szCs w:val="22"/>
+              <w:lang w:val="ru-RU" w:eastAsia="ru-RU" w:bidi="ar-SA"/>
+            </w:rPr>
+          </w:pPr>
+          <w:hyperlink w:anchor="_Toc501739100" w:history="1">
+            <w:r>
+              <w:rPr>
+                <w:rStyle w:val="a7"/>
+                <w:noProof/>
+                <w:lang w:val="ru-RU"/>
+              </w:rPr>
+              <w:t>3.3</w:t>
+            </w:r>
+            <w:r>
+              <w:rPr>
+                <w:rFonts w:asciiTheme="minorHAnsi" w:eastAsiaTheme="minorEastAsia" w:hAnsiTheme="minorHAnsi" w:cstheme="minorBidi"/>
+                <w:b w:val="0"/>
+                <w:bCs w:val="0"/>
+                <w:noProof/>
+                <w:sz w:val="22"/>
+                <w:szCs w:val="22"/>
+                <w:lang w:val="ru-RU" w:eastAsia="ru-RU" w:bidi="ar-SA"/>
+              </w:rPr>
+              <w:tab/>
+            </w:r>
+            <w:r>
+              <w:rPr>
+                <w:rStyle w:val="a7"/>
+                <w:noProof/>
+                <w:lang w:val="ru-RU"/>
+              </w:rPr>
+              <w:t>Стек автокодировщиков для сверточной сети</w:t>
+            </w:r>
+            <w:r>
+              <w:rPr>
+                <w:noProof/>
+                <w:webHidden/>
+              </w:rPr>
+              <w:tab/>
+            </w:r>
+            <w:r>
+              <w:rPr>
+                <w:noProof/>
+                <w:webHidden/>
+              </w:rPr>
+              <w:fldChar w:fldCharType="begin"/>
+            </w:r>
+            <w:r>
+              <w:rPr>
+                <w:noProof/>
+                <w:webHidden/>
+              </w:rPr>
+              <w:instrText xml:space="preserve"> PAGEREF _Toc501739100 \h </w:instrText>
+            </w:r>
+            <w:r>
+              <w:rPr>
+                <w:noProof/>
+                <w:webHidden/>
+              </w:rPr>
+            </w:r>
+            <w:r>
+              <w:rPr>
+                <w:noProof/>
+                <w:webHidden/>
+              </w:rPr>
+              <w:fldChar w:fldCharType="separate"/>
+            </w:r>
+            <w:r>
+              <w:rPr>
+                <w:noProof/>
+                <w:webHidden/>
+              </w:rPr>
+              <w:t>7</w:t>
+            </w:r>
+            <w:r>
+              <w:rPr>
+                <w:noProof/>
+                <w:webHidden/>
+              </w:rPr>
+              <w:fldChar w:fldCharType="end"/>
+            </w:r>
+          </w:hyperlink>
+        </w:p>
+        <w:p>
+          <w:pPr>
+            <w:pStyle w:val="14"/>
             <w:rPr>
               <w:rFonts w:asciiTheme="minorHAnsi" w:eastAsiaTheme="minorEastAsia" w:hAnsiTheme="minorHAnsi" w:cstheme="minorBidi"/>
               <w:b w:val="0"/>
@@ -1271,10 +1369,10 @@
               <w:lang w:eastAsia="ru-RU" w:bidi="ar-SA"/>
             </w:rPr>
           </w:pPr>
-          <w:hyperlink w:anchor="_Toc501716403" w:history="1">
-            <w:r>
-              <w:rPr>
-                <w:rStyle w:val="Hyperlink"/>
+          <w:hyperlink w:anchor="_Toc501739101" w:history="1">
+            <w:r>
+              <w:rPr>
+                <w:rStyle w:val="a7"/>
               </w:rPr>
               <w:t>4</w:t>
             </w:r>
@@ -1291,7 +1389,7 @@
             </w:r>
             <w:r>
               <w:rPr>
-                <w:rStyle w:val="Hyperlink"/>
+                <w:rStyle w:val="a7"/>
               </w:rPr>
               <w:t>Результаты экспериментов</w:t>
             </w:r>
@@ -1311,7 +1409,7 @@
               <w:rPr>
                 <w:webHidden/>
               </w:rPr>
-              <w:instrText xml:space="preserve"> PAGEREF _Toc501716403 \h </w:instrText>
+              <w:instrText xml:space="preserve"> PAGEREF _Toc501739101 \h </w:instrText>
             </w:r>
             <w:r>
               <w:rPr>
@@ -1328,7 +1426,7 @@
               <w:rPr>
                 <w:webHidden/>
               </w:rPr>
-              <w:t>7</w:t>
+              <w:t>8</w:t>
             </w:r>
             <w:r>
               <w:rPr>
@@ -1340,7 +1438,7 @@
         </w:p>
         <w:p>
           <w:pPr>
-            <w:pStyle w:val="TOC1"/>
+            <w:pStyle w:val="14"/>
             <w:rPr>
               <w:rFonts w:asciiTheme="minorHAnsi" w:eastAsiaTheme="minorEastAsia" w:hAnsiTheme="minorHAnsi" w:cstheme="minorBidi"/>
               <w:b w:val="0"/>
@@ -1350,10 +1448,10 @@
               <w:lang w:eastAsia="ru-RU" w:bidi="ar-SA"/>
             </w:rPr>
           </w:pPr>
-          <w:hyperlink w:anchor="_Toc501716404" w:history="1">
-            <w:r>
-              <w:rPr>
-                <w:rStyle w:val="Hyperlink"/>
+          <w:hyperlink w:anchor="_Toc501739102" w:history="1">
+            <w:r>
+              <w:rPr>
+                <w:rStyle w:val="a7"/>
               </w:rPr>
               <w:t>5</w:t>
             </w:r>
@@ -1370,7 +1468,7 @@
             </w:r>
             <w:r>
               <w:rPr>
-                <w:rStyle w:val="Hyperlink"/>
+                <w:rStyle w:val="a7"/>
               </w:rPr>
               <w:t>Итоги</w:t>
             </w:r>
@@ -1390,7 +1488,7 @@
               <w:rPr>
                 <w:webHidden/>
               </w:rPr>
-              <w:instrText xml:space="preserve"> PAGEREF _Toc501716404 \h </w:instrText>
+              <w:instrText xml:space="preserve"> PAGEREF _Toc501739102 \h </w:instrText>
             </w:r>
             <w:r>
               <w:rPr>
@@ -1407,7 +1505,7 @@
               <w:rPr>
                 <w:webHidden/>
               </w:rPr>
-              <w:t>8</w:t>
+              <w:t>9</w:t>
             </w:r>
             <w:r>
               <w:rPr>
@@ -1444,8 +1542,8 @@
           <w:lang w:val="ru-RU"/>
         </w:rPr>
       </w:pPr>
-      <w:bookmarkStart w:id="0" w:name="_gjdgxs" w:colFirst="0" w:colLast="0"/>
-      <w:bookmarkEnd w:id="0"/>
+      <w:bookmarkStart w:id="1" w:name="_gjdgxs" w:colFirst="0" w:colLast="0"/>
+      <w:bookmarkEnd w:id="1"/>
       <w:r>
         <w:rPr>
           <w:rFonts w:ascii="Times New Roman" w:hAnsi="Times New Roman"/>
@@ -1455,18 +1553,16 @@
         </w:rPr>
         <w:br w:type="page"/>
       </w:r>
-      <w:bookmarkStart w:id="1" w:name="_GoBack"/>
-      <w:bookmarkEnd w:id="1"/>
     </w:p>
     <w:p>
       <w:pPr>
-        <w:pStyle w:val="Heading1"/>
-        <w:rPr>
-          <w:rFonts w:eastAsiaTheme="minorEastAsia"/>
-          <w:lang w:val="ru-RU"/>
-        </w:rPr>
-      </w:pPr>
-      <w:bookmarkStart w:id="2" w:name="_Toc501716398"/>
+        <w:pStyle w:val="1"/>
+        <w:rPr>
+          <w:rFonts w:eastAsiaTheme="minorEastAsia"/>
+          <w:lang w:val="ru-RU"/>
+        </w:rPr>
+      </w:pPr>
+      <w:bookmarkStart w:id="2" w:name="_Toc501739095"/>
       <w:r>
         <w:rPr>
           <w:rFonts w:eastAsiaTheme="minorEastAsia"/>
@@ -1735,13 +1831,13 @@
     </w:p>
     <w:p>
       <w:pPr>
-        <w:pStyle w:val="Heading1"/>
-        <w:rPr>
-          <w:rFonts w:eastAsiaTheme="minorEastAsia"/>
-          <w:lang w:val="ru-RU"/>
-        </w:rPr>
-      </w:pPr>
-      <w:bookmarkStart w:id="3" w:name="_Toc501716399"/>
+        <w:pStyle w:val="1"/>
+        <w:rPr>
+          <w:rFonts w:eastAsiaTheme="minorEastAsia"/>
+          <w:lang w:val="ru-RU"/>
+        </w:rPr>
+      </w:pPr>
+      <w:bookmarkStart w:id="3" w:name="_Toc501739096"/>
       <w:r>
         <w:rPr>
           <w:rFonts w:eastAsiaTheme="minorEastAsia"/>
@@ -1975,13 +2071,13 @@
     </w:p>
     <w:p>
       <w:pPr>
-        <w:pStyle w:val="Heading1"/>
-        <w:rPr>
-          <w:rFonts w:eastAsiaTheme="minorEastAsia"/>
-          <w:lang w:val="ru-RU"/>
-        </w:rPr>
-      </w:pPr>
-      <w:bookmarkStart w:id="4" w:name="_Toc501716400"/>
+        <w:pStyle w:val="1"/>
+        <w:rPr>
+          <w:rFonts w:eastAsiaTheme="minorEastAsia"/>
+          <w:lang w:val="ru-RU"/>
+        </w:rPr>
+      </w:pPr>
+      <w:bookmarkStart w:id="4" w:name="_Toc501739097"/>
       <w:r>
         <w:rPr>
           <w:rFonts w:eastAsiaTheme="minorEastAsia"/>
@@ -2119,13 +2215,13 @@
     </w:p>
     <w:p>
       <w:pPr>
-        <w:pStyle w:val="Heading2"/>
-        <w:rPr>
-          <w:rFonts w:eastAsiaTheme="minorEastAsia"/>
-          <w:lang w:val="ru-RU"/>
-        </w:rPr>
-      </w:pPr>
-      <w:bookmarkStart w:id="5" w:name="_Toc501716401"/>
+        <w:pStyle w:val="2"/>
+        <w:rPr>
+          <w:rFonts w:eastAsiaTheme="minorEastAsia"/>
+          <w:lang w:val="ru-RU"/>
+        </w:rPr>
+      </w:pPr>
+      <w:bookmarkStart w:id="5" w:name="_Toc501739098"/>
       <w:proofErr w:type="spellStart"/>
       <w:r>
         <w:rPr>
@@ -2312,13 +2408,13 @@
     </w:p>
     <w:p>
       <w:pPr>
-        <w:pStyle w:val="Heading2"/>
-        <w:rPr>
-          <w:rFonts w:eastAsiaTheme="minorEastAsia"/>
-          <w:lang w:val="ru-RU"/>
-        </w:rPr>
-      </w:pPr>
-      <w:bookmarkStart w:id="6" w:name="_Toc501716402"/>
+        <w:pStyle w:val="2"/>
+        <w:rPr>
+          <w:rFonts w:eastAsiaTheme="minorEastAsia"/>
+          <w:lang w:val="ru-RU"/>
+        </w:rPr>
+      </w:pPr>
+      <w:bookmarkStart w:id="6" w:name="_Toc501739099"/>
       <w:proofErr w:type="spellStart"/>
       <w:r>
         <w:rPr>
@@ -2572,61 +2668,295 @@
     </w:p>
     <w:p>
       <w:pPr>
-        <w:spacing w:before="0" w:after="0" w:line="240" w:lineRule="auto"/>
-        <w:rPr>
-          <w:rFonts w:eastAsiaTheme="minorEastAsia"/>
-        </w:rPr>
-      </w:pPr>
-      <w:r>
-        <w:rPr>
-          <w:rFonts w:eastAsiaTheme="minorEastAsia"/>
-        </w:rPr>
-        <w:br w:type="page"/>
-      </w:r>
-    </w:p>
-    <w:p>
-      <w:pPr>
-        <w:pStyle w:val="Heading1"/>
-        <w:rPr>
-          <w:rFonts w:eastAsiaTheme="minorEastAsia"/>
-          <w:lang w:val="ru-RU"/>
-        </w:rPr>
-      </w:pPr>
-      <w:bookmarkStart w:id="7" w:name="_Toc501716403"/>
+        <w:pStyle w:val="2"/>
+        <w:rPr>
+          <w:rFonts w:eastAsiaTheme="minorEastAsia"/>
+          <w:lang w:val="ru-RU"/>
+        </w:rPr>
+      </w:pPr>
+      <w:bookmarkStart w:id="7" w:name="_Toc501739100"/>
       <w:r>
         <w:rPr>
           <w:rFonts w:eastAsiaTheme="minorEastAsia"/>
           <w:lang w:val="ru-RU"/>
         </w:rPr>
         <w:lastRenderedPageBreak/>
-        <w:t>Результаты экспериментов</w:t>
+        <w:t xml:space="preserve">Стек </w:t>
+      </w:r>
+      <w:proofErr w:type="spellStart"/>
+      <w:r>
+        <w:rPr>
+          <w:rFonts w:eastAsiaTheme="minorEastAsia"/>
+          <w:lang w:val="ru-RU"/>
+        </w:rPr>
+        <w:t>автокодировщиков</w:t>
+      </w:r>
+      <w:proofErr w:type="spellEnd"/>
+      <w:r>
+        <w:rPr>
+          <w:rFonts w:eastAsiaTheme="minorEastAsia"/>
+          <w:lang w:val="ru-RU"/>
+        </w:rPr>
+        <w:t xml:space="preserve"> для </w:t>
+      </w:r>
+      <w:proofErr w:type="spellStart"/>
+      <w:r>
+        <w:rPr>
+          <w:rFonts w:eastAsiaTheme="minorEastAsia"/>
+          <w:lang w:val="ru-RU"/>
+        </w:rPr>
+        <w:t>сверточной</w:t>
+      </w:r>
+      <w:proofErr w:type="spellEnd"/>
+      <w:r>
+        <w:rPr>
+          <w:rFonts w:eastAsiaTheme="minorEastAsia"/>
+          <w:lang w:val="ru-RU"/>
+        </w:rPr>
+        <w:t xml:space="preserve"> сети</w:t>
       </w:r>
       <w:bookmarkEnd w:id="7"/>
     </w:p>
     <w:p>
       <w:pPr>
-        <w:pStyle w:val="NormalText"/>
-        <w:ind w:left="720" w:firstLine="0"/>
-      </w:pPr>
+        <w:rPr>
+          <w:rFonts w:eastAsiaTheme="minorEastAsia"/>
+          <w:lang w:val="ru-RU"/>
+        </w:rPr>
+      </w:pPr>
+      <w:r>
+        <w:rPr>
+          <w:rFonts w:eastAsiaTheme="minorEastAsia"/>
+          <w:noProof/>
+          <w:lang w:val="ru-RU" w:eastAsia="ru-RU" w:bidi="ar-SA"/>
+        </w:rPr>
+        <w:drawing>
+          <wp:inline distT="0" distB="0" distL="0" distR="0" wp14:anchorId="5006304A" wp14:editId="3D94E6BA">
+            <wp:extent cx="5810250" cy="4880127"/>
+            <wp:effectExtent l="0" t="0" r="0" b="0"/>
+            <wp:docPr id="1" name="Рисунок 1"/>
+            <wp:cNvGraphicFramePr>
+              <a:graphicFrameLocks xmlns:a="http://schemas.openxmlformats.org/drawingml/2006/main" noChangeAspect="1"/>
+            </wp:cNvGraphicFramePr>
+            <a:graphic xmlns:a="http://schemas.openxmlformats.org/drawingml/2006/main">
+              <a:graphicData uri="http://schemas.openxmlformats.org/drawingml/2006/picture">
+                <pic:pic xmlns:pic="http://schemas.openxmlformats.org/drawingml/2006/picture">
+                  <pic:nvPicPr>
+                    <pic:cNvPr id="0" name="Picture 1"/>
+                    <pic:cNvPicPr>
+                      <a:picLocks noChangeAspect="1" noChangeArrowheads="1"/>
+                    </pic:cNvPicPr>
+                  </pic:nvPicPr>
+                  <pic:blipFill>
+                    <a:blip r:embed="rId10">
+                      <a:extLst>
+                        <a:ext uri="{28A0092B-C50C-407E-A947-70E740481C1C}">
+                          <a14:useLocalDpi xmlns:a14="http://schemas.microsoft.com/office/drawing/2010/main" val="0"/>
+                        </a:ext>
+                      </a:extLst>
+                    </a:blip>
+                    <a:srcRect/>
+                    <a:stretch>
+                      <a:fillRect/>
+                    </a:stretch>
+                  </pic:blipFill>
+                  <pic:spPr bwMode="auto">
+                    <a:xfrm>
+                      <a:off x="0" y="0"/>
+                      <a:ext cx="5815421" cy="4884470"/>
+                    </a:xfrm>
+                    <a:prstGeom prst="rect">
+                      <a:avLst/>
+                    </a:prstGeom>
+                    <a:noFill/>
+                    <a:ln>
+                      <a:noFill/>
+                    </a:ln>
+                  </pic:spPr>
+                </pic:pic>
+              </a:graphicData>
+            </a:graphic>
+          </wp:inline>
+        </w:drawing>
+      </w:r>
+    </w:p>
+    <w:p>
+      <w:pPr>
+        <w:pStyle w:val="a0"/>
+        <w:jc w:val="left"/>
+        <w:rPr>
+          <w:rFonts w:eastAsiaTheme="minorEastAsia"/>
+        </w:rPr>
+      </w:pPr>
+      <w:r>
+        <w:rPr>
+          <w:rFonts w:eastAsiaTheme="minorEastAsia"/>
+        </w:rPr>
+        <w:t>Стек автокодировщиков для сверточной сети</w:t>
+      </w:r>
+    </w:p>
+    <w:p>
+      <w:pPr>
+        <w:spacing w:before="0" w:after="0" w:line="240" w:lineRule="auto"/>
+        <w:rPr>
+          <w:rFonts w:eastAsiaTheme="minorEastAsia"/>
+        </w:rPr>
+      </w:pPr>
+      <w:r>
+        <w:rPr>
+          <w:rFonts w:eastAsiaTheme="minorEastAsia"/>
+        </w:rPr>
+        <w:br w:type="page"/>
+      </w:r>
+    </w:p>
+    <w:p>
+      <w:pPr>
+        <w:pStyle w:val="1"/>
+        <w:rPr>
+          <w:rFonts w:eastAsiaTheme="minorEastAsia"/>
+          <w:lang w:val="ru-RU"/>
+        </w:rPr>
+      </w:pPr>
+      <w:bookmarkStart w:id="8" w:name="_Toc501739101"/>
+      <w:r>
+        <w:rPr>
+          <w:rFonts w:eastAsiaTheme="minorEastAsia"/>
+          <w:lang w:val="ru-RU"/>
+        </w:rPr>
+        <w:lastRenderedPageBreak/>
+        <w:t>Результаты экспериментов</w:t>
+      </w:r>
+      <w:bookmarkEnd w:id="8"/>
     </w:p>
     <w:tbl>
       <w:tblPr>
-        <w:tblStyle w:val="TableGrid"/>
-        <w:tblW w:w="6092" w:type="dxa"/>
+        <w:tblStyle w:val="ad"/>
+        <w:tblW w:w="0" w:type="auto"/>
         <w:tblInd w:w="720" w:type="dxa"/>
         <w:tblLook w:val="04A0" w:firstRow="1" w:lastRow="0" w:firstColumn="1" w:lastColumn="0" w:noHBand="0" w:noVBand="1"/>
       </w:tblPr>
       <w:tblGrid>
-        <w:gridCol w:w="3042"/>
-        <w:gridCol w:w="3050"/>
+        <w:gridCol w:w="3343"/>
+        <w:gridCol w:w="3343"/>
       </w:tblGrid>
       <w:tr>
         <w:trPr>
-          <w:trHeight w:val="1055"/>
+          <w:trHeight w:val="337"/>
         </w:trPr>
         <w:tc>
           <w:tcPr>
-            <w:tcW w:w="3042" w:type="dxa"/>
+            <w:tcW w:w="3343" w:type="dxa"/>
+          </w:tcPr>
+          <w:p>
+            <w:pPr>
+              <w:pStyle w:val="NormalText"/>
+              <w:ind w:firstLine="0"/>
+            </w:pPr>
+            <w:r>
+              <w:t>Конфигурация сети</w:t>
+            </w:r>
+          </w:p>
+        </w:tc>
+        <w:tc>
+          <w:tcPr>
+            <w:tcW w:w="3343" w:type="dxa"/>
+          </w:tcPr>
+          <w:p>
+            <w:pPr>
+              <w:pStyle w:val="NormalText"/>
+              <w:ind w:firstLine="0"/>
+            </w:pPr>
+            <w:r>
+              <w:t>Точность</w:t>
+            </w:r>
+          </w:p>
+        </w:tc>
+      </w:tr>
+      <w:tr>
+        <w:trPr>
+          <w:trHeight w:val="350"/>
+        </w:trPr>
+        <w:tc>
+          <w:tcPr>
+            <w:tcW w:w="3343" w:type="dxa"/>
+          </w:tcPr>
+          <w:p>
+            <w:pPr>
+              <w:pStyle w:val="NormalText"/>
+              <w:ind w:firstLine="0"/>
+              <w:jc w:val="center"/>
+              <w:rPr>
+                <w:lang w:val="en-US"/>
+              </w:rPr>
+            </w:pPr>
+            <w:r>
+              <w:rPr>
+                <w:lang w:val="en-US"/>
+              </w:rPr>
+              <w:t>FCNN</w:t>
+            </w:r>
+          </w:p>
+          <w:p>
+            <w:pPr>
+              <w:pStyle w:val="NormalText"/>
+              <w:ind w:firstLine="0"/>
+              <w:rPr>
+                <w:lang w:val="en-US"/>
+              </w:rPr>
+            </w:pPr>
+            <w:r>
+              <w:rPr>
+                <w:rFonts w:eastAsiaTheme="minorEastAsia"/>
+              </w:rPr>
+              <w:t>(</w:t>
+            </w:r>
+            <w:proofErr w:type="spellStart"/>
+            <w:r>
+              <w:rPr>
+                <w:rFonts w:eastAsiaTheme="minorEastAsia"/>
+              </w:rPr>
+              <w:t>lr</w:t>
+            </w:r>
+            <w:proofErr w:type="spellEnd"/>
+            <w:r>
+              <w:rPr>
+                <w:rFonts w:eastAsiaTheme="minorEastAsia"/>
+              </w:rPr>
+              <w:t xml:space="preserve"> = 0.01, </w:t>
+            </w:r>
+            <w:proofErr w:type="spellStart"/>
+            <w:r>
+              <w:rPr>
+                <w:rFonts w:eastAsiaTheme="minorEastAsia"/>
+              </w:rPr>
+              <w:t>max</w:t>
+            </w:r>
+            <w:proofErr w:type="spellEnd"/>
+            <w:r>
+              <w:rPr>
+                <w:rFonts w:eastAsiaTheme="minorEastAsia"/>
+              </w:rPr>
+              <w:t xml:space="preserve"> </w:t>
+            </w:r>
+            <w:proofErr w:type="spellStart"/>
+            <w:r>
+              <w:rPr>
+                <w:rFonts w:eastAsiaTheme="minorEastAsia"/>
+              </w:rPr>
+              <w:t>iter</w:t>
+            </w:r>
+            <w:proofErr w:type="spellEnd"/>
+            <w:r>
+              <w:rPr>
+                <w:rFonts w:eastAsiaTheme="minorEastAsia"/>
+              </w:rPr>
+              <w:t xml:space="preserve"> =2000)</w:t>
+            </w:r>
+          </w:p>
+        </w:tc>
+        <w:tc>
+          <w:tcPr>
+            <w:tcW w:w="3343" w:type="dxa"/>
           </w:tcPr>
           <w:p>
             <w:pPr>
@@ -2635,20 +2965,100 @@
               <w:ind w:firstLine="0"/>
               <w:jc w:val="center"/>
               <w:rPr>
-                <w:b/>
+                <w:lang w:val="en-US"/>
               </w:rPr>
             </w:pPr>
             <w:r>
               <w:rPr>
-                <w:b/>
-              </w:rPr>
-              <w:t>Конфигурация сети</w:t>
+                <w:lang w:val="en-US"/>
+              </w:rPr>
+              <w:t>0.7878</w:t>
+            </w:r>
+          </w:p>
+        </w:tc>
+      </w:tr>
+      <w:tr>
+        <w:trPr>
+          <w:trHeight w:val="337"/>
+        </w:trPr>
+        <w:tc>
+          <w:tcPr>
+            <w:tcW w:w="3343" w:type="dxa"/>
+          </w:tcPr>
+          <w:p>
+            <w:pPr>
+              <w:pStyle w:val="NormalText"/>
+              <w:ind w:firstLine="0"/>
+              <w:jc w:val="center"/>
+              <w:rPr>
+                <w:lang w:val="en-US"/>
+              </w:rPr>
+            </w:pPr>
+            <w:r>
+              <w:rPr>
+                <w:lang w:val="en-US"/>
+              </w:rPr>
+              <w:t>CNN</w:t>
+            </w:r>
+          </w:p>
+          <w:p>
+            <w:pPr>
+              <w:pStyle w:val="NormalText"/>
+              <w:ind w:firstLine="0"/>
+            </w:pPr>
+            <w:r>
+              <w:rPr>
+                <w:rFonts w:eastAsiaTheme="minorEastAsia"/>
+              </w:rPr>
+              <w:t>(</w:t>
+            </w:r>
+            <w:proofErr w:type="spellStart"/>
+            <w:r>
+              <w:rPr>
+                <w:rFonts w:eastAsiaTheme="minorEastAsia"/>
+              </w:rPr>
+              <w:t>lr</w:t>
+            </w:r>
+            <w:proofErr w:type="spellEnd"/>
+            <w:r>
+              <w:rPr>
+                <w:rFonts w:eastAsiaTheme="minorEastAsia"/>
+              </w:rPr>
+              <w:t xml:space="preserve"> = 0.01, </w:t>
+            </w:r>
+            <w:proofErr w:type="spellStart"/>
+            <w:r>
+              <w:rPr>
+                <w:rFonts w:eastAsiaTheme="minorEastAsia"/>
+              </w:rPr>
+              <w:t>max</w:t>
+            </w:r>
+            <w:proofErr w:type="spellEnd"/>
+            <w:r>
+              <w:rPr>
+                <w:rFonts w:eastAsiaTheme="minorEastAsia"/>
+              </w:rPr>
+              <w:t xml:space="preserve"> </w:t>
+            </w:r>
+            <w:proofErr w:type="spellStart"/>
+            <w:r>
+              <w:rPr>
+                <w:rFonts w:eastAsiaTheme="minorEastAsia"/>
+              </w:rPr>
+              <w:t>iter</w:t>
+            </w:r>
+            <w:proofErr w:type="spellEnd"/>
+            <w:r>
+              <w:rPr>
+                <w:rFonts w:eastAsiaTheme="minorEastAsia"/>
+              </w:rPr>
+              <w:t xml:space="preserve"> =2000)</w:t>
             </w:r>
           </w:p>
         </w:tc>
         <w:tc>
           <w:tcPr>
-            <w:tcW w:w="3050" w:type="dxa"/>
+            <w:tcW w:w="3343" w:type="dxa"/>
           </w:tcPr>
           <w:p>
             <w:pPr>
@@ -2657,25 +3067,25 @@
               <w:ind w:firstLine="0"/>
               <w:jc w:val="center"/>
               <w:rPr>
-                <w:b/>
+                <w:lang w:val="en-US"/>
               </w:rPr>
             </w:pPr>
             <w:r>
               <w:rPr>
-                <w:b/>
-              </w:rPr>
-              <w:t>Точность</w:t>
+                <w:lang w:val="en-US"/>
+              </w:rPr>
+              <w:t>0.788333</w:t>
             </w:r>
           </w:p>
         </w:tc>
       </w:tr>
       <w:tr>
         <w:trPr>
-          <w:trHeight w:val="296"/>
+          <w:trHeight w:val="337"/>
         </w:trPr>
         <w:tc>
           <w:tcPr>
-            <w:tcW w:w="3042" w:type="dxa"/>
+            <w:tcW w:w="3343" w:type="dxa"/>
           </w:tcPr>
           <w:p>
             <w:pPr>
@@ -2683,93 +3093,90 @@
               <w:ind w:firstLine="0"/>
               <w:jc w:val="center"/>
               <w:rPr>
+                <w:lang w:val="en-US"/>
+              </w:rPr>
+            </w:pPr>
+            <w:r>
+              <w:rPr>
+                <w:lang w:val="en-US"/>
+              </w:rPr>
+              <w:t>Stack CNN</w:t>
+            </w:r>
+          </w:p>
+          <w:p>
+            <w:pPr>
+              <w:pStyle w:val="NormalText"/>
+              <w:ind w:firstLine="0"/>
+            </w:pPr>
+            <w:r>
+              <w:rPr>
                 <w:rFonts w:eastAsiaTheme="minorEastAsia"/>
-                <w:b/>
-                <w:lang w:val="en-US"/>
-              </w:rPr>
-            </w:pPr>
+              </w:rPr>
+              <w:t>(</w:t>
+            </w:r>
+            <w:proofErr w:type="spellStart"/>
             <w:r>
               <w:rPr>
                 <w:rFonts w:eastAsiaTheme="minorEastAsia"/>
-                <w:b/>
-                <w:lang w:val="en-US"/>
-              </w:rPr>
-              <w:t>FCNN</w:t>
+              </w:rPr>
+              <w:t>lr</w:t>
+            </w:r>
+            <w:proofErr w:type="spellEnd"/>
+            <w:r>
+              <w:rPr>
+                <w:rFonts w:eastAsiaTheme="minorEastAsia"/>
+              </w:rPr>
+              <w:t xml:space="preserve"> = 0.01, </w:t>
+            </w:r>
+            <w:proofErr w:type="spellStart"/>
+            <w:r>
+              <w:rPr>
+                <w:rFonts w:eastAsiaTheme="minorEastAsia"/>
+              </w:rPr>
+              <w:t>max</w:t>
+            </w:r>
+            <w:proofErr w:type="spellEnd"/>
+            <w:r>
+              <w:rPr>
+                <w:rFonts w:eastAsiaTheme="minorEastAsia"/>
+              </w:rPr>
+              <w:t xml:space="preserve"> </w:t>
+            </w:r>
+            <w:proofErr w:type="spellStart"/>
+            <w:r>
+              <w:rPr>
+                <w:rFonts w:eastAsiaTheme="minorEastAsia"/>
+              </w:rPr>
+              <w:t>iter</w:t>
+            </w:r>
+            <w:proofErr w:type="spellEnd"/>
+            <w:r>
+              <w:rPr>
+                <w:rFonts w:eastAsiaTheme="minorEastAsia"/>
+              </w:rPr>
+              <w:t xml:space="preserve"> =2000)</w:t>
             </w:r>
           </w:p>
         </w:tc>
         <w:tc>
           <w:tcPr>
-            <w:tcW w:w="3050" w:type="dxa"/>
+            <w:tcW w:w="3343" w:type="dxa"/>
           </w:tcPr>
           <w:p>
             <w:pPr>
               <w:pStyle w:val="NormalText"/>
+              <w:spacing w:before="240"/>
               <w:ind w:firstLine="0"/>
               <w:jc w:val="center"/>
               <w:rPr>
-                <w:b/>
+                <w:lang w:val="en-US"/>
               </w:rPr>
             </w:pPr>
             <w:r>
               <w:rPr>
-                <w:rFonts w:ascii="Consolas" w:hAnsi="Consolas" w:cs="Consolas"/>
-                <w:sz w:val="22"/>
-                <w:szCs w:val="22"/>
-              </w:rPr>
-              <w:t>0.7878</w:t>
-            </w:r>
-          </w:p>
-        </w:tc>
-      </w:tr>
-      <w:tr>
-        <w:trPr>
-          <w:trHeight w:val="296"/>
-        </w:trPr>
-        <w:tc>
-          <w:tcPr>
-            <w:tcW w:w="3042" w:type="dxa"/>
-          </w:tcPr>
-          <w:p>
-            <w:pPr>
-              <w:pStyle w:val="NormalText"/>
-              <w:ind w:firstLine="0"/>
-              <w:jc w:val="center"/>
-              <w:rPr>
-                <w:rFonts w:ascii="Segoe UI" w:hAnsi="Segoe UI" w:cs="Segoe UI"/>
-                <w:color w:val="24292E"/>
-              </w:rPr>
-            </w:pPr>
-            <w:r>
-              <w:rPr>
-                <w:rFonts w:eastAsiaTheme="minorEastAsia"/>
-                <w:b/>
                 <w:lang w:val="en-US"/>
               </w:rPr>
-              <w:t>CNN</w:t>
-            </w:r>
-          </w:p>
-        </w:tc>
-        <w:tc>
-          <w:tcPr>
-            <w:tcW w:w="3050" w:type="dxa"/>
-          </w:tcPr>
-          <w:p>
-            <w:pPr>
-              <w:pStyle w:val="NormalText"/>
-              <w:ind w:firstLine="0"/>
-              <w:jc w:val="center"/>
-              <w:rPr>
-                <w:b/>
-              </w:rPr>
-            </w:pPr>
-            <w:r>
-              <w:rPr>
-                <w:rFonts w:ascii="Consolas" w:hAnsi="Consolas" w:cs="Consolas"/>
-                <w:sz w:val="22"/>
-                <w:szCs w:val="22"/>
-              </w:rPr>
-              <w:t>0.788333</w:t>
+              <w:t>0.788</w:t>
             </w:r>
           </w:p>
         </w:tc>
@@ -2803,13 +3210,13 @@
     </w:p>
     <w:p>
       <w:pPr>
-        <w:pStyle w:val="Heading1"/>
-        <w:rPr>
-          <w:rFonts w:eastAsiaTheme="minorEastAsia"/>
-          <w:lang w:val="ru-RU"/>
-        </w:rPr>
-      </w:pPr>
-      <w:bookmarkStart w:id="8" w:name="_Toc501716404"/>
+        <w:pStyle w:val="1"/>
+        <w:rPr>
+          <w:rFonts w:eastAsiaTheme="minorEastAsia"/>
+          <w:lang w:val="ru-RU"/>
+        </w:rPr>
+      </w:pPr>
+      <w:bookmarkStart w:id="9" w:name="_Toc501739102"/>
       <w:r>
         <w:rPr>
           <w:rFonts w:eastAsiaTheme="minorEastAsia"/>
@@ -2818,7 +3225,7 @@
         <w:lastRenderedPageBreak/>
         <w:t>Итоги</w:t>
       </w:r>
-      <w:bookmarkEnd w:id="8"/>
+      <w:bookmarkEnd w:id="9"/>
     </w:p>
     <w:p>
       <w:pPr>
@@ -2844,10 +3251,66 @@
       <w:r>
         <w:t>.</w:t>
       </w:r>
+      <w:r>
+        <w:t xml:space="preserve"> </w:t>
+      </w:r>
+      <w:r>
+        <w:t xml:space="preserve">Все типы </w:t>
+      </w:r>
+      <w:proofErr w:type="spellStart"/>
+      <w:r>
+        <w:t>автокодировщиков</w:t>
+      </w:r>
+      <w:proofErr w:type="spellEnd"/>
+      <w:r>
+        <w:t xml:space="preserve"> показали практически одинаковые результаты. Возможно</w:t>
+      </w:r>
+      <w:r>
+        <w:t xml:space="preserve">, </w:t>
+      </w:r>
+      <w:r>
+        <w:t>это связано с довольно простыми конфигурациями сетей</w:t>
+      </w:r>
+      <w:r>
+        <w:t xml:space="preserve">, </w:t>
+      </w:r>
+      <w:r>
+        <w:t>а также (</w:t>
+      </w:r>
+      <w:r>
+        <w:t xml:space="preserve">в случае </w:t>
+      </w:r>
+      <w:r>
+        <w:rPr>
+          <w:lang w:val="en-US"/>
+        </w:rPr>
+        <w:t>CNN</w:t>
+      </w:r>
+      <w:r>
+        <w:t xml:space="preserve">) </w:t>
+      </w:r>
+      <w:r>
+        <w:t xml:space="preserve">с достаточно сильным упрощением модели </w:t>
+      </w:r>
+      <w:r>
+        <w:t xml:space="preserve">из-за удаления </w:t>
+      </w:r>
+      <w:r>
+        <w:rPr>
+          <w:lang w:val="en-US"/>
+        </w:rPr>
+        <w:t>pooling</w:t>
+      </w:r>
+      <w:r>
+        <w:t xml:space="preserve"> </w:t>
+      </w:r>
+      <w:r>
+        <w:t>слоев.</w:t>
+      </w:r>
     </w:p>
     <w:sectPr>
-      <w:footerReference w:type="even" r:id="rId10"/>
-      <w:footerReference w:type="default" r:id="rId11"/>
+      <w:footerReference w:type="even" r:id="rId11"/>
+      <w:footerReference w:type="default" r:id="rId12"/>
       <w:pgSz w:w="11906" w:h="16838"/>
       <w:pgMar w:top="1134" w:right="851" w:bottom="1134" w:left="1418" w:header="709" w:footer="709" w:gutter="0"/>
       <w:cols w:space="708"/>
@@ -2881,47 +3344,47 @@
 <w:ftr xmlns:wpc="http://schemas.microsoft.com/office/word/2010/wordprocessingCanvas" xmlns:mc="http://schemas.openxmlformats.org/markup-compatibility/2006" xmlns:o="urn:schemas-microsoft-com:office:office" xmlns:r="http://schemas.openxmlformats.org/officeDocument/2006/relationships" xmlns:m="http://schemas.openxmlformats.org/officeDocument/2006/math" xmlns:v="urn:schemas-microsoft-com:vml" xmlns:wp14="http://schemas.microsoft.com/office/word/2010/wordprocessingDrawing" xmlns:wp="http://schemas.openxmlformats.org/drawingml/2006/wordprocessingDrawing" xmlns:w10="urn:schemas-microsoft-com:office:word" xmlns:w="http://schemas.openxmlformats.org/wordprocessingml/2006/main" xmlns:w14="http://schemas.microsoft.com/office/word/2010/wordml" xmlns:w15="http://schemas.microsoft.com/office/word/2012/wordml" xmlns:wpg="http://schemas.microsoft.com/office/word/2010/wordprocessingGroup" xmlns:wpi="http://schemas.microsoft.com/office/word/2010/wordprocessingInk" xmlns:wne="http://schemas.microsoft.com/office/word/2006/wordml" xmlns:wps="http://schemas.microsoft.com/office/word/2010/wordprocessingShape" mc:Ignorable="w14 w15 wp14">
   <w:p>
     <w:pPr>
-      <w:pStyle w:val="Footer"/>
+      <w:pStyle w:val="a8"/>
       <w:framePr w:wrap="around" w:vAnchor="text" w:hAnchor="margin" w:xAlign="center" w:y="1"/>
       <w:rPr>
-        <w:rStyle w:val="PageNumber"/>
+        <w:rStyle w:val="aa"/>
       </w:rPr>
     </w:pPr>
     <w:r>
       <w:rPr>
-        <w:rStyle w:val="PageNumber"/>
+        <w:rStyle w:val="aa"/>
       </w:rPr>
       <w:fldChar w:fldCharType="begin"/>
     </w:r>
     <w:r>
       <w:rPr>
-        <w:rStyle w:val="PageNumber"/>
+        <w:rStyle w:val="aa"/>
       </w:rPr>
       <w:instrText xml:space="preserve">PAGE  </w:instrText>
     </w:r>
     <w:r>
       <w:rPr>
-        <w:rStyle w:val="PageNumber"/>
+        <w:rStyle w:val="aa"/>
       </w:rPr>
       <w:fldChar w:fldCharType="separate"/>
     </w:r>
     <w:r>
       <w:rPr>
-        <w:rStyle w:val="PageNumber"/>
+        <w:rStyle w:val="aa"/>
         <w:noProof/>
       </w:rPr>
       <w:t>22</w:t>
     </w:r>
     <w:r>
       <w:rPr>
-        <w:rStyle w:val="PageNumber"/>
+        <w:rStyle w:val="aa"/>
       </w:rPr>
       <w:fldChar w:fldCharType="end"/>
     </w:r>
   </w:p>
   <w:p>
     <w:pPr>
-      <w:pStyle w:val="Footer"/>
+      <w:pStyle w:val="a8"/>
     </w:pPr>
   </w:p>
 </w:ftr>
@@ -2931,47 +3394,47 @@
 <w:ftr xmlns:wpc="http://schemas.microsoft.com/office/word/2010/wordprocessingCanvas" xmlns:mc="http://schemas.openxmlformats.org/markup-compatibility/2006" xmlns:o="urn:schemas-microsoft-com:office:office" xmlns:r="http://schemas.openxmlformats.org/officeDocument/2006/relationships" xmlns:m="http://schemas.openxmlformats.org/officeDocument/2006/math" xmlns:v="urn:schemas-microsoft-com:vml" xmlns:wp14="http://schemas.microsoft.com/office/word/2010/wordprocessingDrawing" xmlns:wp="http://schemas.openxmlformats.org/drawingml/2006/wordprocessingDrawing" xmlns:w10="urn:schemas-microsoft-com:office:word" xmlns:w="http://schemas.openxmlformats.org/wordprocessingml/2006/main" xmlns:w14="http://schemas.microsoft.com/office/word/2010/wordml" xmlns:w15="http://schemas.microsoft.com/office/word/2012/wordml" xmlns:wpg="http://schemas.microsoft.com/office/word/2010/wordprocessingGroup" xmlns:wpi="http://schemas.microsoft.com/office/word/2010/wordprocessingInk" xmlns:wne="http://schemas.microsoft.com/office/word/2006/wordml" xmlns:wps="http://schemas.microsoft.com/office/word/2010/wordprocessingShape" mc:Ignorable="w14 w15 wp14">
   <w:p>
     <w:pPr>
-      <w:pStyle w:val="Footer"/>
+      <w:pStyle w:val="a8"/>
       <w:framePr w:wrap="around" w:vAnchor="text" w:hAnchor="margin" w:xAlign="center" w:y="1"/>
       <w:rPr>
-        <w:rStyle w:val="PageNumber"/>
+        <w:rStyle w:val="aa"/>
       </w:rPr>
     </w:pPr>
     <w:r>
       <w:rPr>
-        <w:rStyle w:val="PageNumber"/>
+        <w:rStyle w:val="aa"/>
       </w:rPr>
       <w:fldChar w:fldCharType="begin"/>
     </w:r>
     <w:r>
       <w:rPr>
-        <w:rStyle w:val="PageNumber"/>
+        <w:rStyle w:val="aa"/>
       </w:rPr>
       <w:instrText xml:space="preserve">PAGE  </w:instrText>
     </w:r>
     <w:r>
       <w:rPr>
-        <w:rStyle w:val="PageNumber"/>
+        <w:rStyle w:val="aa"/>
       </w:rPr>
       <w:fldChar w:fldCharType="separate"/>
     </w:r>
     <w:r>
       <w:rPr>
-        <w:rStyle w:val="PageNumber"/>
+        <w:rStyle w:val="aa"/>
         <w:noProof/>
       </w:rPr>
       <w:t>8</w:t>
     </w:r>
     <w:r>
       <w:rPr>
-        <w:rStyle w:val="PageNumber"/>
+        <w:rStyle w:val="aa"/>
       </w:rPr>
       <w:fldChar w:fldCharType="end"/>
     </w:r>
   </w:p>
   <w:p>
     <w:pPr>
-      <w:pStyle w:val="Footer"/>
+      <w:pStyle w:val="a8"/>
       <w:rPr>
         <w:lang w:val="ru-RU"/>
       </w:rPr>
@@ -3001,7 +3464,7 @@
 
 <file path=word/numbering.xml><?xml version="1.0" encoding="utf-8"?>
 <w:numbering xmlns:wpc="http://schemas.microsoft.com/office/word/2010/wordprocessingCanvas" xmlns:mc="http://schemas.openxmlformats.org/markup-compatibility/2006" xmlns:o="urn:schemas-microsoft-com:office:office" xmlns:r="http://schemas.openxmlformats.org/officeDocument/2006/relationships" xmlns:m="http://schemas.openxmlformats.org/officeDocument/2006/math" xmlns:v="urn:schemas-microsoft-com:vml" xmlns:wp14="http://schemas.microsoft.com/office/word/2010/wordprocessingDrawing" xmlns:wp="http://schemas.openxmlformats.org/drawingml/2006/wordprocessingDrawing" xmlns:w10="urn:schemas-microsoft-com:office:word" xmlns:w="http://schemas.openxmlformats.org/wordprocessingml/2006/main" xmlns:w14="http://schemas.microsoft.com/office/word/2010/wordml" xmlns:w15="http://schemas.microsoft.com/office/word/2012/wordml" xmlns:wpg="http://schemas.microsoft.com/office/word/2010/wordprocessingGroup" xmlns:wpi="http://schemas.microsoft.com/office/word/2010/wordprocessingInk" xmlns:wne="http://schemas.microsoft.com/office/word/2006/wordml" xmlns:wps="http://schemas.microsoft.com/office/word/2010/wordprocessingShape" mc:Ignorable="w14 w15 wp14">
-  <w:abstractNum w:abstractNumId="0" w15:restartNumberingAfterBreak="0">
+  <w:abstractNum w:abstractNumId="0">
     <w:nsid w:val="009F799A"/>
     <w:multiLevelType w:val="hybridMultilevel"/>
     <w:tmpl w:val="9744ABB4"/>
@@ -3114,7 +3577,7 @@
       </w:rPr>
     </w:lvl>
   </w:abstractNum>
-  <w:abstractNum w:abstractNumId="1" w15:restartNumberingAfterBreak="0">
+  <w:abstractNum w:abstractNumId="1">
     <w:nsid w:val="07423178"/>
     <w:multiLevelType w:val="hybridMultilevel"/>
     <w:tmpl w:val="9CE6A3D2"/>
@@ -3227,7 +3690,7 @@
       </w:rPr>
     </w:lvl>
   </w:abstractNum>
-  <w:abstractNum w:abstractNumId="2" w15:restartNumberingAfterBreak="0">
+  <w:abstractNum w:abstractNumId="2">
     <w:nsid w:val="09BC23D3"/>
     <w:multiLevelType w:val="hybridMultilevel"/>
     <w:tmpl w:val="2FAE6F1E"/>
@@ -3340,7 +3803,7 @@
       </w:rPr>
     </w:lvl>
   </w:abstractNum>
-  <w:abstractNum w:abstractNumId="3" w15:restartNumberingAfterBreak="0">
+  <w:abstractNum w:abstractNumId="3">
     <w:nsid w:val="0B7C3D9B"/>
     <w:multiLevelType w:val="hybridMultilevel"/>
     <w:tmpl w:val="B810B838"/>
@@ -3429,7 +3892,7 @@
       </w:pPr>
     </w:lvl>
   </w:abstractNum>
-  <w:abstractNum w:abstractNumId="4" w15:restartNumberingAfterBreak="0">
+  <w:abstractNum w:abstractNumId="4">
     <w:nsid w:val="0E0C2314"/>
     <w:multiLevelType w:val="hybridMultilevel"/>
     <w:tmpl w:val="C54EF8B2"/>
@@ -3542,7 +4005,7 @@
       </w:rPr>
     </w:lvl>
   </w:abstractNum>
-  <w:abstractNum w:abstractNumId="5" w15:restartNumberingAfterBreak="0">
+  <w:abstractNum w:abstractNumId="5">
     <w:nsid w:val="0F89275D"/>
     <w:multiLevelType w:val="multilevel"/>
     <w:tmpl w:val="CF90573A"/>
@@ -3633,7 +4096,7 @@
       </w:pPr>
     </w:lvl>
   </w:abstractNum>
-  <w:abstractNum w:abstractNumId="6" w15:restartNumberingAfterBreak="0">
+  <w:abstractNum w:abstractNumId="6">
     <w:nsid w:val="10274E72"/>
     <w:multiLevelType w:val="hybridMultilevel"/>
     <w:tmpl w:val="7402D956"/>
@@ -3719,7 +4182,7 @@
       </w:pPr>
     </w:lvl>
   </w:abstractNum>
-  <w:abstractNum w:abstractNumId="7" w15:restartNumberingAfterBreak="0">
+  <w:abstractNum w:abstractNumId="7">
     <w:nsid w:val="1391491C"/>
     <w:multiLevelType w:val="multilevel"/>
     <w:tmpl w:val="0CD6B5D2"/>
@@ -3868,7 +4331,7 @@
       </w:rPr>
     </w:lvl>
   </w:abstractNum>
-  <w:abstractNum w:abstractNumId="8" w15:restartNumberingAfterBreak="0">
+  <w:abstractNum w:abstractNumId="8">
     <w:nsid w:val="13DE6C5C"/>
     <w:multiLevelType w:val="hybridMultilevel"/>
     <w:tmpl w:val="C5B2CE56"/>
@@ -3981,7 +4444,7 @@
       </w:rPr>
     </w:lvl>
   </w:abstractNum>
-  <w:abstractNum w:abstractNumId="9" w15:restartNumberingAfterBreak="0">
+  <w:abstractNum w:abstractNumId="9">
     <w:nsid w:val="143D1D9E"/>
     <w:multiLevelType w:val="hybridMultilevel"/>
     <w:tmpl w:val="001EFAFE"/>
@@ -4094,7 +4557,7 @@
       </w:rPr>
     </w:lvl>
   </w:abstractNum>
-  <w:abstractNum w:abstractNumId="10" w15:restartNumberingAfterBreak="0">
+  <w:abstractNum w:abstractNumId="10">
     <w:nsid w:val="14692E49"/>
     <w:multiLevelType w:val="hybridMultilevel"/>
     <w:tmpl w:val="D2EAFAE8"/>
@@ -4207,7 +4670,7 @@
       </w:rPr>
     </w:lvl>
   </w:abstractNum>
-  <w:abstractNum w:abstractNumId="11" w15:restartNumberingAfterBreak="0">
+  <w:abstractNum w:abstractNumId="11">
     <w:nsid w:val="167A72D1"/>
     <w:multiLevelType w:val="hybridMultilevel"/>
     <w:tmpl w:val="06CC3EA4"/>
@@ -4320,7 +4783,7 @@
       </w:rPr>
     </w:lvl>
   </w:abstractNum>
-  <w:abstractNum w:abstractNumId="12" w15:restartNumberingAfterBreak="0">
+  <w:abstractNum w:abstractNumId="12">
     <w:nsid w:val="1F3906B6"/>
     <w:multiLevelType w:val="hybridMultilevel"/>
     <w:tmpl w:val="4CD8613E"/>
@@ -4433,7 +4896,7 @@
       </w:rPr>
     </w:lvl>
   </w:abstractNum>
-  <w:abstractNum w:abstractNumId="13" w15:restartNumberingAfterBreak="0">
+  <w:abstractNum w:abstractNumId="13">
     <w:nsid w:val="23B46155"/>
     <w:multiLevelType w:val="hybridMultilevel"/>
     <w:tmpl w:val="8446D5A4"/>
@@ -4546,7 +5009,7 @@
       </w:rPr>
     </w:lvl>
   </w:abstractNum>
-  <w:abstractNum w:abstractNumId="14" w15:restartNumberingAfterBreak="0">
+  <w:abstractNum w:abstractNumId="14">
     <w:nsid w:val="2547494C"/>
     <w:multiLevelType w:val="singleLevel"/>
     <w:tmpl w:val="36749114"/>
@@ -4570,7 +5033,7 @@
       </w:rPr>
     </w:lvl>
   </w:abstractNum>
-  <w:abstractNum w:abstractNumId="15" w15:restartNumberingAfterBreak="0">
+  <w:abstractNum w:abstractNumId="15">
     <w:nsid w:val="2B407906"/>
     <w:multiLevelType w:val="hybridMultilevel"/>
     <w:tmpl w:val="35927DEA"/>
@@ -4683,7 +5146,7 @@
       </w:rPr>
     </w:lvl>
   </w:abstractNum>
-  <w:abstractNum w:abstractNumId="16" w15:restartNumberingAfterBreak="0">
+  <w:abstractNum w:abstractNumId="16">
     <w:nsid w:val="2CA3316F"/>
     <w:multiLevelType w:val="hybridMultilevel"/>
     <w:tmpl w:val="36000858"/>
@@ -4796,7 +5259,7 @@
       </w:rPr>
     </w:lvl>
   </w:abstractNum>
-  <w:abstractNum w:abstractNumId="17" w15:restartNumberingAfterBreak="0">
+  <w:abstractNum w:abstractNumId="17">
     <w:nsid w:val="2F5764E9"/>
     <w:multiLevelType w:val="multilevel"/>
     <w:tmpl w:val="0400C84E"/>
@@ -4945,7 +5408,7 @@
       </w:rPr>
     </w:lvl>
   </w:abstractNum>
-  <w:abstractNum w:abstractNumId="18" w15:restartNumberingAfterBreak="0">
+  <w:abstractNum w:abstractNumId="18">
     <w:nsid w:val="2F5C1419"/>
     <w:multiLevelType w:val="hybridMultilevel"/>
     <w:tmpl w:val="855200E6"/>
@@ -5058,7 +5521,7 @@
       </w:rPr>
     </w:lvl>
   </w:abstractNum>
-  <w:abstractNum w:abstractNumId="19" w15:restartNumberingAfterBreak="0">
+  <w:abstractNum w:abstractNumId="19">
     <w:nsid w:val="317625C9"/>
     <w:multiLevelType w:val="hybridMultilevel"/>
     <w:tmpl w:val="39DC0EC6"/>
@@ -5151,7 +5614,7 @@
       </w:pPr>
     </w:lvl>
   </w:abstractNum>
-  <w:abstractNum w:abstractNumId="20" w15:restartNumberingAfterBreak="0">
+  <w:abstractNum w:abstractNumId="20">
     <w:nsid w:val="318F09DB"/>
     <w:multiLevelType w:val="hybridMultilevel"/>
     <w:tmpl w:val="6B9CD2B0"/>
@@ -5264,7 +5727,7 @@
       </w:rPr>
     </w:lvl>
   </w:abstractNum>
-  <w:abstractNum w:abstractNumId="21" w15:restartNumberingAfterBreak="0">
+  <w:abstractNum w:abstractNumId="21">
     <w:nsid w:val="31F11B44"/>
     <w:multiLevelType w:val="hybridMultilevel"/>
     <w:tmpl w:val="64D2499E"/>
@@ -5377,7 +5840,7 @@
       </w:rPr>
     </w:lvl>
   </w:abstractNum>
-  <w:abstractNum w:abstractNumId="22" w15:restartNumberingAfterBreak="0">
+  <w:abstractNum w:abstractNumId="22">
     <w:nsid w:val="32495BEE"/>
     <w:multiLevelType w:val="hybridMultilevel"/>
     <w:tmpl w:val="F828BA9C"/>
@@ -5490,7 +5953,7 @@
       </w:rPr>
     </w:lvl>
   </w:abstractNum>
-  <w:abstractNum w:abstractNumId="23" w15:restartNumberingAfterBreak="0">
+  <w:abstractNum w:abstractNumId="23">
     <w:nsid w:val="388A579D"/>
     <w:multiLevelType w:val="hybridMultilevel"/>
     <w:tmpl w:val="60CAA716"/>
@@ -5579,7 +6042,7 @@
       </w:pPr>
     </w:lvl>
   </w:abstractNum>
-  <w:abstractNum w:abstractNumId="24" w15:restartNumberingAfterBreak="0">
+  <w:abstractNum w:abstractNumId="24">
     <w:nsid w:val="3C9F62D0"/>
     <w:multiLevelType w:val="hybridMultilevel"/>
     <w:tmpl w:val="0EECFA3A"/>
@@ -5692,7 +6155,7 @@
       </w:rPr>
     </w:lvl>
   </w:abstractNum>
-  <w:abstractNum w:abstractNumId="25" w15:restartNumberingAfterBreak="0">
+  <w:abstractNum w:abstractNumId="25">
     <w:nsid w:val="3CF379E4"/>
     <w:multiLevelType w:val="multilevel"/>
     <w:tmpl w:val="43AC9636"/>
@@ -5809,7 +6272,7 @@
       </w:pPr>
     </w:lvl>
   </w:abstractNum>
-  <w:abstractNum w:abstractNumId="26" w15:restartNumberingAfterBreak="0">
+  <w:abstractNum w:abstractNumId="26">
     <w:nsid w:val="3DDC6945"/>
     <w:multiLevelType w:val="hybridMultilevel"/>
     <w:tmpl w:val="8D38303A"/>
@@ -5922,7 +6385,7 @@
       </w:rPr>
     </w:lvl>
   </w:abstractNum>
-  <w:abstractNum w:abstractNumId="27" w15:restartNumberingAfterBreak="0">
+  <w:abstractNum w:abstractNumId="27">
     <w:nsid w:val="44FB09FD"/>
     <w:multiLevelType w:val="hybridMultilevel"/>
     <w:tmpl w:val="D1BC9796"/>
@@ -6035,14 +6498,14 @@
       </w:rPr>
     </w:lvl>
   </w:abstractNum>
-  <w:abstractNum w:abstractNumId="28" w15:restartNumberingAfterBreak="0">
+  <w:abstractNum w:abstractNumId="28">
     <w:nsid w:val="5014556F"/>
     <w:multiLevelType w:val="multilevel"/>
     <w:tmpl w:val="AFE67AF4"/>
     <w:lvl w:ilvl="0">
       <w:start w:val="1"/>
       <w:numFmt w:val="decimal"/>
-      <w:pStyle w:val="Heading1"/>
+      <w:pStyle w:val="1"/>
       <w:lvlText w:val="%1"/>
       <w:lvlJc w:val="left"/>
       <w:pPr>
@@ -6055,7 +6518,7 @@
     <w:lvl w:ilvl="1">
       <w:start w:val="1"/>
       <w:numFmt w:val="decimal"/>
-      <w:pStyle w:val="Heading2"/>
+      <w:pStyle w:val="2"/>
       <w:lvlText w:val="%1.%2"/>
       <w:lvlJc w:val="left"/>
       <w:pPr>
@@ -6071,7 +6534,7 @@
     <w:lvl w:ilvl="2">
       <w:start w:val="1"/>
       <w:numFmt w:val="decimal"/>
-      <w:pStyle w:val="Heading3"/>
+      <w:pStyle w:val="3"/>
       <w:lvlText w:val="%1.%2.%3"/>
       <w:lvlJc w:val="left"/>
       <w:pPr>
@@ -6084,7 +6547,7 @@
     <w:lvl w:ilvl="3">
       <w:start w:val="1"/>
       <w:numFmt w:val="decimal"/>
-      <w:pStyle w:val="Heading4"/>
+      <w:pStyle w:val="4"/>
       <w:lvlText w:val="%1.%2.%3.%4"/>
       <w:lvlJc w:val="left"/>
       <w:pPr>
@@ -6097,7 +6560,7 @@
     <w:lvl w:ilvl="4">
       <w:start w:val="1"/>
       <w:numFmt w:val="decimal"/>
-      <w:pStyle w:val="Heading5"/>
+      <w:pStyle w:val="5"/>
       <w:lvlText w:val="%1.%2.%3.%4.%5"/>
       <w:lvlJc w:val="left"/>
       <w:pPr>
@@ -6110,7 +6573,7 @@
     <w:lvl w:ilvl="5">
       <w:start w:val="1"/>
       <w:numFmt w:val="decimal"/>
-      <w:pStyle w:val="Heading6"/>
+      <w:pStyle w:val="6"/>
       <w:lvlText w:val="%1.%2.%3.%4.%5.%6"/>
       <w:lvlJc w:val="left"/>
       <w:pPr>
@@ -6123,7 +6586,7 @@
     <w:lvl w:ilvl="6">
       <w:start w:val="1"/>
       <w:numFmt w:val="decimal"/>
-      <w:pStyle w:val="Heading7"/>
+      <w:pStyle w:val="7"/>
       <w:lvlText w:val="%1.%2.%3.%4.%5.%6.%7"/>
       <w:lvlJc w:val="left"/>
       <w:pPr>
@@ -6136,7 +6599,7 @@
     <w:lvl w:ilvl="7">
       <w:start w:val="1"/>
       <w:numFmt w:val="decimal"/>
-      <w:pStyle w:val="Heading8"/>
+      <w:pStyle w:val="8"/>
       <w:lvlText w:val="%1.%2.%3.%4.%5.%6.%7.%8"/>
       <w:lvlJc w:val="left"/>
       <w:pPr>
@@ -6149,7 +6612,7 @@
     <w:lvl w:ilvl="8">
       <w:start w:val="1"/>
       <w:numFmt w:val="decimal"/>
-      <w:pStyle w:val="Heading9"/>
+      <w:pStyle w:val="9"/>
       <w:lvlText w:val="%1.%2.%3.%4.%5.%6.%7.%8.%9"/>
       <w:lvlJc w:val="left"/>
       <w:pPr>
@@ -6160,7 +6623,7 @@
       </w:rPr>
     </w:lvl>
   </w:abstractNum>
-  <w:abstractNum w:abstractNumId="29" w15:restartNumberingAfterBreak="0">
+  <w:abstractNum w:abstractNumId="29">
     <w:nsid w:val="53355FF5"/>
     <w:multiLevelType w:val="hybridMultilevel"/>
     <w:tmpl w:val="278EB724"/>
@@ -6273,7 +6736,7 @@
       </w:rPr>
     </w:lvl>
   </w:abstractNum>
-  <w:abstractNum w:abstractNumId="30" w15:restartNumberingAfterBreak="0">
+  <w:abstractNum w:abstractNumId="30">
     <w:nsid w:val="5474378D"/>
     <w:multiLevelType w:val="hybridMultilevel"/>
     <w:tmpl w:val="982E9DA4"/>
@@ -6386,7 +6849,7 @@
       </w:rPr>
     </w:lvl>
   </w:abstractNum>
-  <w:abstractNum w:abstractNumId="31" w15:restartNumberingAfterBreak="0">
+  <w:abstractNum w:abstractNumId="31">
     <w:nsid w:val="557A7BDF"/>
     <w:multiLevelType w:val="hybridMultilevel"/>
     <w:tmpl w:val="A9547398"/>
@@ -6479,7 +6942,7 @@
       </w:pPr>
     </w:lvl>
   </w:abstractNum>
-  <w:abstractNum w:abstractNumId="32" w15:restartNumberingAfterBreak="0">
+  <w:abstractNum w:abstractNumId="32">
     <w:nsid w:val="58B972E0"/>
     <w:multiLevelType w:val="hybridMultilevel"/>
     <w:tmpl w:val="92F8C092"/>
@@ -6592,7 +7055,7 @@
       </w:rPr>
     </w:lvl>
   </w:abstractNum>
-  <w:abstractNum w:abstractNumId="33" w15:restartNumberingAfterBreak="0">
+  <w:abstractNum w:abstractNumId="33">
     <w:nsid w:val="5BA52378"/>
     <w:multiLevelType w:val="hybridMultilevel"/>
     <w:tmpl w:val="D43CC258"/>
@@ -6705,7 +7168,7 @@
       </w:rPr>
     </w:lvl>
   </w:abstractNum>
-  <w:abstractNum w:abstractNumId="34" w15:restartNumberingAfterBreak="0">
+  <w:abstractNum w:abstractNumId="34">
     <w:nsid w:val="5ECD207F"/>
     <w:multiLevelType w:val="multilevel"/>
     <w:tmpl w:val="BCEAE9D8"/>
@@ -6854,7 +7317,7 @@
       </w:rPr>
     </w:lvl>
   </w:abstractNum>
-  <w:abstractNum w:abstractNumId="35" w15:restartNumberingAfterBreak="0">
+  <w:abstractNum w:abstractNumId="35">
     <w:nsid w:val="61681A86"/>
     <w:multiLevelType w:val="hybridMultilevel"/>
     <w:tmpl w:val="9E4C4AFC"/>
@@ -6943,7 +7406,7 @@
       </w:pPr>
     </w:lvl>
   </w:abstractNum>
-  <w:abstractNum w:abstractNumId="36" w15:restartNumberingAfterBreak="0">
+  <w:abstractNum w:abstractNumId="36">
     <w:nsid w:val="65E95C96"/>
     <w:multiLevelType w:val="hybridMultilevel"/>
     <w:tmpl w:val="A9B405A4"/>
@@ -7056,7 +7519,7 @@
       </w:rPr>
     </w:lvl>
   </w:abstractNum>
-  <w:abstractNum w:abstractNumId="37" w15:restartNumberingAfterBreak="0">
+  <w:abstractNum w:abstractNumId="37">
     <w:nsid w:val="67D36847"/>
     <w:multiLevelType w:val="hybridMultilevel"/>
     <w:tmpl w:val="70BEB6B2"/>
@@ -7169,7 +7632,7 @@
       </w:rPr>
     </w:lvl>
   </w:abstractNum>
-  <w:abstractNum w:abstractNumId="38" w15:restartNumberingAfterBreak="0">
+  <w:abstractNum w:abstractNumId="38">
     <w:nsid w:val="699B24C5"/>
     <w:multiLevelType w:val="hybridMultilevel"/>
     <w:tmpl w:val="4DA87404"/>
@@ -7258,7 +7721,7 @@
       </w:pPr>
     </w:lvl>
   </w:abstractNum>
-  <w:abstractNum w:abstractNumId="39" w15:restartNumberingAfterBreak="0">
+  <w:abstractNum w:abstractNumId="39">
     <w:nsid w:val="6F697156"/>
     <w:multiLevelType w:val="hybridMultilevel"/>
     <w:tmpl w:val="679C2EF6"/>
@@ -7371,7 +7834,7 @@
       </w:rPr>
     </w:lvl>
   </w:abstractNum>
-  <w:abstractNum w:abstractNumId="40" w15:restartNumberingAfterBreak="0">
+  <w:abstractNum w:abstractNumId="40">
     <w:nsid w:val="718F4901"/>
     <w:multiLevelType w:val="hybridMultilevel"/>
     <w:tmpl w:val="C5E2E8FA"/>
@@ -7484,7 +7947,7 @@
       </w:rPr>
     </w:lvl>
   </w:abstractNum>
-  <w:abstractNum w:abstractNumId="41" w15:restartNumberingAfterBreak="0">
+  <w:abstractNum w:abstractNumId="41">
     <w:nsid w:val="735F5663"/>
     <w:multiLevelType w:val="hybridMultilevel"/>
     <w:tmpl w:val="CD08285C"/>
@@ -7597,7 +8060,7 @@
       </w:rPr>
     </w:lvl>
   </w:abstractNum>
-  <w:abstractNum w:abstractNumId="42" w15:restartNumberingAfterBreak="0">
+  <w:abstractNum w:abstractNumId="42">
     <w:nsid w:val="73880059"/>
     <w:multiLevelType w:val="hybridMultilevel"/>
     <w:tmpl w:val="322E5FE2"/>
@@ -7689,7 +8152,7 @@
       </w:pPr>
     </w:lvl>
   </w:abstractNum>
-  <w:abstractNum w:abstractNumId="43" w15:restartNumberingAfterBreak="0">
+  <w:abstractNum w:abstractNumId="43">
     <w:nsid w:val="74CE4E6F"/>
     <w:multiLevelType w:val="hybridMultilevel"/>
     <w:tmpl w:val="94B44782"/>
@@ -8325,7 +8788,7 @@
     <w:lsdException w:name="List Table 6 Colorful Accent 6" w:uiPriority="51"/>
     <w:lsdException w:name="List Table 7 Colorful Accent 6" w:uiPriority="52"/>
   </w:latentStyles>
-  <w:style w:type="paragraph" w:default="1" w:styleId="Normal">
+  <w:style w:type="paragraph" w:default="1" w:styleId="a3">
     <w:name w:val="Normal"/>
     <w:qFormat/>
     <w:rsid w:val="00ED71B4"/>
@@ -8337,11 +8800,11 @@
       <w:lang w:val="en-US" w:eastAsia="en-US" w:bidi="en-US"/>
     </w:rPr>
   </w:style>
-  <w:style w:type="paragraph" w:styleId="Heading1">
+  <w:style w:type="paragraph" w:styleId="1">
     <w:name w:val="heading 1"/>
-    <w:basedOn w:val="Normal"/>
-    <w:next w:val="Normal"/>
-    <w:link w:val="Heading1Char"/>
+    <w:basedOn w:val="a3"/>
+    <w:next w:val="a3"/>
+    <w:link w:val="12"/>
     <w:uiPriority w:val="9"/>
     <w:qFormat/>
     <w:rsid w:val="00373D02"/>
@@ -8364,11 +8827,11 @@
       <w:szCs w:val="28"/>
     </w:rPr>
   </w:style>
-  <w:style w:type="paragraph" w:styleId="Heading2">
+  <w:style w:type="paragraph" w:styleId="2">
     <w:name w:val="heading 2"/>
-    <w:basedOn w:val="Normal"/>
-    <w:next w:val="Normal"/>
-    <w:link w:val="Heading2Char"/>
+    <w:basedOn w:val="a3"/>
+    <w:next w:val="a3"/>
+    <w:link w:val="21"/>
     <w:qFormat/>
     <w:rsid w:val="009721DC"/>
     <w:pPr>
@@ -8389,11 +8852,11 @@
       <w:szCs w:val="26"/>
     </w:rPr>
   </w:style>
-  <w:style w:type="paragraph" w:styleId="Heading3">
+  <w:style w:type="paragraph" w:styleId="3">
     <w:name w:val="heading 3"/>
-    <w:basedOn w:val="Normal"/>
-    <w:next w:val="Normal"/>
-    <w:link w:val="Heading3Char"/>
+    <w:basedOn w:val="a3"/>
+    <w:next w:val="a3"/>
+    <w:link w:val="30"/>
     <w:unhideWhenUsed/>
     <w:qFormat/>
     <w:rsid w:val="00C16B59"/>
@@ -8414,10 +8877,10 @@
       <w:sz w:val="24"/>
     </w:rPr>
   </w:style>
-  <w:style w:type="paragraph" w:styleId="Heading4">
+  <w:style w:type="paragraph" w:styleId="4">
     <w:name w:val="heading 4"/>
-    <w:basedOn w:val="Normal"/>
-    <w:next w:val="Normal"/>
+    <w:basedOn w:val="a3"/>
+    <w:next w:val="a3"/>
     <w:qFormat/>
     <w:rsid w:val="002B2310"/>
     <w:pPr>
@@ -8437,11 +8900,11 @@
       <w:szCs w:val="28"/>
     </w:rPr>
   </w:style>
-  <w:style w:type="paragraph" w:styleId="Heading5">
+  <w:style w:type="paragraph" w:styleId="5">
     <w:name w:val="heading 5"/>
-    <w:basedOn w:val="Normal"/>
-    <w:next w:val="Normal"/>
-    <w:link w:val="Heading5Char"/>
+    <w:basedOn w:val="a3"/>
+    <w:next w:val="a3"/>
+    <w:link w:val="50"/>
     <w:unhideWhenUsed/>
     <w:qFormat/>
     <w:rsid w:val="00D568F2"/>
@@ -8460,11 +8923,11 @@
       <w:color w:val="243F60" w:themeColor="accent1" w:themeShade="7F"/>
     </w:rPr>
   </w:style>
-  <w:style w:type="paragraph" w:styleId="Heading6">
+  <w:style w:type="paragraph" w:styleId="6">
     <w:name w:val="heading 6"/>
-    <w:basedOn w:val="Normal"/>
-    <w:next w:val="Normal"/>
-    <w:link w:val="Heading6Char"/>
+    <w:basedOn w:val="a3"/>
+    <w:next w:val="a3"/>
+    <w:link w:val="60"/>
     <w:unhideWhenUsed/>
     <w:qFormat/>
     <w:rsid w:val="00D568F2"/>
@@ -8485,11 +8948,11 @@
       <w:color w:val="243F60" w:themeColor="accent1" w:themeShade="7F"/>
     </w:rPr>
   </w:style>
-  <w:style w:type="paragraph" w:styleId="Heading7">
+  <w:style w:type="paragraph" w:styleId="7">
     <w:name w:val="heading 7"/>
-    <w:basedOn w:val="Normal"/>
-    <w:next w:val="Normal"/>
-    <w:link w:val="Heading7Char"/>
+    <w:basedOn w:val="a3"/>
+    <w:next w:val="a3"/>
+    <w:link w:val="70"/>
     <w:semiHidden/>
     <w:unhideWhenUsed/>
     <w:qFormat/>
@@ -8511,11 +8974,11 @@
       <w:color w:val="404040" w:themeColor="text1" w:themeTint="BF"/>
     </w:rPr>
   </w:style>
-  <w:style w:type="paragraph" w:styleId="Heading8">
+  <w:style w:type="paragraph" w:styleId="8">
     <w:name w:val="heading 8"/>
-    <w:basedOn w:val="Normal"/>
-    <w:next w:val="Normal"/>
-    <w:link w:val="Heading8Char"/>
+    <w:basedOn w:val="a3"/>
+    <w:next w:val="a3"/>
+    <w:link w:val="80"/>
     <w:semiHidden/>
     <w:unhideWhenUsed/>
     <w:qFormat/>
@@ -8535,11 +8998,11 @@
       <w:color w:val="404040" w:themeColor="text1" w:themeTint="BF"/>
     </w:rPr>
   </w:style>
-  <w:style w:type="paragraph" w:styleId="Heading9">
+  <w:style w:type="paragraph" w:styleId="9">
     <w:name w:val="heading 9"/>
-    <w:basedOn w:val="Normal"/>
-    <w:next w:val="Normal"/>
-    <w:link w:val="Heading9Char"/>
+    <w:basedOn w:val="a3"/>
+    <w:next w:val="a3"/>
+    <w:link w:val="90"/>
     <w:semiHidden/>
     <w:unhideWhenUsed/>
     <w:qFormat/>
@@ -8561,13 +9024,13 @@
       <w:color w:val="404040" w:themeColor="text1" w:themeTint="BF"/>
     </w:rPr>
   </w:style>
-  <w:style w:type="character" w:default="1" w:styleId="DefaultParagraphFont">
+  <w:style w:type="character" w:default="1" w:styleId="a4">
     <w:name w:val="Default Paragraph Font"/>
     <w:uiPriority w:val="1"/>
     <w:semiHidden/>
     <w:unhideWhenUsed/>
   </w:style>
-  <w:style w:type="table" w:default="1" w:styleId="TableNormal">
+  <w:style w:type="table" w:default="1" w:styleId="a5">
     <w:name w:val="Normal Table"/>
     <w:uiPriority w:val="99"/>
     <w:semiHidden/>
@@ -8582,13 +9045,13 @@
       </w:tblCellMar>
     </w:tblPr>
   </w:style>
-  <w:style w:type="numbering" w:default="1" w:styleId="NoList">
+  <w:style w:type="numbering" w:default="1" w:styleId="a6">
     <w:name w:val="No List"/>
     <w:uiPriority w:val="99"/>
     <w:semiHidden/>
     <w:unhideWhenUsed/>
   </w:style>
-  <w:style w:type="character" w:customStyle="1" w:styleId="1">
+  <w:style w:type="character" w:customStyle="1" w:styleId="10">
     <w:name w:val="Заголовок 1 Знак"/>
     <w:uiPriority w:val="9"/>
     <w:rsid w:val="00682350"/>
@@ -8601,14 +9064,14 @@
       <w:lang w:val="en-US" w:eastAsia="en-US" w:bidi="en-US"/>
     </w:rPr>
   </w:style>
-  <w:style w:type="paragraph" w:customStyle="1" w:styleId="10">
+  <w:style w:type="paragraph" w:customStyle="1" w:styleId="11">
     <w:name w:val="Заголовок оглавления1"/>
-    <w:basedOn w:val="Normal"/>
-    <w:next w:val="Normal"/>
+    <w:basedOn w:val="a3"/>
+    <w:next w:val="a3"/>
     <w:qFormat/>
     <w:rsid w:val="00F427ED"/>
   </w:style>
-  <w:style w:type="character" w:customStyle="1" w:styleId="2">
+  <w:style w:type="character" w:customStyle="1" w:styleId="20">
     <w:name w:val="Заголовок 2 Знак"/>
     <w:rsid w:val="00682350"/>
     <w:rPr>
@@ -8619,9 +9082,9 @@
       <w:lang w:val="en-US" w:eastAsia="en-US" w:bidi="en-US"/>
     </w:rPr>
   </w:style>
-  <w:style w:type="paragraph" w:customStyle="1" w:styleId="11">
+  <w:style w:type="paragraph" w:customStyle="1" w:styleId="13">
     <w:name w:val="Абзац списка1"/>
-    <w:basedOn w:val="Normal"/>
+    <w:basedOn w:val="a3"/>
     <w:qFormat/>
     <w:rsid w:val="00F427ED"/>
     <w:pPr>
@@ -8629,10 +9092,10 @@
       <w:contextualSpacing/>
     </w:pPr>
   </w:style>
-  <w:style w:type="paragraph" w:styleId="TOC1">
+  <w:style w:type="paragraph" w:styleId="14">
     <w:name w:val="toc 1"/>
-    <w:basedOn w:val="Normal"/>
-    <w:next w:val="Normal"/>
+    <w:basedOn w:val="a3"/>
+    <w:next w:val="a3"/>
     <w:autoRedefine/>
     <w:uiPriority w:val="39"/>
     <w:unhideWhenUsed/>
@@ -8655,7 +9118,7 @@
       <w:lang w:val="ru-RU"/>
     </w:rPr>
   </w:style>
-  <w:style w:type="character" w:styleId="Hyperlink">
+  <w:style w:type="character" w:styleId="a7">
     <w:name w:val="Hyperlink"/>
     <w:uiPriority w:val="99"/>
     <w:unhideWhenUsed/>
@@ -8665,10 +9128,10 @@
       <w:u w:val="single"/>
     </w:rPr>
   </w:style>
-  <w:style w:type="paragraph" w:styleId="TOC2">
+  <w:style w:type="paragraph" w:styleId="22">
     <w:name w:val="toc 2"/>
-    <w:basedOn w:val="Normal"/>
-    <w:next w:val="Normal"/>
+    <w:basedOn w:val="a3"/>
+    <w:next w:val="a3"/>
     <w:autoRedefine/>
     <w:uiPriority w:val="39"/>
     <w:unhideWhenUsed/>
@@ -8683,10 +9146,10 @@
       <w:sz w:val="24"/>
     </w:rPr>
   </w:style>
-  <w:style w:type="paragraph" w:styleId="Footer">
+  <w:style w:type="paragraph" w:styleId="a8">
     <w:name w:val="footer"/>
-    <w:basedOn w:val="Normal"/>
-    <w:link w:val="FooterChar"/>
+    <w:basedOn w:val="a3"/>
+    <w:link w:val="a9"/>
     <w:uiPriority w:val="99"/>
     <w:rsid w:val="00767E40"/>
     <w:pPr>
@@ -8696,15 +9159,15 @@
       </w:tabs>
     </w:pPr>
   </w:style>
-  <w:style w:type="character" w:styleId="PageNumber">
+  <w:style w:type="character" w:styleId="aa">
     <w:name w:val="page number"/>
-    <w:basedOn w:val="DefaultParagraphFont"/>
+    <w:basedOn w:val="a4"/>
     <w:rsid w:val="00767E40"/>
   </w:style>
-  <w:style w:type="paragraph" w:styleId="Header">
+  <w:style w:type="paragraph" w:styleId="ab">
     <w:name w:val="header"/>
-    <w:basedOn w:val="Normal"/>
-    <w:link w:val="HeaderChar"/>
+    <w:basedOn w:val="a3"/>
+    <w:link w:val="ac"/>
     <w:uiPriority w:val="99"/>
     <w:rsid w:val="00FD624B"/>
     <w:pPr>
@@ -8714,15 +9177,16 @@
       </w:tabs>
     </w:pPr>
   </w:style>
-  <w:style w:type="table" w:styleId="TableGrid">
+  <w:style w:type="table" w:styleId="ad">
     <w:name w:val="Table Grid"/>
-    <w:basedOn w:val="TableNormal"/>
+    <w:basedOn w:val="a5"/>
     <w:uiPriority w:val="59"/>
     <w:rsid w:val="00636294"/>
     <w:pPr>
       <w:spacing w:before="200" w:after="200" w:line="276" w:lineRule="auto"/>
     </w:pPr>
     <w:tblPr>
+      <w:tblInd w:w="0" w:type="dxa"/>
       <w:tblBorders>
         <w:top w:val="single" w:sz="4" w:space="0" w:color="auto"/>
         <w:left w:val="single" w:sz="4" w:space="0" w:color="auto"/>
@@ -8731,12 +9195,18 @@
         <w:insideH w:val="single" w:sz="4" w:space="0" w:color="auto"/>
         <w:insideV w:val="single" w:sz="4" w:space="0" w:color="auto"/>
       </w:tblBorders>
+      <w:tblCellMar>
+        <w:top w:w="0" w:type="dxa"/>
+        <w:left w:w="108" w:type="dxa"/>
+        <w:bottom w:w="0" w:type="dxa"/>
+        <w:right w:w="108" w:type="dxa"/>
+      </w:tblCellMar>
     </w:tblPr>
   </w:style>
-  <w:style w:type="paragraph" w:styleId="TOC3">
+  <w:style w:type="paragraph" w:styleId="31">
     <w:name w:val="toc 3"/>
-    <w:basedOn w:val="Normal"/>
-    <w:next w:val="Normal"/>
+    <w:basedOn w:val="a3"/>
+    <w:next w:val="a3"/>
     <w:autoRedefine/>
     <w:uiPriority w:val="39"/>
     <w:rsid w:val="002351B5"/>
@@ -8748,10 +9218,10 @@
       <w:rFonts w:ascii="Times New Roman" w:hAnsi="Times New Roman"/>
     </w:rPr>
   </w:style>
-  <w:style w:type="paragraph" w:styleId="TOC4">
+  <w:style w:type="paragraph" w:styleId="40">
     <w:name w:val="toc 4"/>
-    <w:basedOn w:val="Normal"/>
-    <w:next w:val="Normal"/>
+    <w:basedOn w:val="a3"/>
+    <w:next w:val="a3"/>
     <w:autoRedefine/>
     <w:semiHidden/>
     <w:rsid w:val="002351B5"/>
@@ -8763,10 +9233,10 @@
       <w:rFonts w:ascii="Times New Roman" w:hAnsi="Times New Roman"/>
     </w:rPr>
   </w:style>
-  <w:style w:type="paragraph" w:styleId="TOC5">
+  <w:style w:type="paragraph" w:styleId="51">
     <w:name w:val="toc 5"/>
-    <w:basedOn w:val="Normal"/>
-    <w:next w:val="Normal"/>
+    <w:basedOn w:val="a3"/>
+    <w:next w:val="a3"/>
     <w:autoRedefine/>
     <w:semiHidden/>
     <w:rsid w:val="002351B5"/>
@@ -8778,10 +9248,10 @@
       <w:rFonts w:ascii="Times New Roman" w:hAnsi="Times New Roman"/>
     </w:rPr>
   </w:style>
-  <w:style w:type="paragraph" w:styleId="TOC6">
+  <w:style w:type="paragraph" w:styleId="61">
     <w:name w:val="toc 6"/>
-    <w:basedOn w:val="Normal"/>
-    <w:next w:val="Normal"/>
+    <w:basedOn w:val="a3"/>
+    <w:next w:val="a3"/>
     <w:autoRedefine/>
     <w:semiHidden/>
     <w:rsid w:val="002351B5"/>
@@ -8793,10 +9263,10 @@
       <w:rFonts w:ascii="Times New Roman" w:hAnsi="Times New Roman"/>
     </w:rPr>
   </w:style>
-  <w:style w:type="paragraph" w:styleId="TOC7">
+  <w:style w:type="paragraph" w:styleId="71">
     <w:name w:val="toc 7"/>
-    <w:basedOn w:val="Normal"/>
-    <w:next w:val="Normal"/>
+    <w:basedOn w:val="a3"/>
+    <w:next w:val="a3"/>
     <w:autoRedefine/>
     <w:semiHidden/>
     <w:rsid w:val="002351B5"/>
@@ -8808,10 +9278,10 @@
       <w:rFonts w:ascii="Times New Roman" w:hAnsi="Times New Roman"/>
     </w:rPr>
   </w:style>
-  <w:style w:type="paragraph" w:styleId="TOC8">
+  <w:style w:type="paragraph" w:styleId="81">
     <w:name w:val="toc 8"/>
-    <w:basedOn w:val="Normal"/>
-    <w:next w:val="Normal"/>
+    <w:basedOn w:val="a3"/>
+    <w:next w:val="a3"/>
     <w:autoRedefine/>
     <w:semiHidden/>
     <w:rsid w:val="002351B5"/>
@@ -8823,10 +9293,10 @@
       <w:rFonts w:ascii="Times New Roman" w:hAnsi="Times New Roman"/>
     </w:rPr>
   </w:style>
-  <w:style w:type="paragraph" w:styleId="TOC9">
+  <w:style w:type="paragraph" w:styleId="91">
     <w:name w:val="toc 9"/>
-    <w:basedOn w:val="Normal"/>
-    <w:next w:val="Normal"/>
+    <w:basedOn w:val="a3"/>
+    <w:next w:val="a3"/>
     <w:autoRedefine/>
     <w:semiHidden/>
     <w:rsid w:val="002351B5"/>
@@ -8838,9 +9308,9 @@
       <w:rFonts w:ascii="Times New Roman" w:hAnsi="Times New Roman"/>
     </w:rPr>
   </w:style>
-  <w:style w:type="paragraph" w:styleId="NormalWeb">
+  <w:style w:type="paragraph" w:styleId="ae">
     <w:name w:val="Normal (Web)"/>
-    <w:basedOn w:val="Normal"/>
+    <w:basedOn w:val="a3"/>
     <w:uiPriority w:val="99"/>
     <w:unhideWhenUsed/>
     <w:rsid w:val="004C1279"/>
@@ -8854,9 +9324,9 @@
       <w:lang w:val="ru-RU" w:eastAsia="ru-RU" w:bidi="ar-SA"/>
     </w:rPr>
   </w:style>
-  <w:style w:type="character" w:styleId="PlaceholderText">
+  <w:style w:type="character" w:styleId="af">
     <w:name w:val="Placeholder Text"/>
-    <w:basedOn w:val="DefaultParagraphFont"/>
+    <w:basedOn w:val="a4"/>
     <w:uiPriority w:val="99"/>
     <w:semiHidden/>
     <w:rsid w:val="00F113E3"/>
@@ -8864,10 +9334,10 @@
       <w:color w:val="808080"/>
     </w:rPr>
   </w:style>
-  <w:style w:type="paragraph" w:styleId="BalloonText">
+  <w:style w:type="paragraph" w:styleId="af0">
     <w:name w:val="Balloon Text"/>
-    <w:basedOn w:val="Normal"/>
-    <w:link w:val="BalloonTextChar"/>
+    <w:basedOn w:val="a3"/>
+    <w:link w:val="af1"/>
     <w:uiPriority w:val="99"/>
     <w:rsid w:val="00F113E3"/>
     <w:pPr>
@@ -8879,10 +9349,10 @@
       <w:szCs w:val="16"/>
     </w:rPr>
   </w:style>
-  <w:style w:type="character" w:customStyle="1" w:styleId="BalloonTextChar">
-    <w:name w:val="Balloon Text Char"/>
-    <w:basedOn w:val="DefaultParagraphFont"/>
-    <w:link w:val="BalloonText"/>
+  <w:style w:type="character" w:customStyle="1" w:styleId="af1">
+    <w:name w:val="Текст выноски Знак"/>
+    <w:basedOn w:val="a4"/>
+    <w:link w:val="af0"/>
     <w:uiPriority w:val="99"/>
     <w:rsid w:val="00F113E3"/>
     <w:rPr>
@@ -8892,10 +9362,10 @@
       <w:lang w:val="en-US" w:eastAsia="en-US" w:bidi="en-US"/>
     </w:rPr>
   </w:style>
-  <w:style w:type="paragraph" w:customStyle="1" w:styleId="a3">
+  <w:style w:type="paragraph" w:customStyle="1" w:styleId="af2">
     <w:name w:val="Стиль для абзацев"/>
-    <w:basedOn w:val="Normal"/>
-    <w:link w:val="a4"/>
+    <w:basedOn w:val="a3"/>
+    <w:link w:val="af3"/>
     <w:rsid w:val="00E220D0"/>
     <w:pPr>
       <w:spacing w:before="0" w:after="0" w:line="240" w:lineRule="auto"/>
@@ -8909,20 +9379,20 @@
       <w:lang w:val="ru-RU" w:eastAsia="ru-RU" w:bidi="ar-SA"/>
     </w:rPr>
   </w:style>
-  <w:style w:type="character" w:customStyle="1" w:styleId="a4">
+  <w:style w:type="character" w:customStyle="1" w:styleId="af3">
     <w:name w:val="Стиль для абзацев Знак"/>
-    <w:basedOn w:val="DefaultParagraphFont"/>
-    <w:link w:val="a3"/>
+    <w:basedOn w:val="a4"/>
+    <w:link w:val="af2"/>
     <w:rsid w:val="00E220D0"/>
     <w:rPr>
       <w:sz w:val="28"/>
       <w:szCs w:val="24"/>
     </w:rPr>
   </w:style>
-  <w:style w:type="paragraph" w:styleId="TOCHeading">
+  <w:style w:type="paragraph" w:styleId="af4">
     <w:name w:val="TOC Heading"/>
-    <w:basedOn w:val="Normal"/>
-    <w:next w:val="Normal"/>
+    <w:basedOn w:val="a3"/>
+    <w:next w:val="a3"/>
     <w:uiPriority w:val="39"/>
     <w:unhideWhenUsed/>
     <w:qFormat/>
@@ -8941,10 +9411,10 @@
       <w:lang w:val="ru-RU" w:bidi="ar-SA"/>
     </w:rPr>
   </w:style>
-  <w:style w:type="paragraph" w:styleId="ListParagraph">
+  <w:style w:type="paragraph" w:styleId="af5">
     <w:name w:val="List Paragraph"/>
-    <w:basedOn w:val="Normal"/>
-    <w:link w:val="ListParagraphChar"/>
+    <w:basedOn w:val="a3"/>
+    <w:link w:val="af6"/>
     <w:uiPriority w:val="34"/>
     <w:qFormat/>
     <w:rsid w:val="00272E7F"/>
@@ -8966,14 +9436,15 @@
       <w:szCs w:val="22"/>
     </w:rPr>
   </w:style>
-  <w:style w:type="table" w:styleId="TableElegant">
+  <w:style w:type="table" w:styleId="af7">
     <w:name w:val="Table Elegant"/>
-    <w:basedOn w:val="TableNormal"/>
+    <w:basedOn w:val="a5"/>
     <w:rsid w:val="00060126"/>
     <w:pPr>
       <w:spacing w:before="200" w:after="200" w:line="276" w:lineRule="auto"/>
     </w:pPr>
     <w:tblPr>
+      <w:tblInd w:w="0" w:type="dxa"/>
       <w:tblBorders>
         <w:top w:val="double" w:sz="6" w:space="0" w:color="000000"/>
         <w:left w:val="double" w:sz="6" w:space="0" w:color="000000"/>
@@ -8982,6 +9453,12 @@
         <w:insideH w:val="single" w:sz="6" w:space="0" w:color="000000"/>
         <w:insideV w:val="single" w:sz="6" w:space="0" w:color="000000"/>
       </w:tblBorders>
+      <w:tblCellMar>
+        <w:top w:w="0" w:type="dxa"/>
+        <w:left w:w="108" w:type="dxa"/>
+        <w:bottom w:w="0" w:type="dxa"/>
+        <w:right w:w="108" w:type="dxa"/>
+      </w:tblCellMar>
     </w:tblPr>
     <w:tcPr>
       <w:shd w:val="clear" w:color="auto" w:fill="auto"/>
@@ -9000,10 +9477,10 @@
       </w:tcPr>
     </w:tblStylePr>
   </w:style>
-  <w:style w:type="paragraph" w:styleId="BodyTextIndent">
+  <w:style w:type="paragraph" w:styleId="af8">
     <w:name w:val="Body Text Indent"/>
-    <w:basedOn w:val="Normal"/>
-    <w:link w:val="BodyTextIndentChar"/>
+    <w:basedOn w:val="a3"/>
+    <w:link w:val="af9"/>
     <w:rsid w:val="009D340E"/>
     <w:pPr>
       <w:spacing w:before="0" w:after="0" w:line="240" w:lineRule="auto"/>
@@ -9015,21 +9492,21 @@
       <w:lang w:val="ru-RU" w:eastAsia="ru-RU" w:bidi="ar-SA"/>
     </w:rPr>
   </w:style>
-  <w:style w:type="character" w:customStyle="1" w:styleId="BodyTextIndentChar">
-    <w:name w:val="Body Text Indent Char"/>
-    <w:basedOn w:val="DefaultParagraphFont"/>
-    <w:link w:val="BodyTextIndent"/>
+  <w:style w:type="character" w:customStyle="1" w:styleId="af9">
+    <w:name w:val="Основной текст с отступом Знак"/>
+    <w:basedOn w:val="a4"/>
+    <w:link w:val="af8"/>
     <w:rsid w:val="009D340E"/>
   </w:style>
   <w:style w:type="character" w:customStyle="1" w:styleId="apple-converted-space">
     <w:name w:val="apple-converted-space"/>
-    <w:basedOn w:val="DefaultParagraphFont"/>
+    <w:basedOn w:val="a4"/>
     <w:rsid w:val="00A72F96"/>
   </w:style>
-  <w:style w:type="character" w:customStyle="1" w:styleId="Heading3Char">
-    <w:name w:val="Heading 3 Char"/>
-    <w:basedOn w:val="DefaultParagraphFont"/>
-    <w:link w:val="Heading3"/>
+  <w:style w:type="character" w:customStyle="1" w:styleId="30">
+    <w:name w:val="Заголовок 3 Знак"/>
+    <w:basedOn w:val="a4"/>
+    <w:link w:val="3"/>
     <w:rsid w:val="00C16B59"/>
     <w:rPr>
       <w:rFonts w:eastAsiaTheme="majorEastAsia" w:cstheme="majorBidi"/>
@@ -9039,9 +9516,9 @@
       <w:lang w:val="en-US" w:eastAsia="en-US" w:bidi="en-US"/>
     </w:rPr>
   </w:style>
-  <w:style w:type="character" w:styleId="Emphasis">
+  <w:style w:type="character" w:styleId="afa">
     <w:name w:val="Emphasis"/>
-    <w:basedOn w:val="DefaultParagraphFont"/>
+    <w:basedOn w:val="a4"/>
     <w:uiPriority w:val="20"/>
     <w:qFormat/>
     <w:rsid w:val="00805CA2"/>
@@ -9050,18 +9527,18 @@
       <w:iCs/>
     </w:rPr>
   </w:style>
-  <w:style w:type="character" w:styleId="FollowedHyperlink">
+  <w:style w:type="character" w:styleId="afb">
     <w:name w:val="FollowedHyperlink"/>
-    <w:basedOn w:val="DefaultParagraphFont"/>
+    <w:basedOn w:val="a4"/>
     <w:rsid w:val="008A6EC1"/>
     <w:rPr>
       <w:color w:val="800080" w:themeColor="followedHyperlink"/>
       <w:u w:val="single"/>
     </w:rPr>
   </w:style>
-  <w:style w:type="character" w:styleId="CommentReference">
+  <w:style w:type="character" w:styleId="afc">
     <w:name w:val="annotation reference"/>
-    <w:basedOn w:val="DefaultParagraphFont"/>
+    <w:basedOn w:val="a4"/>
     <w:uiPriority w:val="99"/>
     <w:rsid w:val="00301D6E"/>
     <w:rPr>
@@ -9069,20 +9546,20 @@
       <w:szCs w:val="16"/>
     </w:rPr>
   </w:style>
-  <w:style w:type="paragraph" w:styleId="CommentText">
+  <w:style w:type="paragraph" w:styleId="afd">
     <w:name w:val="annotation text"/>
-    <w:basedOn w:val="Normal"/>
-    <w:link w:val="CommentTextChar"/>
+    <w:basedOn w:val="a3"/>
+    <w:link w:val="afe"/>
     <w:uiPriority w:val="99"/>
     <w:rsid w:val="00301D6E"/>
     <w:pPr>
       <w:spacing w:line="240" w:lineRule="auto"/>
     </w:pPr>
   </w:style>
-  <w:style w:type="character" w:customStyle="1" w:styleId="CommentTextChar">
-    <w:name w:val="Comment Text Char"/>
-    <w:basedOn w:val="DefaultParagraphFont"/>
-    <w:link w:val="CommentText"/>
+  <w:style w:type="character" w:customStyle="1" w:styleId="afe">
+    <w:name w:val="Текст примечания Знак"/>
+    <w:basedOn w:val="a4"/>
+    <w:link w:val="afd"/>
     <w:uiPriority w:val="99"/>
     <w:rsid w:val="00301D6E"/>
     <w:rPr>
@@ -9090,21 +9567,21 @@
       <w:lang w:val="en-US" w:eastAsia="en-US" w:bidi="en-US"/>
     </w:rPr>
   </w:style>
-  <w:style w:type="paragraph" w:styleId="CommentSubject">
+  <w:style w:type="paragraph" w:styleId="aff">
     <w:name w:val="annotation subject"/>
-    <w:basedOn w:val="CommentText"/>
-    <w:next w:val="CommentText"/>
-    <w:link w:val="CommentSubjectChar"/>
+    <w:basedOn w:val="afd"/>
+    <w:next w:val="afd"/>
+    <w:link w:val="aff0"/>
     <w:rsid w:val="00301D6E"/>
     <w:rPr>
       <w:b/>
       <w:bCs/>
     </w:rPr>
   </w:style>
-  <w:style w:type="character" w:customStyle="1" w:styleId="CommentSubjectChar">
-    <w:name w:val="Comment Subject Char"/>
-    <w:basedOn w:val="CommentTextChar"/>
-    <w:link w:val="CommentSubject"/>
+  <w:style w:type="character" w:customStyle="1" w:styleId="aff0">
+    <w:name w:val="Тема примечания Знак"/>
+    <w:basedOn w:val="afe"/>
+    <w:link w:val="aff"/>
     <w:rsid w:val="00301D6E"/>
     <w:rPr>
       <w:rFonts w:ascii="Calibri" w:hAnsi="Calibri"/>
@@ -9113,7 +9590,7 @@
       <w:lang w:val="en-US" w:eastAsia="en-US" w:bidi="en-US"/>
     </w:rPr>
   </w:style>
-  <w:style w:type="paragraph" w:styleId="Revision">
+  <w:style w:type="paragraph" w:styleId="aff1">
     <w:name w:val="Revision"/>
     <w:hidden/>
     <w:uiPriority w:val="99"/>
@@ -9126,7 +9603,7 @@
   </w:style>
   <w:style w:type="character" w:customStyle="1" w:styleId="110">
     <w:name w:val="Заголовок 1 Знак1"/>
-    <w:basedOn w:val="DefaultParagraphFont"/>
+    <w:basedOn w:val="a4"/>
     <w:rsid w:val="00682350"/>
     <w:rPr>
       <w:rFonts w:eastAsiaTheme="majorEastAsia" w:cstheme="majorBidi"/>
@@ -9137,10 +9614,10 @@
       <w:lang w:val="en-US" w:eastAsia="en-US" w:bidi="en-US"/>
     </w:rPr>
   </w:style>
-  <w:style w:type="character" w:customStyle="1" w:styleId="Heading2Char">
-    <w:name w:val="Heading 2 Char"/>
-    <w:basedOn w:val="DefaultParagraphFont"/>
-    <w:link w:val="Heading2"/>
+  <w:style w:type="character" w:customStyle="1" w:styleId="21">
+    <w:name w:val="Заголовок 2 Знак1"/>
+    <w:basedOn w:val="a4"/>
+    <w:link w:val="2"/>
     <w:rsid w:val="009721DC"/>
     <w:rPr>
       <w:rFonts w:eastAsiaTheme="majorEastAsia" w:cstheme="majorBidi"/>
@@ -9151,7 +9628,7 @@
       <w:lang w:val="en-US" w:eastAsia="en-US" w:bidi="en-US"/>
     </w:rPr>
   </w:style>
-  <w:style w:type="paragraph" w:customStyle="1" w:styleId="a5">
+  <w:style w:type="paragraph" w:customStyle="1" w:styleId="aff2">
     <w:name w:val="Заголовок начало"/>
     <w:qFormat/>
     <w:rsid w:val="009721DC"/>
@@ -9166,10 +9643,10 @@
       <w:szCs w:val="40"/>
     </w:rPr>
   </w:style>
-  <w:style w:type="character" w:customStyle="1" w:styleId="Heading1Char">
-    <w:name w:val="Heading 1 Char"/>
-    <w:basedOn w:val="DefaultParagraphFont"/>
-    <w:link w:val="Heading1"/>
+  <w:style w:type="character" w:customStyle="1" w:styleId="12">
+    <w:name w:val="Заголовок 1 Знак2"/>
+    <w:basedOn w:val="a4"/>
+    <w:link w:val="1"/>
     <w:uiPriority w:val="9"/>
     <w:rsid w:val="00373D02"/>
     <w:rPr>
@@ -9181,10 +9658,10 @@
       <w:lang w:val="en-US" w:eastAsia="en-US" w:bidi="en-US"/>
     </w:rPr>
   </w:style>
-  <w:style w:type="character" w:customStyle="1" w:styleId="Heading5Char">
-    <w:name w:val="Heading 5 Char"/>
-    <w:basedOn w:val="DefaultParagraphFont"/>
-    <w:link w:val="Heading5"/>
+  <w:style w:type="character" w:customStyle="1" w:styleId="50">
+    <w:name w:val="Заголовок 5 Знак"/>
+    <w:basedOn w:val="a4"/>
+    <w:link w:val="5"/>
     <w:rsid w:val="00D568F2"/>
     <w:rPr>
       <w:rFonts w:asciiTheme="majorHAnsi" w:eastAsiaTheme="majorEastAsia" w:hAnsiTheme="majorHAnsi" w:cstheme="majorBidi"/>
@@ -9192,10 +9669,10 @@
       <w:lang w:val="en-US" w:eastAsia="en-US" w:bidi="en-US"/>
     </w:rPr>
   </w:style>
-  <w:style w:type="character" w:customStyle="1" w:styleId="Heading6Char">
-    <w:name w:val="Heading 6 Char"/>
-    <w:basedOn w:val="DefaultParagraphFont"/>
-    <w:link w:val="Heading6"/>
+  <w:style w:type="character" w:customStyle="1" w:styleId="60">
+    <w:name w:val="Заголовок 6 Знак"/>
+    <w:basedOn w:val="a4"/>
+    <w:link w:val="6"/>
     <w:rsid w:val="00D568F2"/>
     <w:rPr>
       <w:rFonts w:asciiTheme="majorHAnsi" w:eastAsiaTheme="majorEastAsia" w:hAnsiTheme="majorHAnsi" w:cstheme="majorBidi"/>
@@ -9205,10 +9682,10 @@
       <w:lang w:val="en-US" w:eastAsia="en-US" w:bidi="en-US"/>
     </w:rPr>
   </w:style>
-  <w:style w:type="character" w:customStyle="1" w:styleId="Heading7Char">
-    <w:name w:val="Heading 7 Char"/>
-    <w:basedOn w:val="DefaultParagraphFont"/>
-    <w:link w:val="Heading7"/>
+  <w:style w:type="character" w:customStyle="1" w:styleId="70">
+    <w:name w:val="Заголовок 7 Знак"/>
+    <w:basedOn w:val="a4"/>
+    <w:link w:val="7"/>
     <w:semiHidden/>
     <w:rsid w:val="00D568F2"/>
     <w:rPr>
@@ -9219,10 +9696,10 @@
       <w:lang w:val="en-US" w:eastAsia="en-US" w:bidi="en-US"/>
     </w:rPr>
   </w:style>
-  <w:style w:type="character" w:customStyle="1" w:styleId="Heading8Char">
-    <w:name w:val="Heading 8 Char"/>
-    <w:basedOn w:val="DefaultParagraphFont"/>
-    <w:link w:val="Heading8"/>
+  <w:style w:type="character" w:customStyle="1" w:styleId="80">
+    <w:name w:val="Заголовок 8 Знак"/>
+    <w:basedOn w:val="a4"/>
+    <w:link w:val="8"/>
     <w:semiHidden/>
     <w:rsid w:val="00D568F2"/>
     <w:rPr>
@@ -9231,10 +9708,10 @@
       <w:lang w:val="en-US" w:eastAsia="en-US" w:bidi="en-US"/>
     </w:rPr>
   </w:style>
-  <w:style w:type="character" w:customStyle="1" w:styleId="Heading9Char">
-    <w:name w:val="Heading 9 Char"/>
-    <w:basedOn w:val="DefaultParagraphFont"/>
-    <w:link w:val="Heading9"/>
+  <w:style w:type="character" w:customStyle="1" w:styleId="90">
+    <w:name w:val="Заголовок 9 Знак"/>
+    <w:basedOn w:val="a4"/>
+    <w:link w:val="9"/>
     <w:semiHidden/>
     <w:rsid w:val="00D568F2"/>
     <w:rPr>
@@ -9247,7 +9724,7 @@
   </w:style>
   <w:style w:type="paragraph" w:customStyle="1" w:styleId="TimesNewRoman20">
     <w:name w:val="Стиль Заголовок оглавления + Times New Roman 20 пт Авто"/>
-    <w:basedOn w:val="TOCHeading"/>
+    <w:basedOn w:val="af4"/>
     <w:rsid w:val="00D568F2"/>
     <w:pPr>
       <w:jc w:val="center"/>
@@ -9259,9 +9736,9 @@
       <w:sz w:val="32"/>
     </w:rPr>
   </w:style>
-  <w:style w:type="paragraph" w:customStyle="1" w:styleId="a6">
+  <w:style w:type="paragraph" w:customStyle="1" w:styleId="aff3">
     <w:name w:val="Рисунок"/>
-    <w:basedOn w:val="Normal"/>
+    <w:basedOn w:val="a3"/>
     <w:next w:val="a0"/>
     <w:link w:val="Char"/>
     <w:qFormat/>
@@ -9279,7 +9756,7 @@
   </w:style>
   <w:style w:type="paragraph" w:customStyle="1" w:styleId="a0">
     <w:name w:val="Подпись к рисунку"/>
-    <w:basedOn w:val="a6"/>
+    <w:basedOn w:val="aff3"/>
     <w:link w:val="Char0"/>
     <w:qFormat/>
     <w:rsid w:val="00D568F2"/>
@@ -9294,7 +9771,7 @@
   </w:style>
   <w:style w:type="paragraph" w:customStyle="1" w:styleId="a2">
     <w:name w:val="Таблица"/>
-    <w:basedOn w:val="TableofAuthorities"/>
+    <w:basedOn w:val="aff4"/>
     <w:link w:val="Char1"/>
     <w:qFormat/>
     <w:rsid w:val="00A237CD"/>
@@ -9311,8 +9788,8 @@
   </w:style>
   <w:style w:type="character" w:customStyle="1" w:styleId="Char">
     <w:name w:val="Рисунок Char"/>
-    <w:basedOn w:val="DefaultParagraphFont"/>
-    <w:link w:val="a6"/>
+    <w:basedOn w:val="a4"/>
+    <w:link w:val="aff3"/>
     <w:rsid w:val="007F111E"/>
     <w:rPr>
       <w:noProof/>
@@ -9342,19 +9819,19 @@
       <w:lang w:val="en-US" w:eastAsia="en-US" w:bidi="en-US"/>
     </w:rPr>
   </w:style>
-  <w:style w:type="paragraph" w:styleId="TableofAuthorities">
+  <w:style w:type="paragraph" w:styleId="aff4">
     <w:name w:val="table of authorities"/>
-    <w:basedOn w:val="Normal"/>
-    <w:next w:val="Normal"/>
+    <w:basedOn w:val="a3"/>
+    <w:next w:val="a3"/>
     <w:rsid w:val="00842334"/>
     <w:pPr>
       <w:spacing w:after="0"/>
       <w:ind w:left="200" w:hanging="200"/>
     </w:pPr>
   </w:style>
-  <w:style w:type="paragraph" w:customStyle="1" w:styleId="a7">
+  <w:style w:type="paragraph" w:customStyle="1" w:styleId="aff5">
     <w:name w:val="текст_обычный"/>
-    <w:basedOn w:val="Normal"/>
+    <w:basedOn w:val="a3"/>
     <w:qFormat/>
     <w:rsid w:val="00156430"/>
     <w:pPr>
@@ -9369,9 +9846,9 @@
       <w:lang w:val="ru-RU"/>
     </w:rPr>
   </w:style>
-  <w:style w:type="paragraph" w:customStyle="1" w:styleId="a8">
+  <w:style w:type="paragraph" w:customStyle="1" w:styleId="aff6">
     <w:name w:val="Текст_основной"/>
-    <w:basedOn w:val="ListParagraph"/>
+    <w:basedOn w:val="af5"/>
     <w:qFormat/>
     <w:rsid w:val="00D91511"/>
     <w:pPr>
@@ -9388,7 +9865,7 @@
   </w:style>
   <w:style w:type="numbering" w:customStyle="1" w:styleId="a1">
     <w:name w:val="Список нумерованный"/>
-    <w:basedOn w:val="NoList"/>
+    <w:basedOn w:val="a6"/>
     <w:rsid w:val="009721DC"/>
     <w:pPr>
       <w:numPr>
@@ -9396,7 +9873,7 @@
       </w:numPr>
     </w:pPr>
   </w:style>
-  <w:style w:type="character" w:customStyle="1" w:styleId="a9">
+  <w:style w:type="character" w:customStyle="1" w:styleId="aff7">
     <w:name w:val="Элемент кода"/>
     <w:rsid w:val="009721DC"/>
     <w:rPr>
@@ -9407,7 +9884,7 @@
   </w:style>
   <w:style w:type="paragraph" w:customStyle="1" w:styleId="a">
     <w:name w:val="Подпись к таблице"/>
-    <w:next w:val="Normal"/>
+    <w:next w:val="a3"/>
     <w:autoRedefine/>
     <w:rsid w:val="001103F5"/>
     <w:pPr>
@@ -9421,10 +9898,10 @@
       <w:szCs w:val="24"/>
     </w:rPr>
   </w:style>
-  <w:style w:type="paragraph" w:styleId="HTMLPreformatted">
+  <w:style w:type="paragraph" w:styleId="HTML">
     <w:name w:val="HTML Preformatted"/>
-    <w:basedOn w:val="Normal"/>
-    <w:link w:val="HTMLPreformattedChar"/>
+    <w:basedOn w:val="a3"/>
+    <w:link w:val="HTML0"/>
     <w:uiPriority w:val="99"/>
     <w:semiHidden/>
     <w:unhideWhenUsed/>
@@ -9455,10 +9932,10 @@
       <w:lang w:val="ru-RU" w:eastAsia="ru-RU" w:bidi="ar-SA"/>
     </w:rPr>
   </w:style>
-  <w:style w:type="character" w:customStyle="1" w:styleId="HTMLPreformattedChar">
-    <w:name w:val="HTML Preformatted Char"/>
-    <w:basedOn w:val="DefaultParagraphFont"/>
-    <w:link w:val="HTMLPreformatted"/>
+  <w:style w:type="character" w:customStyle="1" w:styleId="HTML0">
+    <w:name w:val="Стандартный HTML Знак"/>
+    <w:basedOn w:val="a4"/>
+    <w:link w:val="HTML"/>
     <w:uiPriority w:val="99"/>
     <w:semiHidden/>
     <w:rsid w:val="0033307D"/>
@@ -9468,7 +9945,7 @@
   </w:style>
   <w:style w:type="paragraph" w:customStyle="1" w:styleId="NormalText">
     <w:name w:val="Normal Text"/>
-    <w:basedOn w:val="Normal"/>
+    <w:basedOn w:val="a3"/>
     <w:link w:val="NormalTextChar"/>
     <w:qFormat/>
     <w:rsid w:val="007F54B5"/>
@@ -9486,7 +9963,7 @@
   </w:style>
   <w:style w:type="character" w:customStyle="1" w:styleId="NormalTextChar">
     <w:name w:val="Normal Text Char"/>
-    <w:basedOn w:val="DefaultParagraphFont"/>
+    <w:basedOn w:val="a4"/>
     <w:link w:val="NormalText"/>
     <w:rsid w:val="007F54B5"/>
     <w:rPr>
@@ -9494,9 +9971,9 @@
       <w:szCs w:val="24"/>
     </w:rPr>
   </w:style>
-  <w:style w:type="character" w:styleId="Strong">
+  <w:style w:type="character" w:styleId="aff8">
     <w:name w:val="Strong"/>
-    <w:basedOn w:val="DefaultParagraphFont"/>
+    <w:basedOn w:val="a4"/>
     <w:uiPriority w:val="22"/>
     <w:qFormat/>
     <w:rsid w:val="00C728C3"/>
@@ -9505,9 +9982,9 @@
       <w:bCs/>
     </w:rPr>
   </w:style>
-  <w:style w:type="character" w:customStyle="1" w:styleId="ListParagraphChar">
-    <w:name w:val="List Paragraph Char"/>
-    <w:link w:val="ListParagraph"/>
+  <w:style w:type="character" w:customStyle="1" w:styleId="af6">
+    <w:name w:val="Абзац списка Знак"/>
+    <w:link w:val="af5"/>
     <w:uiPriority w:val="34"/>
     <w:rsid w:val="00AD1707"/>
     <w:rPr>
@@ -9529,10 +10006,10 @@
       <w:szCs w:val="24"/>
     </w:rPr>
   </w:style>
-  <w:style w:type="paragraph" w:styleId="FootnoteText">
+  <w:style w:type="paragraph" w:styleId="aff9">
     <w:name w:val="footnote text"/>
-    <w:basedOn w:val="Normal"/>
-    <w:link w:val="FootnoteTextChar"/>
+    <w:basedOn w:val="a3"/>
+    <w:link w:val="affa"/>
     <w:uiPriority w:val="99"/>
     <w:semiHidden/>
     <w:unhideWhenUsed/>
@@ -9547,10 +10024,10 @@
       <w:lang w:val="ru-RU" w:bidi="ar-SA"/>
     </w:rPr>
   </w:style>
-  <w:style w:type="character" w:customStyle="1" w:styleId="FootnoteTextChar">
-    <w:name w:val="Footnote Text Char"/>
-    <w:basedOn w:val="DefaultParagraphFont"/>
-    <w:link w:val="FootnoteText"/>
+  <w:style w:type="character" w:customStyle="1" w:styleId="affa">
+    <w:name w:val="Текст сноски Знак"/>
+    <w:basedOn w:val="a4"/>
+    <w:link w:val="aff9"/>
     <w:uiPriority w:val="99"/>
     <w:semiHidden/>
     <w:rsid w:val="00663CEA"/>
@@ -9559,7 +10036,7 @@
       <w:lang w:eastAsia="en-US"/>
     </w:rPr>
   </w:style>
-  <w:style w:type="character" w:styleId="FootnoteReference">
+  <w:style w:type="character" w:styleId="affb">
     <w:name w:val="footnote reference"/>
     <w:uiPriority w:val="99"/>
     <w:semiHidden/>
@@ -9604,11 +10081,11 @@
       </w:tblCellMar>
     </w:tblPr>
   </w:style>
-  <w:style w:type="paragraph" w:styleId="Title">
+  <w:style w:type="paragraph" w:styleId="affc">
     <w:name w:val="Title"/>
-    <w:basedOn w:val="Normal"/>
-    <w:next w:val="Normal"/>
-    <w:link w:val="TitleChar"/>
+    <w:basedOn w:val="a3"/>
+    <w:next w:val="a3"/>
+    <w:link w:val="affd"/>
     <w:rsid w:val="00985C3F"/>
     <w:pPr>
       <w:keepNext/>
@@ -9626,10 +10103,10 @@
       <w:lang w:val="ru-RU" w:eastAsia="ru-RU" w:bidi="ar-SA"/>
     </w:rPr>
   </w:style>
-  <w:style w:type="character" w:customStyle="1" w:styleId="TitleChar">
-    <w:name w:val="Title Char"/>
-    <w:basedOn w:val="DefaultParagraphFont"/>
-    <w:link w:val="Title"/>
+  <w:style w:type="character" w:customStyle="1" w:styleId="affd">
+    <w:name w:val="Название Знак"/>
+    <w:basedOn w:val="a4"/>
+    <w:link w:val="affc"/>
     <w:rsid w:val="00985C3F"/>
     <w:rPr>
       <w:rFonts w:ascii="Calibri" w:eastAsia="Calibri" w:hAnsi="Calibri" w:cs="Calibri"/>
@@ -9639,11 +10116,11 @@
       <w:szCs w:val="72"/>
     </w:rPr>
   </w:style>
-  <w:style w:type="paragraph" w:styleId="Subtitle">
+  <w:style w:type="paragraph" w:styleId="affe">
     <w:name w:val="Subtitle"/>
-    <w:basedOn w:val="Normal"/>
-    <w:next w:val="Normal"/>
-    <w:link w:val="SubtitleChar"/>
+    <w:basedOn w:val="a3"/>
+    <w:next w:val="a3"/>
+    <w:link w:val="afff"/>
     <w:rsid w:val="00985C3F"/>
     <w:pPr>
       <w:keepNext/>
@@ -9661,10 +10138,10 @@
       <w:lang w:val="ru-RU" w:eastAsia="ru-RU" w:bidi="ar-SA"/>
     </w:rPr>
   </w:style>
-  <w:style w:type="character" w:customStyle="1" w:styleId="SubtitleChar">
-    <w:name w:val="Subtitle Char"/>
-    <w:basedOn w:val="DefaultParagraphFont"/>
-    <w:link w:val="Subtitle"/>
+  <w:style w:type="character" w:customStyle="1" w:styleId="afff">
+    <w:name w:val="Подзаголовок Знак"/>
+    <w:basedOn w:val="a4"/>
+    <w:link w:val="affe"/>
     <w:rsid w:val="00985C3F"/>
     <w:rPr>
       <w:rFonts w:ascii="Georgia" w:eastAsia="Georgia" w:hAnsi="Georgia" w:cs="Georgia"/>
@@ -9674,10 +10151,10 @@
       <w:szCs w:val="48"/>
     </w:rPr>
   </w:style>
-  <w:style w:type="character" w:customStyle="1" w:styleId="HeaderChar">
-    <w:name w:val="Header Char"/>
-    <w:basedOn w:val="DefaultParagraphFont"/>
-    <w:link w:val="Header"/>
+  <w:style w:type="character" w:customStyle="1" w:styleId="ac">
+    <w:name w:val="Верхний колонтитул Знак"/>
+    <w:basedOn w:val="a4"/>
+    <w:link w:val="ab"/>
     <w:uiPriority w:val="99"/>
     <w:rsid w:val="00A928D4"/>
     <w:rPr>
@@ -9685,10 +10162,10 @@
       <w:lang w:val="en-US" w:eastAsia="en-US" w:bidi="en-US"/>
     </w:rPr>
   </w:style>
-  <w:style w:type="character" w:customStyle="1" w:styleId="FooterChar">
-    <w:name w:val="Footer Char"/>
-    <w:basedOn w:val="DefaultParagraphFont"/>
-    <w:link w:val="Footer"/>
+  <w:style w:type="character" w:customStyle="1" w:styleId="a9">
+    <w:name w:val="Нижний колонтитул Знак"/>
+    <w:basedOn w:val="a4"/>
+    <w:link w:val="a8"/>
     <w:uiPriority w:val="99"/>
     <w:rsid w:val="00A928D4"/>
     <w:rPr>
@@ -9696,9 +10173,9 @@
       <w:lang w:val="en-US" w:eastAsia="en-US" w:bidi="en-US"/>
     </w:rPr>
   </w:style>
-  <w:style w:type="character" w:customStyle="1" w:styleId="aa">
+  <w:style w:type="character" w:customStyle="1" w:styleId="afff0">
     <w:name w:val="Термин"/>
-    <w:basedOn w:val="DefaultParagraphFont"/>
+    <w:basedOn w:val="a4"/>
     <w:uiPriority w:val="1"/>
     <w:qFormat/>
     <w:rsid w:val="00261B03"/>
@@ -9707,9 +10184,9 @@
       <w:i/>
     </w:rPr>
   </w:style>
-  <w:style w:type="character" w:styleId="HTMLCode">
+  <w:style w:type="character" w:styleId="HTML1">
     <w:name w:val="HTML Code"/>
-    <w:basedOn w:val="DefaultParagraphFont"/>
+    <w:basedOn w:val="a4"/>
     <w:uiPriority w:val="99"/>
     <w:semiHidden/>
     <w:unhideWhenUsed/>
@@ -10011,7 +10488,7 @@
 </file>
 
 <file path=customXml/itemProps1.xml><?xml version="1.0" encoding="utf-8"?>
-<ds:datastoreItem xmlns:ds="http://schemas.openxmlformats.org/officeDocument/2006/customXml" ds:itemID="{2156A2AB-DF44-4AD8-B35A-0F8F644F7338}">
+<ds:datastoreItem xmlns:ds="http://schemas.openxmlformats.org/officeDocument/2006/customXml" ds:itemID="{0055F683-9EDC-45FA-B5A9-45E891CEFA1C}">
   <ds:schemaRefs>
     <ds:schemaRef ds:uri="http://schemas.openxmlformats.org/officeDocument/2006/bibliography"/>
   </ds:schemaRefs>

</xml_diff>